<commit_message>
Completed Part 1 no graph yet
</commit_message>
<xml_diff>
--- a/Report.docx
+++ b/Report.docx
@@ -61,17 +61,184 @@
           <w:lang w:val="en-US"/>
         </w:rPr>
       </w:pPr>
-    </w:p>
-    <w:p>
-      <w:pPr>
-        <w:rPr>
-          <w:lang w:val="en-US"/>
-        </w:rPr>
-      </w:pPr>
-      <w:r>
-        <w:rPr>
-          <w:lang w:val="en-US"/>
-        </w:rPr>
+      <w:r>
+        <w:rPr>
+          <w:lang w:val="en-US"/>
+        </w:rPr>
+        <w:t>Tony:</w:t>
+      </w:r>
+      <w:r>
+        <w:rPr>
+          <w:lang w:val="en-US"/>
+        </w:rPr>
+        <w:t xml:space="preserve"> I completed Part 1 and Part 2 </w:t>
+      </w:r>
+    </w:p>
+    <w:p>
+      <w:pPr>
+        <w:rPr>
+          <w:lang w:val="en-US"/>
+        </w:rPr>
+      </w:pPr>
+    </w:p>
+    <w:p>
+      <w:pPr>
+        <w:rPr>
+          <w:lang w:val="en-US"/>
+        </w:rPr>
+      </w:pPr>
+    </w:p>
+    <w:p>
+      <w:pPr>
+        <w:rPr>
+          <w:lang w:val="en-US"/>
+        </w:rPr>
+      </w:pPr>
+    </w:p>
+    <w:p>
+      <w:pPr>
+        <w:rPr>
+          <w:lang w:val="en-US"/>
+        </w:rPr>
+      </w:pPr>
+    </w:p>
+    <w:p>
+      <w:pPr>
+        <w:rPr>
+          <w:lang w:val="en-US"/>
+        </w:rPr>
+      </w:pPr>
+    </w:p>
+    <w:p>
+      <w:pPr>
+        <w:rPr>
+          <w:lang w:val="en-US"/>
+        </w:rPr>
+      </w:pPr>
+    </w:p>
+    <w:p>
+      <w:pPr>
+        <w:rPr>
+          <w:lang w:val="en-US"/>
+        </w:rPr>
+      </w:pPr>
+    </w:p>
+    <w:p>
+      <w:pPr>
+        <w:rPr>
+          <w:lang w:val="en-US"/>
+        </w:rPr>
+      </w:pPr>
+    </w:p>
+    <w:p>
+      <w:pPr>
+        <w:rPr>
+          <w:lang w:val="en-US"/>
+        </w:rPr>
+      </w:pPr>
+    </w:p>
+    <w:p>
+      <w:pPr>
+        <w:rPr>
+          <w:lang w:val="en-US"/>
+        </w:rPr>
+      </w:pPr>
+    </w:p>
+    <w:p>
+      <w:pPr>
+        <w:rPr>
+          <w:lang w:val="en-US"/>
+        </w:rPr>
+      </w:pPr>
+    </w:p>
+    <w:p>
+      <w:pPr>
+        <w:rPr>
+          <w:lang w:val="en-US"/>
+        </w:rPr>
+      </w:pPr>
+    </w:p>
+    <w:p>
+      <w:pPr>
+        <w:rPr>
+          <w:lang w:val="en-US"/>
+        </w:rPr>
+      </w:pPr>
+    </w:p>
+    <w:p>
+      <w:pPr>
+        <w:rPr>
+          <w:lang w:val="en-US"/>
+        </w:rPr>
+      </w:pPr>
+    </w:p>
+    <w:p>
+      <w:pPr>
+        <w:rPr>
+          <w:lang w:val="en-US"/>
+        </w:rPr>
+      </w:pPr>
+    </w:p>
+    <w:p>
+      <w:pPr>
+        <w:rPr>
+          <w:lang w:val="en-US"/>
+        </w:rPr>
+      </w:pPr>
+    </w:p>
+    <w:p>
+      <w:pPr>
+        <w:rPr>
+          <w:lang w:val="en-US"/>
+        </w:rPr>
+      </w:pPr>
+    </w:p>
+    <w:p>
+      <w:pPr>
+        <w:rPr>
+          <w:lang w:val="en-US"/>
+        </w:rPr>
+      </w:pPr>
+    </w:p>
+    <w:p>
+      <w:pPr>
+        <w:rPr>
+          <w:lang w:val="en-US"/>
+        </w:rPr>
+      </w:pPr>
+    </w:p>
+    <w:p>
+      <w:pPr>
+        <w:rPr>
+          <w:lang w:val="en-US"/>
+        </w:rPr>
+      </w:pPr>
+    </w:p>
+    <w:p>
+      <w:pPr>
+        <w:rPr>
+          <w:lang w:val="en-US"/>
+        </w:rPr>
+      </w:pPr>
+    </w:p>
+    <w:p>
+      <w:pPr>
+        <w:rPr>
+          <w:lang w:val="en-US"/>
+        </w:rPr>
+      </w:pPr>
+    </w:p>
+    <w:p>
+      <w:pPr>
+        <w:rPr>
+          <w:lang w:val="en-US"/>
+        </w:rPr>
+      </w:pPr>
+      <w:r>
+        <w:rPr>
+          <w:lang w:val="en-US"/>
+        </w:rPr>
+        <w:lastRenderedPageBreak/>
         <w:t>Part 1:</w:t>
       </w:r>
     </w:p>
@@ -85,6 +252,367 @@
         <w:rPr>
           <w:lang w:val="en-US"/>
         </w:rPr>
+        <w:t>G</w:t>
+      </w:r>
+      <w:r>
+        <w:rPr>
+          <w:lang w:val="en-US"/>
+        </w:rPr>
+        <w:t>IN</w:t>
+      </w:r>
+      <w:r>
+        <w:rPr>
+          <w:lang w:val="en-US"/>
+        </w:rPr>
+        <w:t xml:space="preserve"> is a genetic </w:t>
+      </w:r>
+      <w:r>
+        <w:rPr>
+          <w:lang w:val="en-US"/>
+        </w:rPr>
+        <w:t xml:space="preserve">algorithm that is designed to\ optimize and improve the efficient of the program passed as an argument. The fitness function used by this genetic algorithm is to optimize program’s speed. The aim of this experiment is to apply the genetic algorithm </w:t>
+      </w:r>
+      <w:r>
+        <w:rPr>
+          <w:lang w:val="en-US"/>
+        </w:rPr>
+        <w:t xml:space="preserve">GIN </w:t>
+      </w:r>
+      <w:r>
+        <w:rPr>
+          <w:lang w:val="en-US"/>
+        </w:rPr>
+        <w:t xml:space="preserve">to four functions </w:t>
+      </w:r>
+      <w:proofErr w:type="spellStart"/>
+      <w:r>
+        <w:rPr>
+          <w:lang w:val="en-US"/>
+        </w:rPr>
+        <w:t>SortBubbleDouble</w:t>
+      </w:r>
+      <w:proofErr w:type="spellEnd"/>
+      <w:r>
+        <w:rPr>
+          <w:lang w:val="en-US"/>
+        </w:rPr>
+        <w:t xml:space="preserve">, </w:t>
+      </w:r>
+      <w:proofErr w:type="spellStart"/>
+      <w:r>
+        <w:rPr>
+          <w:lang w:val="en-US"/>
+        </w:rPr>
+        <w:t>SortBubbleLoops</w:t>
+      </w:r>
+      <w:proofErr w:type="spellEnd"/>
+      <w:r>
+        <w:rPr>
+          <w:lang w:val="en-US"/>
+        </w:rPr>
+        <w:t xml:space="preserve">, </w:t>
+      </w:r>
+      <w:proofErr w:type="spellStart"/>
+      <w:r>
+        <w:rPr>
+          <w:lang w:val="en-US"/>
+        </w:rPr>
+        <w:t>SortInsertion</w:t>
+      </w:r>
+      <w:proofErr w:type="spellEnd"/>
+      <w:r>
+        <w:rPr>
+          <w:lang w:val="en-US"/>
+        </w:rPr>
+        <w:t xml:space="preserve"> and </w:t>
+      </w:r>
+      <w:proofErr w:type="spellStart"/>
+      <w:r>
+        <w:rPr>
+          <w:lang w:val="en-US"/>
+        </w:rPr>
+        <w:t>SortCocktail</w:t>
+      </w:r>
+      <w:proofErr w:type="spellEnd"/>
+      <w:r>
+        <w:rPr>
+          <w:lang w:val="en-US"/>
+        </w:rPr>
+        <w:t xml:space="preserve"> and evaluate their performance upon improvements </w:t>
+      </w:r>
+      <w:r>
+        <w:rPr>
+          <w:lang w:val="en-US"/>
+        </w:rPr>
+        <w:t xml:space="preserve">by the tool. We will compile and run 15 iterations of each of the four sorting functions. The best execution speed from each iteration will be recorded and graphed, this will be completed for all four sorting functions. An evaluation of effectiveness and practicality of the patches will be supplied. Below are the graphs of </w:t>
+      </w:r>
+      <w:r>
+        <w:rPr>
+          <w:lang w:val="en-US"/>
+        </w:rPr>
+        <w:t xml:space="preserve">results obtained from the best execution for all four functions. </w:t>
+      </w:r>
+    </w:p>
+    <w:p>
+      <w:pPr>
+        <w:rPr>
+          <w:lang w:val="en-US"/>
+        </w:rPr>
+      </w:pPr>
+      <w:r>
+        <w:rPr>
+          <w:lang w:val="en-US"/>
+        </w:rPr>
+        <w:t>T</w:t>
+      </w:r>
+      <w:r>
+        <w:rPr>
+          <w:lang w:val="en-US"/>
+        </w:rPr>
+        <w:t xml:space="preserve">he </w:t>
+      </w:r>
+      <w:r>
+        <w:rPr>
+          <w:lang w:val="en-US"/>
+        </w:rPr>
+        <w:t xml:space="preserve">methodology used to </w:t>
+      </w:r>
+      <w:proofErr w:type="gramStart"/>
+      <w:r>
+        <w:rPr>
+          <w:lang w:val="en-US"/>
+        </w:rPr>
+        <w:t>obtained</w:t>
+      </w:r>
+      <w:proofErr w:type="gramEnd"/>
+      <w:r>
+        <w:rPr>
+          <w:lang w:val="en-US"/>
+        </w:rPr>
+        <w:t xml:space="preserve"> the results was done by first downloading the gin-master.tgz folder</w:t>
+      </w:r>
+      <w:r>
+        <w:rPr>
+          <w:lang w:val="en-US"/>
+        </w:rPr>
+        <w:t>. Gradle 3.3 and JDK 1.8 was downloaded according to the README file. The build file was compiled by running the command “</w:t>
+      </w:r>
+      <w:proofErr w:type="spellStart"/>
+      <w:r>
+        <w:rPr>
+          <w:lang w:val="en-US"/>
+        </w:rPr>
+        <w:t>gradle</w:t>
+      </w:r>
+      <w:proofErr w:type="spellEnd"/>
+      <w:r>
+        <w:rPr>
+          <w:lang w:val="en-US"/>
+        </w:rPr>
+        <w:t xml:space="preserve"> build”. When built, to obtain the best execution speed the following command was ran inside gin-master </w:t>
+      </w:r>
+      <w:r>
+        <w:rPr>
+          <w:lang w:val="en-US"/>
+        </w:rPr>
+        <w:t xml:space="preserve">folder </w:t>
+      </w:r>
+      <w:r>
+        <w:rPr>
+          <w:lang w:val="en-US"/>
+        </w:rPr>
+        <w:t>“</w:t>
+      </w:r>
+      <w:r>
+        <w:rPr>
+          <w:lang w:val="en-US"/>
+        </w:rPr>
+        <w:t>java -jar build/gin.jar examples/</w:t>
+      </w:r>
+      <w:proofErr w:type="spellStart"/>
+      <w:r>
+        <w:rPr>
+          <w:lang w:val="en-US"/>
+        </w:rPr>
+        <w:t>locoGP</w:t>
+      </w:r>
+      <w:proofErr w:type="spellEnd"/>
+      <w:r>
+        <w:rPr>
+          <w:lang w:val="en-US"/>
+        </w:rPr>
+        <w:t>/</w:t>
+      </w:r>
+      <w:r>
+        <w:rPr>
+          <w:lang w:val="en-US"/>
+        </w:rPr>
+        <w:t>&lt;name of program&gt;, where name of program is the name of functions with filename .java at the end. The program will then compile and applies numerous patches to the function to try and optimize it. Upon completion, the program will state where the best patch was found, best execution time and achieved speedup. Fifteen iterations of the described method were executed for all four sorting functions, during which the best patches applied and corresponding execution times were recorded.</w:t>
+      </w:r>
+      <w:r>
+        <w:rPr>
+          <w:lang w:val="en-US"/>
+        </w:rPr>
+        <w:t xml:space="preserve"> The best execution speeds of each function were graphed separately, the produced results can be seen below. </w:t>
+      </w:r>
+      <w:r>
+        <w:rPr>
+          <w:lang w:val="en-US"/>
+        </w:rPr>
+        <w:t xml:space="preserve"> </w:t>
+      </w:r>
+      <w:r>
+        <w:rPr>
+          <w:lang w:val="en-US"/>
+        </w:rPr>
+        <w:t xml:space="preserve"> </w:t>
+      </w:r>
+    </w:p>
+    <w:p>
+      <w:pPr>
+        <w:rPr>
+          <w:lang w:val="en-US"/>
+        </w:rPr>
+      </w:pPr>
+    </w:p>
+    <w:p>
+      <w:pPr>
+        <w:rPr>
+          <w:lang w:val="en-US"/>
+        </w:rPr>
+      </w:pPr>
+    </w:p>
+    <w:p>
+      <w:pPr>
+        <w:rPr>
+          <w:lang w:val="en-US"/>
+        </w:rPr>
+      </w:pPr>
+    </w:p>
+    <w:p>
+      <w:pPr>
+        <w:rPr>
+          <w:lang w:val="en-US"/>
+        </w:rPr>
+      </w:pPr>
+    </w:p>
+    <w:p>
+      <w:pPr>
+        <w:rPr>
+          <w:lang w:val="en-US"/>
+        </w:rPr>
+      </w:pPr>
+    </w:p>
+    <w:p>
+      <w:pPr>
+        <w:rPr>
+          <w:lang w:val="en-US"/>
+        </w:rPr>
+      </w:pPr>
+    </w:p>
+    <w:p>
+      <w:pPr>
+        <w:rPr>
+          <w:lang w:val="en-US"/>
+        </w:rPr>
+      </w:pPr>
+    </w:p>
+    <w:p>
+      <w:pPr>
+        <w:rPr>
+          <w:lang w:val="en-US"/>
+        </w:rPr>
+      </w:pPr>
+    </w:p>
+    <w:p>
+      <w:pPr>
+        <w:rPr>
+          <w:lang w:val="en-US"/>
+        </w:rPr>
+      </w:pPr>
+    </w:p>
+    <w:p>
+      <w:pPr>
+        <w:rPr>
+          <w:lang w:val="en-US"/>
+        </w:rPr>
+      </w:pPr>
+    </w:p>
+    <w:p>
+      <w:pPr>
+        <w:rPr>
+          <w:lang w:val="en-US"/>
+        </w:rPr>
+      </w:pPr>
+    </w:p>
+    <w:p>
+      <w:pPr>
+        <w:rPr>
+          <w:lang w:val="en-US"/>
+        </w:rPr>
+      </w:pPr>
+      <w:r>
+        <w:rPr>
+          <w:lang w:val="en-US"/>
+        </w:rPr>
+        <w:lastRenderedPageBreak/>
+        <w:t>From a surface level we can see that the genetic algorithm produces low variance results</w:t>
+      </w:r>
+      <w:r>
+        <w:rPr>
+          <w:lang w:val="en-US"/>
+        </w:rPr>
+        <w:t xml:space="preserve">, having similar best execution speeds. </w:t>
+      </w:r>
+      <w:r>
+        <w:rPr>
+          <w:lang w:val="en-US"/>
+        </w:rPr>
+        <w:t>However, the flaw of the GIN genetic algorithm lies in the details.</w:t>
+      </w:r>
+      <w:r>
+        <w:rPr>
+          <w:lang w:val="en-US"/>
+        </w:rPr>
+        <w:t xml:space="preserve"> The best patches of each algorithm were recorded and observed. Upon observation we can see that some best patches applied made the algorithm efficient in terms of speed but were not programmable correct. We can see this in four separate cases</w:t>
+      </w:r>
+      <w:r>
+        <w:rPr>
+          <w:lang w:val="en-US"/>
+        </w:rPr>
+        <w:t xml:space="preserve">, the first case is the function Sort Bubble Double the initial nested loop was kept the same while the second nested loop did not contain the if statement inside. The code still compiled and was more efficient than the original algorithm but the empty nested for loop was redundant and computed nothing. In a similar fashion for the Sort Bubble Loops, the first loop in the three nested loop was moved outside the nested loop, creating a redundant for loop. The algorithm still compiled and passed all test cases and provided the best execution speed. In case of the Sort Insertion </w:t>
+      </w:r>
+      <w:r>
+        <w:rPr>
+          <w:lang w:val="en-US"/>
+        </w:rPr>
+        <w:t xml:space="preserve">there was a redundant assignment a[j] = index. Finally, in the </w:t>
+      </w:r>
+      <w:proofErr w:type="spellStart"/>
+      <w:r>
+        <w:rPr>
+          <w:lang w:val="en-US"/>
+        </w:rPr>
+        <w:t>SortCocktail</w:t>
+      </w:r>
+      <w:proofErr w:type="spellEnd"/>
+      <w:r>
+        <w:rPr>
+          <w:lang w:val="en-US"/>
+        </w:rPr>
+        <w:t xml:space="preserve"> function the best patch copied the swapped = false line and subsequent for loop and added later into algorithm creating redundant code. The reason for this is due to the fitness function. The fitness function of the Genetic Algorithm GIN only accounts for the execution speed of the optimized function it is not trying to optimized how the correct the code is and as such as long as it provides the best execution speed the correctness of the code is irrelevant.</w:t>
+      </w:r>
+    </w:p>
+    <w:p>
+      <w:pPr>
+        <w:rPr>
+          <w:lang w:val="en-US"/>
+        </w:rPr>
+      </w:pPr>
+      <w:r>
+        <w:rPr>
+          <w:lang w:val="en-US"/>
+        </w:rPr>
         <w:t>Part 2:</w:t>
       </w:r>
     </w:p>
@@ -94,6 +622,13 @@
           <w:lang w:val="en-US"/>
         </w:rPr>
       </w:pPr>
+    </w:p>
+    <w:p>
+      <w:pPr>
+        <w:rPr>
+          <w:lang w:val="en-US"/>
+        </w:rPr>
+      </w:pPr>
       <w:r>
         <w:rPr>
           <w:lang w:val="en-US"/>
@@ -120,10 +655,88 @@
           <w:lang w:val="en-US"/>
         </w:rPr>
       </w:pPr>
-      <w:r>
-        <w:rPr>
-          <w:lang w:val="en-US"/>
-        </w:rPr>
+    </w:p>
+    <w:p>
+      <w:pPr>
+        <w:rPr>
+          <w:lang w:val="en-US"/>
+        </w:rPr>
+      </w:pPr>
+    </w:p>
+    <w:p>
+      <w:pPr>
+        <w:rPr>
+          <w:lang w:val="en-US"/>
+        </w:rPr>
+      </w:pPr>
+    </w:p>
+    <w:p>
+      <w:pPr>
+        <w:rPr>
+          <w:lang w:val="en-US"/>
+        </w:rPr>
+      </w:pPr>
+    </w:p>
+    <w:p>
+      <w:pPr>
+        <w:rPr>
+          <w:lang w:val="en-US"/>
+        </w:rPr>
+      </w:pPr>
+    </w:p>
+    <w:p>
+      <w:pPr>
+        <w:rPr>
+          <w:lang w:val="en-US"/>
+        </w:rPr>
+      </w:pPr>
+    </w:p>
+    <w:p>
+      <w:pPr>
+        <w:rPr>
+          <w:lang w:val="en-US"/>
+        </w:rPr>
+      </w:pPr>
+    </w:p>
+    <w:p>
+      <w:pPr>
+        <w:rPr>
+          <w:lang w:val="en-US"/>
+        </w:rPr>
+      </w:pPr>
+    </w:p>
+    <w:p>
+      <w:pPr>
+        <w:rPr>
+          <w:lang w:val="en-US"/>
+        </w:rPr>
+      </w:pPr>
+    </w:p>
+    <w:p>
+      <w:pPr>
+        <w:rPr>
+          <w:lang w:val="en-US"/>
+        </w:rPr>
+      </w:pPr>
+    </w:p>
+    <w:p>
+      <w:pPr>
+        <w:rPr>
+          <w:lang w:val="en-US"/>
+        </w:rPr>
+      </w:pPr>
+    </w:p>
+    <w:p>
+      <w:pPr>
+        <w:rPr>
+          <w:lang w:val="en-US"/>
+        </w:rPr>
+      </w:pPr>
+      <w:r>
+        <w:rPr>
+          <w:lang w:val="en-US"/>
+        </w:rPr>
+        <w:lastRenderedPageBreak/>
         <w:t>Part 5:</w:t>
       </w:r>
     </w:p>
@@ -133,6 +746,12 @@
           <w:lang w:val="en-US"/>
         </w:rPr>
       </w:pPr>
+      <w:r>
+        <w:rPr>
+          <w:lang w:val="en-US"/>
+        </w:rPr>
+        <w:t xml:space="preserve">From my understanding, we need to create a benchmark program that is inefficient. We then run GIN against this benchmark program to improves it efficiency. We can alter a couple of lines in the program to make it efficient and see if GIN can pick up on it. In the report we write where the inefficiency comes from and run against GIN and presents the results we obtain. </w:t>
+      </w:r>
     </w:p>
     <w:sectPr>
       <w:pgSz w:w="11906" w:h="16838"/>

</xml_diff>

<commit_message>
Completed off task 2
</commit_message>
<xml_diff>
--- a/Report.docx
+++ b/Report.docx
@@ -80,6 +80,411 @@
           <w:lang w:val="en-US"/>
         </w:rPr>
       </w:pPr>
+      <w:r>
+        <w:rPr>
+          <w:lang w:val="en-US"/>
+        </w:rPr>
+        <w:t>Part 1:</w:t>
+      </w:r>
+    </w:p>
+    <w:p>
+      <w:pPr>
+        <w:rPr>
+          <w:lang w:val="en-US"/>
+        </w:rPr>
+      </w:pPr>
+      <w:r>
+        <w:rPr>
+          <w:lang w:val="en-US"/>
+        </w:rPr>
+        <w:t>G</w:t>
+      </w:r>
+      <w:r>
+        <w:rPr>
+          <w:lang w:val="en-US"/>
+        </w:rPr>
+        <w:t>IN</w:t>
+      </w:r>
+      <w:r>
+        <w:rPr>
+          <w:lang w:val="en-US"/>
+        </w:rPr>
+        <w:t xml:space="preserve"> is a genetic </w:t>
+      </w:r>
+      <w:r>
+        <w:rPr>
+          <w:lang w:val="en-US"/>
+        </w:rPr>
+        <w:t xml:space="preserve">algorithm that is designed to\ optimize and improve the efficient of the program passed as an argument. The fitness function used by this genetic algorithm is to optimize program’s speed. The aim of this experiment is to apply the genetic algorithm </w:t>
+      </w:r>
+      <w:r>
+        <w:rPr>
+          <w:lang w:val="en-US"/>
+        </w:rPr>
+        <w:t xml:space="preserve">GIN </w:t>
+      </w:r>
+      <w:r>
+        <w:rPr>
+          <w:lang w:val="en-US"/>
+        </w:rPr>
+        <w:t xml:space="preserve">to four functions </w:t>
+      </w:r>
+      <w:proofErr w:type="spellStart"/>
+      <w:r>
+        <w:rPr>
+          <w:lang w:val="en-US"/>
+        </w:rPr>
+        <w:t>SortBubbleDouble</w:t>
+      </w:r>
+      <w:proofErr w:type="spellEnd"/>
+      <w:r>
+        <w:rPr>
+          <w:lang w:val="en-US"/>
+        </w:rPr>
+        <w:t xml:space="preserve">, </w:t>
+      </w:r>
+      <w:proofErr w:type="spellStart"/>
+      <w:r>
+        <w:rPr>
+          <w:lang w:val="en-US"/>
+        </w:rPr>
+        <w:t>SortBubbleLoops</w:t>
+      </w:r>
+      <w:proofErr w:type="spellEnd"/>
+      <w:r>
+        <w:rPr>
+          <w:lang w:val="en-US"/>
+        </w:rPr>
+        <w:t xml:space="preserve">, </w:t>
+      </w:r>
+      <w:proofErr w:type="spellStart"/>
+      <w:r>
+        <w:rPr>
+          <w:lang w:val="en-US"/>
+        </w:rPr>
+        <w:t>SortInsertion</w:t>
+      </w:r>
+      <w:proofErr w:type="spellEnd"/>
+      <w:r>
+        <w:rPr>
+          <w:lang w:val="en-US"/>
+        </w:rPr>
+        <w:t xml:space="preserve"> and </w:t>
+      </w:r>
+      <w:proofErr w:type="spellStart"/>
+      <w:r>
+        <w:rPr>
+          <w:lang w:val="en-US"/>
+        </w:rPr>
+        <w:t>SortCocktail</w:t>
+      </w:r>
+      <w:proofErr w:type="spellEnd"/>
+      <w:r>
+        <w:rPr>
+          <w:lang w:val="en-US"/>
+        </w:rPr>
+        <w:t xml:space="preserve"> and evaluate their performance upon improvements </w:t>
+      </w:r>
+      <w:r>
+        <w:rPr>
+          <w:lang w:val="en-US"/>
+        </w:rPr>
+        <w:t xml:space="preserve">by the tool. We will compile and run 15 iterations of each of the four sorting functions. The best execution speed from each iteration will be recorded and graphed, this will be completed for all four sorting functions. An evaluation of effectiveness and practicality of the patches will be supplied. Below are the graphs of </w:t>
+      </w:r>
+      <w:r>
+        <w:rPr>
+          <w:lang w:val="en-US"/>
+        </w:rPr>
+        <w:t xml:space="preserve">results obtained from the best execution for all four functions. </w:t>
+      </w:r>
+    </w:p>
+    <w:p>
+      <w:pPr>
+        <w:rPr>
+          <w:lang w:val="en-US"/>
+        </w:rPr>
+      </w:pPr>
+      <w:r>
+        <w:rPr>
+          <w:noProof/>
+        </w:rPr>
+        <w:drawing>
+          <wp:anchor distT="0" distB="0" distL="114300" distR="114300" simplePos="0" relativeHeight="251658240" behindDoc="0" locked="0" layoutInCell="1" allowOverlap="1" wp14:anchorId="471D04A0" wp14:editId="14119056">
+            <wp:simplePos x="0" y="0"/>
+            <wp:positionH relativeFrom="margin">
+              <wp:align>right</wp:align>
+            </wp:positionH>
+            <wp:positionV relativeFrom="paragraph">
+              <wp:posOffset>2739406</wp:posOffset>
+            </wp:positionV>
+            <wp:extent cx="5625296" cy="2754774"/>
+            <wp:effectExtent l="0" t="0" r="13970" b="7620"/>
+            <wp:wrapSquare wrapText="bothSides"/>
+            <wp:docPr id="700774081" name="Chart 1">
+              <a:extLst xmlns:a="http://schemas.openxmlformats.org/drawingml/2006/main">
+                <a:ext uri="{FF2B5EF4-FFF2-40B4-BE49-F238E27FC236}">
+                  <a16:creationId xmlns:a16="http://schemas.microsoft.com/office/drawing/2014/main" id="{60B0BB5F-7F55-BE4A-67B1-B1411D255D81}"/>
+                </a:ext>
+              </a:extLst>
+            </wp:docPr>
+            <wp:cNvGraphicFramePr/>
+            <a:graphic xmlns:a="http://schemas.openxmlformats.org/drawingml/2006/main">
+              <a:graphicData uri="http://schemas.openxmlformats.org/drawingml/2006/chart">
+                <c:chart xmlns:c="http://schemas.openxmlformats.org/drawingml/2006/chart" xmlns:r="http://schemas.openxmlformats.org/officeDocument/2006/relationships" r:id="rId4"/>
+              </a:graphicData>
+            </a:graphic>
+            <wp14:sizeRelH relativeFrom="page">
+              <wp14:pctWidth>0</wp14:pctWidth>
+            </wp14:sizeRelH>
+            <wp14:sizeRelV relativeFrom="page">
+              <wp14:pctHeight>0</wp14:pctHeight>
+            </wp14:sizeRelV>
+          </wp:anchor>
+        </w:drawing>
+      </w:r>
+      <w:r>
+        <w:rPr>
+          <w:lang w:val="en-US"/>
+        </w:rPr>
+        <w:t>T</w:t>
+      </w:r>
+      <w:r>
+        <w:rPr>
+          <w:lang w:val="en-US"/>
+        </w:rPr>
+        <w:t xml:space="preserve">he </w:t>
+      </w:r>
+      <w:r>
+        <w:rPr>
+          <w:lang w:val="en-US"/>
+        </w:rPr>
+        <w:t>methodology used to obtained the results was done by first downloading the gin-master.tgz folder</w:t>
+      </w:r>
+      <w:r>
+        <w:rPr>
+          <w:lang w:val="en-US"/>
+        </w:rPr>
+        <w:t>. Gradle 3.3 and JDK 1.8 was downloaded according to the README file. The build file was compiled by running the command “</w:t>
+      </w:r>
+      <w:proofErr w:type="spellStart"/>
+      <w:r>
+        <w:rPr>
+          <w:lang w:val="en-US"/>
+        </w:rPr>
+        <w:t>gradle</w:t>
+      </w:r>
+      <w:proofErr w:type="spellEnd"/>
+      <w:r>
+        <w:rPr>
+          <w:lang w:val="en-US"/>
+        </w:rPr>
+        <w:t xml:space="preserve"> build”. When built, to obtain the best execution speed the following command was ran inside gin-master </w:t>
+      </w:r>
+      <w:r>
+        <w:rPr>
+          <w:lang w:val="en-US"/>
+        </w:rPr>
+        <w:t xml:space="preserve">folder </w:t>
+      </w:r>
+      <w:r>
+        <w:rPr>
+          <w:lang w:val="en-US"/>
+        </w:rPr>
+        <w:t>“</w:t>
+      </w:r>
+      <w:r>
+        <w:rPr>
+          <w:lang w:val="en-US"/>
+        </w:rPr>
+        <w:t>java -jar build/gin.jar examples/</w:t>
+      </w:r>
+      <w:proofErr w:type="spellStart"/>
+      <w:r>
+        <w:rPr>
+          <w:lang w:val="en-US"/>
+        </w:rPr>
+        <w:t>locoGP</w:t>
+      </w:r>
+      <w:proofErr w:type="spellEnd"/>
+      <w:r>
+        <w:rPr>
+          <w:lang w:val="en-US"/>
+        </w:rPr>
+        <w:t>/</w:t>
+      </w:r>
+      <w:r>
+        <w:rPr>
+          <w:lang w:val="en-US"/>
+        </w:rPr>
+        <w:t xml:space="preserve">&lt;name of program&gt;, where name of program is the name of functions with filename .java at the end. The program will then compile and applies numerous patches to the function to try and optimize it. Upon </w:t>
+      </w:r>
+      <w:r>
+        <w:rPr>
+          <w:lang w:val="en-US"/>
+        </w:rPr>
+        <w:lastRenderedPageBreak/>
+        <w:t>completion, the program will state where the best patch was found, best execution time and achieved speedup. Fifteen iterations of the described method were executed for all four sorting functions, during which the best patches applied and corresponding execution times were recorded.</w:t>
+      </w:r>
+      <w:r>
+        <w:rPr>
+          <w:lang w:val="en-US"/>
+        </w:rPr>
+        <w:t xml:space="preserve"> The best execution speeds of each function were graphed separately, the produced results can be seen below. </w:t>
+      </w:r>
+      <w:r>
+        <w:rPr>
+          <w:lang w:val="en-US"/>
+        </w:rPr>
+        <w:t xml:space="preserve"> </w:t>
+      </w:r>
+      <w:r>
+        <w:rPr>
+          <w:lang w:val="en-US"/>
+        </w:rPr>
+        <w:t xml:space="preserve"> </w:t>
+      </w:r>
+    </w:p>
+    <w:p>
+      <w:pPr>
+        <w:rPr>
+          <w:lang w:val="en-US"/>
+        </w:rPr>
+      </w:pPr>
+      <w:r>
+        <w:rPr>
+          <w:noProof/>
+          <w:lang w:val="en-US"/>
+        </w:rPr>
+        <mc:AlternateContent>
+          <mc:Choice Requires="wps">
+            <w:drawing>
+              <wp:anchor distT="45720" distB="45720" distL="114300" distR="114300" simplePos="0" relativeHeight="251660288" behindDoc="0" locked="0" layoutInCell="1" allowOverlap="1" wp14:anchorId="5BAAC960" wp14:editId="48F3B51A">
+                <wp:simplePos x="0" y="0"/>
+                <wp:positionH relativeFrom="margin">
+                  <wp:align>center</wp:align>
+                </wp:positionH>
+                <wp:positionV relativeFrom="paragraph">
+                  <wp:posOffset>2858135</wp:posOffset>
+                </wp:positionV>
+                <wp:extent cx="2777490" cy="260350"/>
+                <wp:effectExtent l="0" t="0" r="22860" b="25400"/>
+                <wp:wrapSquare wrapText="bothSides"/>
+                <wp:docPr id="217" name="Text Box 2"/>
+                <wp:cNvGraphicFramePr>
+                  <a:graphicFrameLocks xmlns:a="http://schemas.openxmlformats.org/drawingml/2006/main"/>
+                </wp:cNvGraphicFramePr>
+                <a:graphic xmlns:a="http://schemas.openxmlformats.org/drawingml/2006/main">
+                  <a:graphicData uri="http://schemas.microsoft.com/office/word/2010/wordprocessingShape">
+                    <wps:wsp>
+                      <wps:cNvSpPr txBox="1">
+                        <a:spLocks noChangeArrowheads="1"/>
+                      </wps:cNvSpPr>
+                      <wps:spPr bwMode="auto">
+                        <a:xfrm>
+                          <a:off x="0" y="0"/>
+                          <a:ext cx="2777490" cy="260350"/>
+                        </a:xfrm>
+                        <a:prstGeom prst="rect">
+                          <a:avLst/>
+                        </a:prstGeom>
+                        <a:solidFill>
+                          <a:srgbClr val="FFFFFF"/>
+                        </a:solidFill>
+                        <a:ln w="9525">
+                          <a:solidFill>
+                            <a:srgbClr val="000000"/>
+                          </a:solidFill>
+                          <a:miter lim="800000"/>
+                          <a:headEnd/>
+                          <a:tailEnd/>
+                        </a:ln>
+                      </wps:spPr>
+                      <wps:txbx>
+                        <w:txbxContent>
+                          <w:p>
+                            <w:pPr>
+                              <w:rPr>
+                                <w:sz w:val="18"/>
+                                <w:szCs w:val="18"/>
+                                <w:lang w:val="en-US"/>
+                              </w:rPr>
+                            </w:pPr>
+                            <w:r>
+                              <w:rPr>
+                                <w:sz w:val="18"/>
+                                <w:szCs w:val="18"/>
+                                <w:lang w:val="en-US"/>
+                              </w:rPr>
+                              <w:t>Fig 1.</w:t>
+                            </w:r>
+                            <w:r>
+                              <w:rPr>
+                                <w:sz w:val="18"/>
+                                <w:szCs w:val="18"/>
+                                <w:lang w:val="en-US"/>
+                              </w:rPr>
+                              <w:t xml:space="preserve"> Optimized functions best execution speeds</w:t>
+                            </w:r>
+                          </w:p>
+                        </w:txbxContent>
+                      </wps:txbx>
+                      <wps:bodyPr rot="0" vert="horz" wrap="square" lIns="91440" tIns="45720" rIns="91440" bIns="45720" anchor="t" anchorCtr="0">
+                        <a:noAutofit/>
+                      </wps:bodyPr>
+                    </wps:wsp>
+                  </a:graphicData>
+                </a:graphic>
+                <wp14:sizeRelH relativeFrom="margin">
+                  <wp14:pctWidth>0</wp14:pctWidth>
+                </wp14:sizeRelH>
+                <wp14:sizeRelV relativeFrom="margin">
+                  <wp14:pctHeight>0</wp14:pctHeight>
+                </wp14:sizeRelV>
+              </wp:anchor>
+            </w:drawing>
+          </mc:Choice>
+          <mc:Fallback>
+            <w:pict>
+              <v:shapetype w14:anchorId="5BAAC960" id="_x0000_t202" coordsize="21600,21600" o:spt="202" path="m,l,21600r21600,l21600,xe">
+                <v:stroke joinstyle="miter"/>
+                <v:path gradientshapeok="t" o:connecttype="rect"/>
+              </v:shapetype>
+              <v:shape id="Text Box 2" o:spid="_x0000_s1026" type="#_x0000_t202" style="position:absolute;margin-left:0;margin-top:225.05pt;width:218.7pt;height:20.5pt;z-index:251660288;visibility:visible;mso-wrap-style:square;mso-width-percent:0;mso-height-percent:0;mso-wrap-distance-left:9pt;mso-wrap-distance-top:3.6pt;mso-wrap-distance-right:9pt;mso-wrap-distance-bottom:3.6pt;mso-position-horizontal:center;mso-position-horizontal-relative:margin;mso-position-vertical:absolute;mso-position-vertical-relative:text;mso-width-percent:0;mso-height-percent:0;mso-width-relative:margin;mso-height-relative:margin;v-text-anchor:top" o:gfxdata="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">
+                <v:textbox>
+                  <w:txbxContent>
+                    <w:p>
+                      <w:pPr>
+                        <w:rPr>
+                          <w:sz w:val="18"/>
+                          <w:szCs w:val="18"/>
+                          <w:lang w:val="en-US"/>
+                        </w:rPr>
+                      </w:pPr>
+                      <w:r>
+                        <w:rPr>
+                          <w:sz w:val="18"/>
+                          <w:szCs w:val="18"/>
+                          <w:lang w:val="en-US"/>
+                        </w:rPr>
+                        <w:t>Fig 1.</w:t>
+                      </w:r>
+                      <w:r>
+                        <w:rPr>
+                          <w:sz w:val="18"/>
+                          <w:szCs w:val="18"/>
+                          <w:lang w:val="en-US"/>
+                        </w:rPr>
+                        <w:t xml:space="preserve"> Optimized functions best execution speeds</w:t>
+                      </w:r>
+                    </w:p>
+                  </w:txbxContent>
+                </v:textbox>
+                <w10:wrap type="square" anchorx="margin"/>
+              </v:shape>
+            </w:pict>
+          </mc:Fallback>
+        </mc:AlternateContent>
+      </w:r>
     </w:p>
     <w:p>
       <w:pPr>
@@ -94,6 +499,44 @@
           <w:lang w:val="en-US"/>
         </w:rPr>
       </w:pPr>
+      <w:r>
+        <w:rPr>
+          <w:noProof/>
+        </w:rPr>
+        <w:drawing>
+          <wp:anchor distT="0" distB="0" distL="114300" distR="114300" simplePos="0" relativeHeight="251661312" behindDoc="0" locked="0" layoutInCell="1" allowOverlap="1" wp14:anchorId="5099C3A3" wp14:editId="1706A522">
+            <wp:simplePos x="0" y="0"/>
+            <wp:positionH relativeFrom="margin">
+              <wp:align>center</wp:align>
+            </wp:positionH>
+            <wp:positionV relativeFrom="paragraph">
+              <wp:posOffset>23149</wp:posOffset>
+            </wp:positionV>
+            <wp:extent cx="4572000" cy="2743200"/>
+            <wp:effectExtent l="0" t="0" r="0" b="0"/>
+            <wp:wrapSquare wrapText="bothSides"/>
+            <wp:docPr id="1177256347" name="Chart 1">
+              <a:extLst xmlns:a="http://schemas.openxmlformats.org/drawingml/2006/main">
+                <a:ext uri="{FF2B5EF4-FFF2-40B4-BE49-F238E27FC236}">
+                  <a16:creationId xmlns:a16="http://schemas.microsoft.com/office/drawing/2014/main" id="{D89BF0CE-53E8-EB26-ECBB-01DEC1E0BE57}"/>
+                </a:ext>
+              </a:extLst>
+            </wp:docPr>
+            <wp:cNvGraphicFramePr/>
+            <a:graphic xmlns:a="http://schemas.openxmlformats.org/drawingml/2006/main">
+              <a:graphicData uri="http://schemas.openxmlformats.org/drawingml/2006/chart">
+                <c:chart xmlns:c="http://schemas.openxmlformats.org/drawingml/2006/chart" xmlns:r="http://schemas.openxmlformats.org/officeDocument/2006/relationships" r:id="rId5"/>
+              </a:graphicData>
+            </a:graphic>
+            <wp14:sizeRelH relativeFrom="page">
+              <wp14:pctWidth>0</wp14:pctWidth>
+            </wp14:sizeRelH>
+            <wp14:sizeRelV relativeFrom="page">
+              <wp14:pctHeight>0</wp14:pctHeight>
+            </wp14:sizeRelV>
+          </wp:anchor>
+        </w:drawing>
+      </w:r>
     </w:p>
     <w:p>
       <w:pPr>
@@ -157,6 +600,228 @@
           <w:lang w:val="en-US"/>
         </w:rPr>
       </w:pPr>
+      <w:r>
+        <w:rPr>
+          <w:noProof/>
+          <w:lang w:val="en-US"/>
+        </w:rPr>
+        <mc:AlternateContent>
+          <mc:Choice Requires="wps">
+            <w:drawing>
+              <wp:anchor distT="45720" distB="45720" distL="114300" distR="114300" simplePos="0" relativeHeight="251663360" behindDoc="0" locked="0" layoutInCell="1" allowOverlap="1" wp14:anchorId="5A35CBA5" wp14:editId="6FAFEB5B">
+                <wp:simplePos x="0" y="0"/>
+                <wp:positionH relativeFrom="margin">
+                  <wp:posOffset>1484630</wp:posOffset>
+                </wp:positionH>
+                <wp:positionV relativeFrom="paragraph">
+                  <wp:posOffset>4204</wp:posOffset>
+                </wp:positionV>
+                <wp:extent cx="2743200" cy="254635"/>
+                <wp:effectExtent l="0" t="0" r="19050" b="12065"/>
+                <wp:wrapSquare wrapText="bothSides"/>
+                <wp:docPr id="1352957580" name="Text Box 2"/>
+                <wp:cNvGraphicFramePr>
+                  <a:graphicFrameLocks xmlns:a="http://schemas.openxmlformats.org/drawingml/2006/main"/>
+                </wp:cNvGraphicFramePr>
+                <a:graphic xmlns:a="http://schemas.openxmlformats.org/drawingml/2006/main">
+                  <a:graphicData uri="http://schemas.microsoft.com/office/word/2010/wordprocessingShape">
+                    <wps:wsp>
+                      <wps:cNvSpPr txBox="1">
+                        <a:spLocks noChangeArrowheads="1"/>
+                      </wps:cNvSpPr>
+                      <wps:spPr bwMode="auto">
+                        <a:xfrm>
+                          <a:off x="0" y="0"/>
+                          <a:ext cx="2743200" cy="254635"/>
+                        </a:xfrm>
+                        <a:prstGeom prst="rect">
+                          <a:avLst/>
+                        </a:prstGeom>
+                        <a:solidFill>
+                          <a:srgbClr val="FFFFFF"/>
+                        </a:solidFill>
+                        <a:ln w="9525">
+                          <a:solidFill>
+                            <a:srgbClr val="000000"/>
+                          </a:solidFill>
+                          <a:miter lim="800000"/>
+                          <a:headEnd/>
+                          <a:tailEnd/>
+                        </a:ln>
+                      </wps:spPr>
+                      <wps:txbx>
+                        <w:txbxContent>
+                          <w:p>
+                            <w:pPr>
+                              <w:rPr>
+                                <w:sz w:val="18"/>
+                                <w:szCs w:val="18"/>
+                                <w:lang w:val="en-US"/>
+                              </w:rPr>
+                            </w:pPr>
+                            <w:r>
+                              <w:rPr>
+                                <w:sz w:val="18"/>
+                                <w:szCs w:val="18"/>
+                                <w:lang w:val="en-US"/>
+                              </w:rPr>
+                              <w:t>Fig 2. Optimized Sort Cocktail best execution speed</w:t>
+                            </w:r>
+                          </w:p>
+                        </w:txbxContent>
+                      </wps:txbx>
+                      <wps:bodyPr rot="0" vert="horz" wrap="square" lIns="91440" tIns="45720" rIns="91440" bIns="45720" anchor="t" anchorCtr="0">
+                        <a:noAutofit/>
+                      </wps:bodyPr>
+                    </wps:wsp>
+                  </a:graphicData>
+                </a:graphic>
+                <wp14:sizeRelH relativeFrom="margin">
+                  <wp14:pctWidth>0</wp14:pctWidth>
+                </wp14:sizeRelH>
+                <wp14:sizeRelV relativeFrom="margin">
+                  <wp14:pctHeight>0</wp14:pctHeight>
+                </wp14:sizeRelV>
+              </wp:anchor>
+            </w:drawing>
+          </mc:Choice>
+          <mc:Fallback>
+            <w:pict>
+              <v:shape w14:anchorId="5A35CBA5" id="_x0000_s1027" type="#_x0000_t202" style="position:absolute;margin-left:116.9pt;margin-top:.35pt;width:3in;height:20.05pt;z-index:251663360;visibility:visible;mso-wrap-style:square;mso-width-percent:0;mso-height-percent:0;mso-wrap-distance-left:9pt;mso-wrap-distance-top:3.6pt;mso-wrap-distance-right:9pt;mso-wrap-distance-bottom:3.6pt;mso-position-horizontal:absolute;mso-position-horizontal-relative:margin;mso-position-vertical:absolute;mso-position-vertical-relative:text;mso-width-percent:0;mso-height-percent:0;mso-width-relative:margin;mso-height-relative:margin;v-text-anchor:top" o:gfxdata="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">
+                <v:textbox>
+                  <w:txbxContent>
+                    <w:p>
+                      <w:pPr>
+                        <w:rPr>
+                          <w:sz w:val="18"/>
+                          <w:szCs w:val="18"/>
+                          <w:lang w:val="en-US"/>
+                        </w:rPr>
+                      </w:pPr>
+                      <w:r>
+                        <w:rPr>
+                          <w:sz w:val="18"/>
+                          <w:szCs w:val="18"/>
+                          <w:lang w:val="en-US"/>
+                        </w:rPr>
+                        <w:t>Fig 2. Optimized Sort Cocktail best execution speed</w:t>
+                      </w:r>
+                    </w:p>
+                  </w:txbxContent>
+                </v:textbox>
+                <w10:wrap type="square" anchorx="margin"/>
+              </v:shape>
+            </w:pict>
+          </mc:Fallback>
+        </mc:AlternateContent>
+      </w:r>
+    </w:p>
+    <w:p>
+      <w:pPr>
+        <w:rPr>
+          <w:lang w:val="en-US"/>
+        </w:rPr>
+      </w:pPr>
+      <w:r>
+        <w:rPr>
+          <w:lang w:val="en-US"/>
+        </w:rPr>
+        <w:t>From a surface level we can see that the genetic algorithm produces low variance results</w:t>
+      </w:r>
+      <w:r>
+        <w:rPr>
+          <w:lang w:val="en-US"/>
+        </w:rPr>
+        <w:t xml:space="preserve">, having similar best execution speeds. </w:t>
+      </w:r>
+      <w:r>
+        <w:rPr>
+          <w:lang w:val="en-US"/>
+        </w:rPr>
+        <w:t>However, the flaw of the GIN genetic algorithm lies in the details.</w:t>
+      </w:r>
+      <w:r>
+        <w:rPr>
+          <w:lang w:val="en-US"/>
+        </w:rPr>
+        <w:t xml:space="preserve"> The best patches of each algorithm were recorded and observed. Upon observation we can see that some best patches applied made the algorithm efficient in terms of speed but were not programmable correct. We can see this in four separate cases</w:t>
+      </w:r>
+      <w:r>
+        <w:rPr>
+          <w:lang w:val="en-US"/>
+        </w:rPr>
+        <w:t xml:space="preserve">, the first case is the function Sort Bubble Double the initial nested loop was kept the same while the second nested loop did not contain the if statement inside. The code still compiled and was more efficient than the original algorithm but the empty nested for loop was redundant and computed nothing. In a similar fashion for the Sort Bubble Loops, the first loop in the three nested loop was moved outside the nested loop, creating a redundant for loop. The algorithm still compiled and passed all test cases and provided the best execution speed. In case of the Sort Insertion </w:t>
+      </w:r>
+      <w:r>
+        <w:rPr>
+          <w:lang w:val="en-US"/>
+        </w:rPr>
+        <w:t>there was a redundant assignment a[j] = index. Finally, in the Sort</w:t>
+      </w:r>
+      <w:r>
+        <w:rPr>
+          <w:lang w:val="en-US"/>
+        </w:rPr>
+        <w:t xml:space="preserve"> </w:t>
+      </w:r>
+      <w:r>
+        <w:rPr>
+          <w:lang w:val="en-US"/>
+        </w:rPr>
+        <w:t xml:space="preserve">Cocktail function the best patch copied the swapped = false line and subsequent for loop and added later into algorithm creating redundant code. The reason for this is due to the fitness function. The fitness function of the Genetic Algorithm GIN only accounts for the execution speed of the optimized function it is not trying to optimized how the </w:t>
+      </w:r>
+      <w:r>
+        <w:rPr>
+          <w:lang w:val="en-US"/>
+        </w:rPr>
+        <w:lastRenderedPageBreak/>
+        <w:t>correct the code is and as such as long as it provides the best execution speed the correctness of the code is irrelevant.</w:t>
+      </w:r>
+    </w:p>
+    <w:p>
+      <w:pPr>
+        <w:rPr>
+          <w:lang w:val="en-US"/>
+        </w:rPr>
+      </w:pPr>
+      <w:r>
+        <w:rPr>
+          <w:lang w:val="en-US"/>
+        </w:rPr>
+        <w:t>Part 2:</w:t>
+      </w:r>
+    </w:p>
+    <w:p>
+      <w:pPr>
+        <w:rPr>
+          <w:lang w:val="en-US"/>
+        </w:rPr>
+      </w:pPr>
+      <w:r>
+        <w:rPr>
+          <w:lang w:val="en-US"/>
+        </w:rPr>
+        <w:t>The benchmark program chosen for this part was the Sort Cocktail function.</w:t>
+      </w:r>
+      <w:r>
+        <w:rPr>
+          <w:lang w:val="en-US"/>
+        </w:rPr>
+        <w:t xml:space="preserve"> The benchmark provides patches more than one edit long. By running this benchmark and recording the patches we can analysis the effect of each patch on multiple runs. </w:t>
+      </w:r>
+    </w:p>
+    <w:p>
+      <w:pPr>
+        <w:rPr>
+          <w:lang w:val="en-US"/>
+        </w:rPr>
+      </w:pPr>
+      <w:r>
+        <w:rPr>
+          <w:lang w:val="en-US"/>
+        </w:rPr>
+        <w:t xml:space="preserve">A similar methodology was </w:t>
+      </w:r>
     </w:p>
     <w:p>
       <w:pPr>
@@ -171,6 +836,25 @@
           <w:lang w:val="en-US"/>
         </w:rPr>
       </w:pPr>
+      <w:r>
+        <w:rPr>
+          <w:lang w:val="en-US"/>
+        </w:rPr>
+        <w:t>Part 3:</w:t>
+      </w:r>
+    </w:p>
+    <w:p>
+      <w:pPr>
+        <w:rPr>
+          <w:lang w:val="en-US"/>
+        </w:rPr>
+      </w:pPr>
+      <w:r>
+        <w:rPr>
+          <w:lang w:val="en-US"/>
+        </w:rPr>
+        <w:t>Part 4:</w:t>
+      </w:r>
     </w:p>
     <w:p>
       <w:pPr>
@@ -234,239 +918,6 @@
           <w:lang w:val="en-US"/>
         </w:rPr>
       </w:pPr>
-      <w:r>
-        <w:rPr>
-          <w:lang w:val="en-US"/>
-        </w:rPr>
-        <w:lastRenderedPageBreak/>
-        <w:t>Part 1:</w:t>
-      </w:r>
-    </w:p>
-    <w:p>
-      <w:pPr>
-        <w:rPr>
-          <w:lang w:val="en-US"/>
-        </w:rPr>
-      </w:pPr>
-      <w:r>
-        <w:rPr>
-          <w:lang w:val="en-US"/>
-        </w:rPr>
-        <w:t>G</w:t>
-      </w:r>
-      <w:r>
-        <w:rPr>
-          <w:lang w:val="en-US"/>
-        </w:rPr>
-        <w:t>IN</w:t>
-      </w:r>
-      <w:r>
-        <w:rPr>
-          <w:lang w:val="en-US"/>
-        </w:rPr>
-        <w:t xml:space="preserve"> is a genetic </w:t>
-      </w:r>
-      <w:r>
-        <w:rPr>
-          <w:lang w:val="en-US"/>
-        </w:rPr>
-        <w:t xml:space="preserve">algorithm that is designed to\ optimize and improve the efficient of the program passed as an argument. The fitness function used by this genetic algorithm is to optimize program’s speed. The aim of this experiment is to apply the genetic algorithm </w:t>
-      </w:r>
-      <w:r>
-        <w:rPr>
-          <w:lang w:val="en-US"/>
-        </w:rPr>
-        <w:t xml:space="preserve">GIN </w:t>
-      </w:r>
-      <w:r>
-        <w:rPr>
-          <w:lang w:val="en-US"/>
-        </w:rPr>
-        <w:t xml:space="preserve">to four functions </w:t>
-      </w:r>
-      <w:proofErr w:type="spellStart"/>
-      <w:r>
-        <w:rPr>
-          <w:lang w:val="en-US"/>
-        </w:rPr>
-        <w:t>SortBubbleDouble</w:t>
-      </w:r>
-      <w:proofErr w:type="spellEnd"/>
-      <w:r>
-        <w:rPr>
-          <w:lang w:val="en-US"/>
-        </w:rPr>
-        <w:t xml:space="preserve">, </w:t>
-      </w:r>
-      <w:proofErr w:type="spellStart"/>
-      <w:r>
-        <w:rPr>
-          <w:lang w:val="en-US"/>
-        </w:rPr>
-        <w:t>SortBubbleLoops</w:t>
-      </w:r>
-      <w:proofErr w:type="spellEnd"/>
-      <w:r>
-        <w:rPr>
-          <w:lang w:val="en-US"/>
-        </w:rPr>
-        <w:t xml:space="preserve">, </w:t>
-      </w:r>
-      <w:proofErr w:type="spellStart"/>
-      <w:r>
-        <w:rPr>
-          <w:lang w:val="en-US"/>
-        </w:rPr>
-        <w:t>SortInsertion</w:t>
-      </w:r>
-      <w:proofErr w:type="spellEnd"/>
-      <w:r>
-        <w:rPr>
-          <w:lang w:val="en-US"/>
-        </w:rPr>
-        <w:t xml:space="preserve"> and </w:t>
-      </w:r>
-      <w:proofErr w:type="spellStart"/>
-      <w:r>
-        <w:rPr>
-          <w:lang w:val="en-US"/>
-        </w:rPr>
-        <w:t>SortCocktail</w:t>
-      </w:r>
-      <w:proofErr w:type="spellEnd"/>
-      <w:r>
-        <w:rPr>
-          <w:lang w:val="en-US"/>
-        </w:rPr>
-        <w:t xml:space="preserve"> and evaluate their performance upon improvements </w:t>
-      </w:r>
-      <w:r>
-        <w:rPr>
-          <w:lang w:val="en-US"/>
-        </w:rPr>
-        <w:t xml:space="preserve">by the tool. We will compile and run 15 iterations of each of the four sorting functions. The best execution speed from each iteration will be recorded and graphed, this will be completed for all four sorting functions. An evaluation of effectiveness and practicality of the patches will be supplied. Below are the graphs of </w:t>
-      </w:r>
-      <w:r>
-        <w:rPr>
-          <w:lang w:val="en-US"/>
-        </w:rPr>
-        <w:t xml:space="preserve">results obtained from the best execution for all four functions. </w:t>
-      </w:r>
-    </w:p>
-    <w:p>
-      <w:pPr>
-        <w:rPr>
-          <w:lang w:val="en-US"/>
-        </w:rPr>
-      </w:pPr>
-      <w:r>
-        <w:rPr>
-          <w:lang w:val="en-US"/>
-        </w:rPr>
-        <w:t>T</w:t>
-      </w:r>
-      <w:r>
-        <w:rPr>
-          <w:lang w:val="en-US"/>
-        </w:rPr>
-        <w:t xml:space="preserve">he </w:t>
-      </w:r>
-      <w:r>
-        <w:rPr>
-          <w:lang w:val="en-US"/>
-        </w:rPr>
-        <w:t xml:space="preserve">methodology used to </w:t>
-      </w:r>
-      <w:proofErr w:type="gramStart"/>
-      <w:r>
-        <w:rPr>
-          <w:lang w:val="en-US"/>
-        </w:rPr>
-        <w:t>obtained</w:t>
-      </w:r>
-      <w:proofErr w:type="gramEnd"/>
-      <w:r>
-        <w:rPr>
-          <w:lang w:val="en-US"/>
-        </w:rPr>
-        <w:t xml:space="preserve"> the results was done by first downloading the gin-master.tgz folder</w:t>
-      </w:r>
-      <w:r>
-        <w:rPr>
-          <w:lang w:val="en-US"/>
-        </w:rPr>
-        <w:t>. Gradle 3.3 and JDK 1.8 was downloaded according to the README file. The build file was compiled by running the command “</w:t>
-      </w:r>
-      <w:proofErr w:type="spellStart"/>
-      <w:r>
-        <w:rPr>
-          <w:lang w:val="en-US"/>
-        </w:rPr>
-        <w:t>gradle</w:t>
-      </w:r>
-      <w:proofErr w:type="spellEnd"/>
-      <w:r>
-        <w:rPr>
-          <w:lang w:val="en-US"/>
-        </w:rPr>
-        <w:t xml:space="preserve"> build”. When built, to obtain the best execution speed the following command was ran inside gin-master </w:t>
-      </w:r>
-      <w:r>
-        <w:rPr>
-          <w:lang w:val="en-US"/>
-        </w:rPr>
-        <w:t xml:space="preserve">folder </w:t>
-      </w:r>
-      <w:r>
-        <w:rPr>
-          <w:lang w:val="en-US"/>
-        </w:rPr>
-        <w:t>“</w:t>
-      </w:r>
-      <w:r>
-        <w:rPr>
-          <w:lang w:val="en-US"/>
-        </w:rPr>
-        <w:t>java -jar build/gin.jar examples/</w:t>
-      </w:r>
-      <w:proofErr w:type="spellStart"/>
-      <w:r>
-        <w:rPr>
-          <w:lang w:val="en-US"/>
-        </w:rPr>
-        <w:t>locoGP</w:t>
-      </w:r>
-      <w:proofErr w:type="spellEnd"/>
-      <w:r>
-        <w:rPr>
-          <w:lang w:val="en-US"/>
-        </w:rPr>
-        <w:t>/</w:t>
-      </w:r>
-      <w:r>
-        <w:rPr>
-          <w:lang w:val="en-US"/>
-        </w:rPr>
-        <w:t>&lt;name of program&gt;, where name of program is the name of functions with filename .java at the end. The program will then compile and applies numerous patches to the function to try and optimize it. Upon completion, the program will state where the best patch was found, best execution time and achieved speedup. Fifteen iterations of the described method were executed for all four sorting functions, during which the best patches applied and corresponding execution times were recorded.</w:t>
-      </w:r>
-      <w:r>
-        <w:rPr>
-          <w:lang w:val="en-US"/>
-        </w:rPr>
-        <w:t xml:space="preserve"> The best execution speeds of each function were graphed separately, the produced results can be seen below. </w:t>
-      </w:r>
-      <w:r>
-        <w:rPr>
-          <w:lang w:val="en-US"/>
-        </w:rPr>
-        <w:t xml:space="preserve"> </w:t>
-      </w:r>
-      <w:r>
-        <w:rPr>
-          <w:lang w:val="en-US"/>
-        </w:rPr>
-        <w:t xml:space="preserve"> </w:t>
-      </w:r>
     </w:p>
     <w:p>
       <w:pPr>
@@ -488,255 +939,10 @@
           <w:lang w:val="en-US"/>
         </w:rPr>
       </w:pPr>
-    </w:p>
-    <w:p>
-      <w:pPr>
-        <w:rPr>
-          <w:lang w:val="en-US"/>
-        </w:rPr>
-      </w:pPr>
-    </w:p>
-    <w:p>
-      <w:pPr>
-        <w:rPr>
-          <w:lang w:val="en-US"/>
-        </w:rPr>
-      </w:pPr>
-    </w:p>
-    <w:p>
-      <w:pPr>
-        <w:rPr>
-          <w:lang w:val="en-US"/>
-        </w:rPr>
-      </w:pPr>
-    </w:p>
-    <w:p>
-      <w:pPr>
-        <w:rPr>
-          <w:lang w:val="en-US"/>
-        </w:rPr>
-      </w:pPr>
-    </w:p>
-    <w:p>
-      <w:pPr>
-        <w:rPr>
-          <w:lang w:val="en-US"/>
-        </w:rPr>
-      </w:pPr>
-    </w:p>
-    <w:p>
-      <w:pPr>
-        <w:rPr>
-          <w:lang w:val="en-US"/>
-        </w:rPr>
-      </w:pPr>
-    </w:p>
-    <w:p>
-      <w:pPr>
-        <w:rPr>
-          <w:lang w:val="en-US"/>
-        </w:rPr>
-      </w:pPr>
-    </w:p>
-    <w:p>
-      <w:pPr>
-        <w:rPr>
-          <w:lang w:val="en-US"/>
-        </w:rPr>
-      </w:pPr>
-    </w:p>
-    <w:p>
-      <w:pPr>
-        <w:rPr>
-          <w:lang w:val="en-US"/>
-        </w:rPr>
-      </w:pPr>
-      <w:r>
-        <w:rPr>
-          <w:lang w:val="en-US"/>
-        </w:rPr>
-        <w:lastRenderedPageBreak/>
-        <w:t>From a surface level we can see that the genetic algorithm produces low variance results</w:t>
-      </w:r>
-      <w:r>
-        <w:rPr>
-          <w:lang w:val="en-US"/>
-        </w:rPr>
-        <w:t xml:space="preserve">, having similar best execution speeds. </w:t>
-      </w:r>
-      <w:r>
-        <w:rPr>
-          <w:lang w:val="en-US"/>
-        </w:rPr>
-        <w:t>However, the flaw of the GIN genetic algorithm lies in the details.</w:t>
-      </w:r>
-      <w:r>
-        <w:rPr>
-          <w:lang w:val="en-US"/>
-        </w:rPr>
-        <w:t xml:space="preserve"> The best patches of each algorithm were recorded and observed. Upon observation we can see that some best patches applied made the algorithm efficient in terms of speed but were not programmable correct. We can see this in four separate cases</w:t>
-      </w:r>
-      <w:r>
-        <w:rPr>
-          <w:lang w:val="en-US"/>
-        </w:rPr>
-        <w:t xml:space="preserve">, the first case is the function Sort Bubble Double the initial nested loop was kept the same while the second nested loop did not contain the if statement inside. The code still compiled and was more efficient than the original algorithm but the empty nested for loop was redundant and computed nothing. In a similar fashion for the Sort Bubble Loops, the first loop in the three nested loop was moved outside the nested loop, creating a redundant for loop. The algorithm still compiled and passed all test cases and provided the best execution speed. In case of the Sort Insertion </w:t>
-      </w:r>
-      <w:r>
-        <w:rPr>
-          <w:lang w:val="en-US"/>
-        </w:rPr>
-        <w:t xml:space="preserve">there was a redundant assignment a[j] = index. Finally, in the </w:t>
-      </w:r>
-      <w:proofErr w:type="spellStart"/>
-      <w:r>
-        <w:rPr>
-          <w:lang w:val="en-US"/>
-        </w:rPr>
-        <w:t>SortCocktail</w:t>
-      </w:r>
-      <w:proofErr w:type="spellEnd"/>
-      <w:r>
-        <w:rPr>
-          <w:lang w:val="en-US"/>
-        </w:rPr>
-        <w:t xml:space="preserve"> function the best patch copied the swapped = false line and subsequent for loop and added later into algorithm creating redundant code. The reason for this is due to the fitness function. The fitness function of the Genetic Algorithm GIN only accounts for the execution speed of the optimized function it is not trying to optimized how the correct the code is and as such as long as it provides the best execution speed the correctness of the code is irrelevant.</w:t>
-      </w:r>
-    </w:p>
-    <w:p>
-      <w:pPr>
-        <w:rPr>
-          <w:lang w:val="en-US"/>
-        </w:rPr>
-      </w:pPr>
-      <w:r>
-        <w:rPr>
-          <w:lang w:val="en-US"/>
-        </w:rPr>
-        <w:t>Part 2:</w:t>
-      </w:r>
-    </w:p>
-    <w:p>
-      <w:pPr>
-        <w:rPr>
-          <w:lang w:val="en-US"/>
-        </w:rPr>
-      </w:pPr>
-    </w:p>
-    <w:p>
-      <w:pPr>
-        <w:rPr>
-          <w:lang w:val="en-US"/>
-        </w:rPr>
-      </w:pPr>
-      <w:r>
-        <w:rPr>
-          <w:lang w:val="en-US"/>
-        </w:rPr>
-        <w:t>Part 3:</w:t>
-      </w:r>
-    </w:p>
-    <w:p>
-      <w:pPr>
-        <w:rPr>
-          <w:lang w:val="en-US"/>
-        </w:rPr>
-      </w:pPr>
-      <w:r>
-        <w:rPr>
-          <w:lang w:val="en-US"/>
-        </w:rPr>
-        <w:t>Part 4:</w:t>
-      </w:r>
-    </w:p>
-    <w:p>
-      <w:pPr>
-        <w:rPr>
-          <w:lang w:val="en-US"/>
-        </w:rPr>
-      </w:pPr>
-    </w:p>
-    <w:p>
-      <w:pPr>
-        <w:rPr>
-          <w:lang w:val="en-US"/>
-        </w:rPr>
-      </w:pPr>
-    </w:p>
-    <w:p>
-      <w:pPr>
-        <w:rPr>
-          <w:lang w:val="en-US"/>
-        </w:rPr>
-      </w:pPr>
-    </w:p>
-    <w:p>
-      <w:pPr>
-        <w:rPr>
-          <w:lang w:val="en-US"/>
-        </w:rPr>
-      </w:pPr>
-    </w:p>
-    <w:p>
-      <w:pPr>
-        <w:rPr>
-          <w:lang w:val="en-US"/>
-        </w:rPr>
-      </w:pPr>
-    </w:p>
-    <w:p>
-      <w:pPr>
-        <w:rPr>
-          <w:lang w:val="en-US"/>
-        </w:rPr>
-      </w:pPr>
-    </w:p>
-    <w:p>
-      <w:pPr>
-        <w:rPr>
-          <w:lang w:val="en-US"/>
-        </w:rPr>
-      </w:pPr>
-    </w:p>
-    <w:p>
-      <w:pPr>
-        <w:rPr>
-          <w:lang w:val="en-US"/>
-        </w:rPr>
-      </w:pPr>
-    </w:p>
-    <w:p>
-      <w:pPr>
-        <w:rPr>
-          <w:lang w:val="en-US"/>
-        </w:rPr>
-      </w:pPr>
-    </w:p>
-    <w:p>
-      <w:pPr>
-        <w:rPr>
-          <w:lang w:val="en-US"/>
-        </w:rPr>
-      </w:pPr>
-    </w:p>
-    <w:p>
-      <w:pPr>
-        <w:rPr>
-          <w:lang w:val="en-US"/>
-        </w:rPr>
-      </w:pPr>
-    </w:p>
-    <w:p>
-      <w:pPr>
-        <w:rPr>
-          <w:lang w:val="en-US"/>
-        </w:rPr>
-      </w:pPr>
-      <w:r>
-        <w:rPr>
-          <w:lang w:val="en-US"/>
-        </w:rPr>
-        <w:lastRenderedPageBreak/>
+      <w:r>
+        <w:rPr>
+          <w:lang w:val="en-US"/>
+        </w:rPr>
         <w:t>Part 5:</w:t>
       </w:r>
     </w:p>
@@ -1683,6 +1889,2351 @@
 </w:styles>
 </file>
 
+<file path=word/charts/chart1.xml><?xml version="1.0" encoding="utf-8"?>
+<c:chartSpace xmlns:c="http://schemas.openxmlformats.org/drawingml/2006/chart" xmlns:a="http://schemas.openxmlformats.org/drawingml/2006/main" xmlns:r="http://schemas.openxmlformats.org/officeDocument/2006/relationships" xmlns:c16r2="http://schemas.microsoft.com/office/drawing/2015/06/chart">
+  <c:date1904 val="0"/>
+  <c:lang val="en-US"/>
+  <c:roundedCorners val="0"/>
+  <mc:AlternateContent xmlns:mc="http://schemas.openxmlformats.org/markup-compatibility/2006">
+    <mc:Choice xmlns:c14="http://schemas.microsoft.com/office/drawing/2007/8/2/chart" Requires="c14">
+      <c14:style val="102"/>
+    </mc:Choice>
+    <mc:Fallback>
+      <c:style val="2"/>
+    </mc:Fallback>
+  </mc:AlternateContent>
+  <c:chart>
+    <c:title>
+      <c:tx>
+        <c:rich>
+          <a:bodyPr rot="0" spcFirstLastPara="1" vertOverflow="ellipsis" vert="horz" wrap="square" anchor="ctr" anchorCtr="1"/>
+          <a:lstStyle/>
+          <a:p>
+            <a:pPr>
+              <a:defRPr sz="1400" b="0" i="0" u="none" strike="noStrike" kern="1200" spc="0" baseline="0">
+                <a:solidFill>
+                  <a:schemeClr val="tx1">
+                    <a:lumMod val="65000"/>
+                    <a:lumOff val="35000"/>
+                  </a:schemeClr>
+                </a:solidFill>
+                <a:latin typeface="+mn-lt"/>
+                <a:ea typeface="+mn-ea"/>
+                <a:cs typeface="+mn-cs"/>
+              </a:defRPr>
+            </a:pPr>
+            <a:r>
+              <a:rPr lang="en-AU"/>
+              <a:t>Sort</a:t>
+            </a:r>
+            <a:r>
+              <a:rPr lang="en-AU" baseline="0"/>
+              <a:t> function optimized</a:t>
+            </a:r>
+            <a:endParaRPr lang="en-AU"/>
+          </a:p>
+        </c:rich>
+      </c:tx>
+      <c:overlay val="0"/>
+      <c:spPr>
+        <a:noFill/>
+        <a:ln>
+          <a:noFill/>
+        </a:ln>
+        <a:effectLst/>
+      </c:spPr>
+      <c:txPr>
+        <a:bodyPr rot="0" spcFirstLastPara="1" vertOverflow="ellipsis" vert="horz" wrap="square" anchor="ctr" anchorCtr="1"/>
+        <a:lstStyle/>
+        <a:p>
+          <a:pPr>
+            <a:defRPr sz="1400" b="0" i="0" u="none" strike="noStrike" kern="1200" spc="0" baseline="0">
+              <a:solidFill>
+                <a:schemeClr val="tx1">
+                  <a:lumMod val="65000"/>
+                  <a:lumOff val="35000"/>
+                </a:schemeClr>
+              </a:solidFill>
+              <a:latin typeface="+mn-lt"/>
+              <a:ea typeface="+mn-ea"/>
+              <a:cs typeface="+mn-cs"/>
+            </a:defRPr>
+          </a:pPr>
+          <a:endParaRPr lang="en-US"/>
+        </a:p>
+      </c:txPr>
+    </c:title>
+    <c:autoTitleDeleted val="0"/>
+    <c:plotArea>
+      <c:layout/>
+      <c:lineChart>
+        <c:grouping val="standard"/>
+        <c:varyColors val="0"/>
+        <c:ser>
+          <c:idx val="0"/>
+          <c:order val="0"/>
+          <c:tx>
+            <c:v>Sort Bubble Double</c:v>
+          </c:tx>
+          <c:spPr>
+            <a:ln w="28575" cap="rnd">
+              <a:solidFill>
+                <a:schemeClr val="accent1"/>
+              </a:solidFill>
+              <a:round/>
+            </a:ln>
+            <a:effectLst/>
+          </c:spPr>
+          <c:marker>
+            <c:symbol val="none"/>
+          </c:marker>
+          <c:cat>
+            <c:numRef>
+              <c:f>Sheet1!$B$1:$P$1</c:f>
+              <c:numCache>
+                <c:formatCode>General</c:formatCode>
+                <c:ptCount val="15"/>
+                <c:pt idx="0">
+                  <c:v>1</c:v>
+                </c:pt>
+                <c:pt idx="1">
+                  <c:v>2</c:v>
+                </c:pt>
+                <c:pt idx="2">
+                  <c:v>3</c:v>
+                </c:pt>
+                <c:pt idx="3">
+                  <c:v>4</c:v>
+                </c:pt>
+                <c:pt idx="4">
+                  <c:v>5</c:v>
+                </c:pt>
+                <c:pt idx="5">
+                  <c:v>6</c:v>
+                </c:pt>
+                <c:pt idx="6">
+                  <c:v>7</c:v>
+                </c:pt>
+                <c:pt idx="7">
+                  <c:v>8</c:v>
+                </c:pt>
+                <c:pt idx="8">
+                  <c:v>9</c:v>
+                </c:pt>
+                <c:pt idx="9">
+                  <c:v>10</c:v>
+                </c:pt>
+                <c:pt idx="10">
+                  <c:v>11</c:v>
+                </c:pt>
+                <c:pt idx="11">
+                  <c:v>12</c:v>
+                </c:pt>
+                <c:pt idx="12">
+                  <c:v>13</c:v>
+                </c:pt>
+                <c:pt idx="13">
+                  <c:v>14</c:v>
+                </c:pt>
+                <c:pt idx="14">
+                  <c:v>15</c:v>
+                </c:pt>
+              </c:numCache>
+            </c:numRef>
+          </c:cat>
+          <c:val>
+            <c:numRef>
+              <c:f>Sheet1!$B$2:$P$2</c:f>
+              <c:numCache>
+                <c:formatCode>General</c:formatCode>
+                <c:ptCount val="15"/>
+                <c:pt idx="0">
+                  <c:v>4172800</c:v>
+                </c:pt>
+                <c:pt idx="1">
+                  <c:v>4050700</c:v>
+                </c:pt>
+                <c:pt idx="2">
+                  <c:v>4051800</c:v>
+                </c:pt>
+                <c:pt idx="3">
+                  <c:v>4277300</c:v>
+                </c:pt>
+                <c:pt idx="4">
+                  <c:v>3927650</c:v>
+                </c:pt>
+                <c:pt idx="5">
+                  <c:v>3221025</c:v>
+                </c:pt>
+                <c:pt idx="6">
+                  <c:v>3221025</c:v>
+                </c:pt>
+                <c:pt idx="7">
+                  <c:v>4240400</c:v>
+                </c:pt>
+                <c:pt idx="8">
+                  <c:v>4252300</c:v>
+                </c:pt>
+                <c:pt idx="9">
+                  <c:v>4046200</c:v>
+                </c:pt>
+                <c:pt idx="10">
+                  <c:v>4103900</c:v>
+                </c:pt>
+                <c:pt idx="11">
+                  <c:v>4197500</c:v>
+                </c:pt>
+                <c:pt idx="12">
+                  <c:v>4239700</c:v>
+                </c:pt>
+                <c:pt idx="13">
+                  <c:v>4094200</c:v>
+                </c:pt>
+                <c:pt idx="14">
+                  <c:v>3446400</c:v>
+                </c:pt>
+              </c:numCache>
+            </c:numRef>
+          </c:val>
+          <c:smooth val="0"/>
+          <c:extLst>
+            <c:ext xmlns:c16="http://schemas.microsoft.com/office/drawing/2014/chart" uri="{C3380CC4-5D6E-409C-BE32-E72D297353CC}">
+              <c16:uniqueId val="{00000000-84F1-4CF7-BB77-5B18F1E9A64D}"/>
+            </c:ext>
+          </c:extLst>
+        </c:ser>
+        <c:ser>
+          <c:idx val="1"/>
+          <c:order val="1"/>
+          <c:tx>
+            <c:v>Sort Bubble Loops</c:v>
+          </c:tx>
+          <c:spPr>
+            <a:ln w="28575" cap="rnd">
+              <a:solidFill>
+                <a:schemeClr val="accent2"/>
+              </a:solidFill>
+              <a:round/>
+            </a:ln>
+            <a:effectLst/>
+          </c:spPr>
+          <c:marker>
+            <c:symbol val="none"/>
+          </c:marker>
+          <c:val>
+            <c:numRef>
+              <c:f>Sheet1!$B$4:$P$4</c:f>
+              <c:numCache>
+                <c:formatCode>General</c:formatCode>
+                <c:ptCount val="15"/>
+                <c:pt idx="0">
+                  <c:v>4058800</c:v>
+                </c:pt>
+                <c:pt idx="1">
+                  <c:v>4330600</c:v>
+                </c:pt>
+                <c:pt idx="2">
+                  <c:v>4020600</c:v>
+                </c:pt>
+                <c:pt idx="3">
+                  <c:v>3211775</c:v>
+                </c:pt>
+                <c:pt idx="4">
+                  <c:v>3927825</c:v>
+                </c:pt>
+                <c:pt idx="5">
+                  <c:v>4264875</c:v>
+                </c:pt>
+                <c:pt idx="6">
+                  <c:v>4447800</c:v>
+                </c:pt>
+                <c:pt idx="7">
+                  <c:v>4040300</c:v>
+                </c:pt>
+                <c:pt idx="8">
+                  <c:v>3974700</c:v>
+                </c:pt>
+                <c:pt idx="9">
+                  <c:v>4477700</c:v>
+                </c:pt>
+                <c:pt idx="10">
+                  <c:v>3882600</c:v>
+                </c:pt>
+                <c:pt idx="11">
+                  <c:v>4189700</c:v>
+                </c:pt>
+                <c:pt idx="12">
+                  <c:v>4072400</c:v>
+                </c:pt>
+                <c:pt idx="13">
+                  <c:v>4069900</c:v>
+                </c:pt>
+                <c:pt idx="14">
+                  <c:v>4116600</c:v>
+                </c:pt>
+              </c:numCache>
+            </c:numRef>
+          </c:val>
+          <c:smooth val="0"/>
+          <c:extLst>
+            <c:ext xmlns:c16="http://schemas.microsoft.com/office/drawing/2014/chart" uri="{C3380CC4-5D6E-409C-BE32-E72D297353CC}">
+              <c16:uniqueId val="{00000001-84F1-4CF7-BB77-5B18F1E9A64D}"/>
+            </c:ext>
+          </c:extLst>
+        </c:ser>
+        <c:ser>
+          <c:idx val="2"/>
+          <c:order val="2"/>
+          <c:tx>
+            <c:v>Sort Insertion</c:v>
+          </c:tx>
+          <c:spPr>
+            <a:ln w="28575" cap="rnd">
+              <a:solidFill>
+                <a:schemeClr val="accent6"/>
+              </a:solidFill>
+              <a:round/>
+            </a:ln>
+            <a:effectLst/>
+          </c:spPr>
+          <c:marker>
+            <c:symbol val="none"/>
+          </c:marker>
+          <c:val>
+            <c:numRef>
+              <c:f>Sheet1!$B$6:$P$6</c:f>
+              <c:numCache>
+                <c:formatCode>General</c:formatCode>
+                <c:ptCount val="15"/>
+                <c:pt idx="0">
+                  <c:v>3864500</c:v>
+                </c:pt>
+                <c:pt idx="1">
+                  <c:v>4036000</c:v>
+                </c:pt>
+                <c:pt idx="2">
+                  <c:v>4111000</c:v>
+                </c:pt>
+                <c:pt idx="3">
+                  <c:v>3985400</c:v>
+                </c:pt>
+                <c:pt idx="4">
+                  <c:v>3917100</c:v>
+                </c:pt>
+                <c:pt idx="5">
+                  <c:v>4196100</c:v>
+                </c:pt>
+                <c:pt idx="6">
+                  <c:v>5681800</c:v>
+                </c:pt>
+                <c:pt idx="7">
+                  <c:v>6250300</c:v>
+                </c:pt>
+                <c:pt idx="8">
+                  <c:v>4553100</c:v>
+                </c:pt>
+                <c:pt idx="9">
+                  <c:v>5783500</c:v>
+                </c:pt>
+                <c:pt idx="10">
+                  <c:v>5759500</c:v>
+                </c:pt>
+                <c:pt idx="11">
+                  <c:v>5015400</c:v>
+                </c:pt>
+                <c:pt idx="12">
+                  <c:v>5801325</c:v>
+                </c:pt>
+                <c:pt idx="13">
+                  <c:v>5630600</c:v>
+                </c:pt>
+                <c:pt idx="14">
+                  <c:v>5561000</c:v>
+                </c:pt>
+              </c:numCache>
+            </c:numRef>
+          </c:val>
+          <c:smooth val="0"/>
+          <c:extLst>
+            <c:ext xmlns:c16="http://schemas.microsoft.com/office/drawing/2014/chart" uri="{C3380CC4-5D6E-409C-BE32-E72D297353CC}">
+              <c16:uniqueId val="{00000002-84F1-4CF7-BB77-5B18F1E9A64D}"/>
+            </c:ext>
+          </c:extLst>
+        </c:ser>
+        <c:dLbls>
+          <c:showLegendKey val="0"/>
+          <c:showVal val="0"/>
+          <c:showCatName val="0"/>
+          <c:showSerName val="0"/>
+          <c:showPercent val="0"/>
+          <c:showBubbleSize val="0"/>
+        </c:dLbls>
+        <c:smooth val="0"/>
+        <c:axId val="401580808"/>
+        <c:axId val="401581528"/>
+        <c:extLst>
+          <c:ext xmlns:c15="http://schemas.microsoft.com/office/drawing/2012/chart" uri="{02D57815-91ED-43cb-92C2-25804820EDAC}">
+            <c15:filteredLineSeries>
+              <c15:ser>
+                <c:idx val="3"/>
+                <c:order val="3"/>
+                <c:tx>
+                  <c:v>Sort Cocktail</c:v>
+                </c:tx>
+                <c:spPr>
+                  <a:ln w="28575" cap="rnd">
+                    <a:solidFill>
+                      <a:schemeClr val="accent4"/>
+                    </a:solidFill>
+                    <a:round/>
+                  </a:ln>
+                  <a:effectLst/>
+                </c:spPr>
+                <c:marker>
+                  <c:symbol val="none"/>
+                </c:marker>
+                <c:val>
+                  <c:numRef>
+                    <c:extLst>
+                      <c:ext uri="{02D57815-91ED-43cb-92C2-25804820EDAC}">
+                        <c15:formulaRef>
+                          <c15:sqref>Sheet1!$B$8:$P$8</c15:sqref>
+                        </c15:formulaRef>
+                      </c:ext>
+                    </c:extLst>
+                    <c:numCache>
+                      <c:formatCode>0.00E+00</c:formatCode>
+                      <c:ptCount val="15"/>
+                      <c:pt idx="0">
+                        <c:v>13843800</c:v>
+                      </c:pt>
+                      <c:pt idx="1">
+                        <c:v>15502200</c:v>
+                      </c:pt>
+                      <c:pt idx="2">
+                        <c:v>13897800</c:v>
+                      </c:pt>
+                      <c:pt idx="3" formatCode="General">
+                        <c:v>18183230</c:v>
+                      </c:pt>
+                      <c:pt idx="4" formatCode="General">
+                        <c:v>18490300</c:v>
+                      </c:pt>
+                      <c:pt idx="5" formatCode="General">
+                        <c:v>21111650</c:v>
+                      </c:pt>
+                      <c:pt idx="6" formatCode="General">
+                        <c:v>11986750</c:v>
+                      </c:pt>
+                      <c:pt idx="7" formatCode="General">
+                        <c:v>14182300</c:v>
+                      </c:pt>
+                      <c:pt idx="8" formatCode="General">
+                        <c:v>15945210</c:v>
+                      </c:pt>
+                      <c:pt idx="9" formatCode="General">
+                        <c:v>19135460</c:v>
+                      </c:pt>
+                      <c:pt idx="10" formatCode="General">
+                        <c:v>17870100</c:v>
+                      </c:pt>
+                      <c:pt idx="11" formatCode="General">
+                        <c:v>19783990</c:v>
+                      </c:pt>
+                      <c:pt idx="12" formatCode="General">
+                        <c:v>19841980</c:v>
+                      </c:pt>
+                      <c:pt idx="13" formatCode="General">
+                        <c:v>15945210</c:v>
+                      </c:pt>
+                      <c:pt idx="14" formatCode="General">
+                        <c:v>18183230</c:v>
+                      </c:pt>
+                    </c:numCache>
+                  </c:numRef>
+                </c:val>
+                <c:smooth val="0"/>
+                <c:extLst>
+                  <c:ext xmlns:c16="http://schemas.microsoft.com/office/drawing/2014/chart" uri="{C3380CC4-5D6E-409C-BE32-E72D297353CC}">
+                    <c16:uniqueId val="{00000003-84F1-4CF7-BB77-5B18F1E9A64D}"/>
+                  </c:ext>
+                </c:extLst>
+              </c15:ser>
+            </c15:filteredLineSeries>
+          </c:ext>
+        </c:extLst>
+      </c:lineChart>
+      <c:catAx>
+        <c:axId val="401580808"/>
+        <c:scaling>
+          <c:orientation val="minMax"/>
+        </c:scaling>
+        <c:delete val="0"/>
+        <c:axPos val="b"/>
+        <c:title>
+          <c:tx>
+            <c:rich>
+              <a:bodyPr rot="0" spcFirstLastPara="1" vertOverflow="ellipsis" vert="horz" wrap="square" anchor="ctr" anchorCtr="1"/>
+              <a:lstStyle/>
+              <a:p>
+                <a:pPr>
+                  <a:defRPr sz="1000" b="0" i="0" u="none" strike="noStrike" kern="1200" baseline="0">
+                    <a:solidFill>
+                      <a:schemeClr val="tx1">
+                        <a:lumMod val="65000"/>
+                        <a:lumOff val="35000"/>
+                      </a:schemeClr>
+                    </a:solidFill>
+                    <a:latin typeface="+mn-lt"/>
+                    <a:ea typeface="+mn-ea"/>
+                    <a:cs typeface="+mn-cs"/>
+                  </a:defRPr>
+                </a:pPr>
+                <a:r>
+                  <a:rPr lang="en-AU"/>
+                  <a:t>Generations</a:t>
+                </a:r>
+              </a:p>
+            </c:rich>
+          </c:tx>
+          <c:overlay val="0"/>
+          <c:spPr>
+            <a:noFill/>
+            <a:ln>
+              <a:noFill/>
+            </a:ln>
+            <a:effectLst/>
+          </c:spPr>
+          <c:txPr>
+            <a:bodyPr rot="0" spcFirstLastPara="1" vertOverflow="ellipsis" vert="horz" wrap="square" anchor="ctr" anchorCtr="1"/>
+            <a:lstStyle/>
+            <a:p>
+              <a:pPr>
+                <a:defRPr sz="1000" b="0" i="0" u="none" strike="noStrike" kern="1200" baseline="0">
+                  <a:solidFill>
+                    <a:schemeClr val="tx1">
+                      <a:lumMod val="65000"/>
+                      <a:lumOff val="35000"/>
+                    </a:schemeClr>
+                  </a:solidFill>
+                  <a:latin typeface="+mn-lt"/>
+                  <a:ea typeface="+mn-ea"/>
+                  <a:cs typeface="+mn-cs"/>
+                </a:defRPr>
+              </a:pPr>
+              <a:endParaRPr lang="en-US"/>
+            </a:p>
+          </c:txPr>
+        </c:title>
+        <c:numFmt formatCode="General" sourceLinked="1"/>
+        <c:majorTickMark val="none"/>
+        <c:minorTickMark val="none"/>
+        <c:tickLblPos val="nextTo"/>
+        <c:spPr>
+          <a:noFill/>
+          <a:ln w="9525" cap="flat" cmpd="sng" algn="ctr">
+            <a:solidFill>
+              <a:schemeClr val="tx1">
+                <a:lumMod val="15000"/>
+                <a:lumOff val="85000"/>
+              </a:schemeClr>
+            </a:solidFill>
+            <a:round/>
+          </a:ln>
+          <a:effectLst/>
+        </c:spPr>
+        <c:txPr>
+          <a:bodyPr rot="-60000000" spcFirstLastPara="1" vertOverflow="ellipsis" vert="horz" wrap="square" anchor="ctr" anchorCtr="1"/>
+          <a:lstStyle/>
+          <a:p>
+            <a:pPr>
+              <a:defRPr sz="900" b="0" i="0" u="none" strike="noStrike" kern="1200" baseline="0">
+                <a:solidFill>
+                  <a:schemeClr val="tx1">
+                    <a:lumMod val="65000"/>
+                    <a:lumOff val="35000"/>
+                  </a:schemeClr>
+                </a:solidFill>
+                <a:latin typeface="+mn-lt"/>
+                <a:ea typeface="+mn-ea"/>
+                <a:cs typeface="+mn-cs"/>
+              </a:defRPr>
+            </a:pPr>
+            <a:endParaRPr lang="en-US"/>
+          </a:p>
+        </c:txPr>
+        <c:crossAx val="401581528"/>
+        <c:crosses val="autoZero"/>
+        <c:auto val="1"/>
+        <c:lblAlgn val="ctr"/>
+        <c:lblOffset val="100"/>
+        <c:noMultiLvlLbl val="0"/>
+      </c:catAx>
+      <c:valAx>
+        <c:axId val="401581528"/>
+        <c:scaling>
+          <c:orientation val="minMax"/>
+        </c:scaling>
+        <c:delete val="0"/>
+        <c:axPos val="l"/>
+        <c:majorGridlines>
+          <c:spPr>
+            <a:ln w="9525" cap="flat" cmpd="sng" algn="ctr">
+              <a:solidFill>
+                <a:schemeClr val="tx1">
+                  <a:lumMod val="15000"/>
+                  <a:lumOff val="85000"/>
+                </a:schemeClr>
+              </a:solidFill>
+              <a:round/>
+            </a:ln>
+            <a:effectLst/>
+          </c:spPr>
+        </c:majorGridlines>
+        <c:title>
+          <c:tx>
+            <c:rich>
+              <a:bodyPr rot="-5400000" spcFirstLastPara="1" vertOverflow="ellipsis" vert="horz" wrap="square" anchor="ctr" anchorCtr="1"/>
+              <a:lstStyle/>
+              <a:p>
+                <a:pPr>
+                  <a:defRPr sz="1000" b="0" i="0" u="none" strike="noStrike" kern="1200" baseline="0">
+                    <a:solidFill>
+                      <a:schemeClr val="tx1">
+                        <a:lumMod val="65000"/>
+                        <a:lumOff val="35000"/>
+                      </a:schemeClr>
+                    </a:solidFill>
+                    <a:latin typeface="+mn-lt"/>
+                    <a:ea typeface="+mn-ea"/>
+                    <a:cs typeface="+mn-cs"/>
+                  </a:defRPr>
+                </a:pPr>
+                <a:r>
+                  <a:rPr lang="en-AU" baseline="0"/>
+                  <a:t>Execution Time (ns)</a:t>
+                </a:r>
+                <a:endParaRPr lang="en-AU"/>
+              </a:p>
+            </c:rich>
+          </c:tx>
+          <c:overlay val="0"/>
+          <c:spPr>
+            <a:noFill/>
+            <a:ln>
+              <a:noFill/>
+            </a:ln>
+            <a:effectLst/>
+          </c:spPr>
+          <c:txPr>
+            <a:bodyPr rot="-5400000" spcFirstLastPara="1" vertOverflow="ellipsis" vert="horz" wrap="square" anchor="ctr" anchorCtr="1"/>
+            <a:lstStyle/>
+            <a:p>
+              <a:pPr>
+                <a:defRPr sz="1000" b="0" i="0" u="none" strike="noStrike" kern="1200" baseline="0">
+                  <a:solidFill>
+                    <a:schemeClr val="tx1">
+                      <a:lumMod val="65000"/>
+                      <a:lumOff val="35000"/>
+                    </a:schemeClr>
+                  </a:solidFill>
+                  <a:latin typeface="+mn-lt"/>
+                  <a:ea typeface="+mn-ea"/>
+                  <a:cs typeface="+mn-cs"/>
+                </a:defRPr>
+              </a:pPr>
+              <a:endParaRPr lang="en-US"/>
+            </a:p>
+          </c:txPr>
+        </c:title>
+        <c:numFmt formatCode="General" sourceLinked="1"/>
+        <c:majorTickMark val="none"/>
+        <c:minorTickMark val="none"/>
+        <c:tickLblPos val="nextTo"/>
+        <c:spPr>
+          <a:noFill/>
+          <a:ln>
+            <a:noFill/>
+          </a:ln>
+          <a:effectLst/>
+        </c:spPr>
+        <c:txPr>
+          <a:bodyPr rot="-60000000" spcFirstLastPara="1" vertOverflow="ellipsis" vert="horz" wrap="square" anchor="ctr" anchorCtr="1"/>
+          <a:lstStyle/>
+          <a:p>
+            <a:pPr>
+              <a:defRPr sz="900" b="0" i="0" u="none" strike="noStrike" kern="1200" baseline="0">
+                <a:solidFill>
+                  <a:schemeClr val="tx1">
+                    <a:lumMod val="65000"/>
+                    <a:lumOff val="35000"/>
+                  </a:schemeClr>
+                </a:solidFill>
+                <a:latin typeface="+mn-lt"/>
+                <a:ea typeface="+mn-ea"/>
+                <a:cs typeface="+mn-cs"/>
+              </a:defRPr>
+            </a:pPr>
+            <a:endParaRPr lang="en-US"/>
+          </a:p>
+        </c:txPr>
+        <c:crossAx val="401580808"/>
+        <c:crosses val="autoZero"/>
+        <c:crossBetween val="between"/>
+      </c:valAx>
+      <c:spPr>
+        <a:noFill/>
+        <a:ln>
+          <a:noFill/>
+        </a:ln>
+        <a:effectLst/>
+      </c:spPr>
+    </c:plotArea>
+    <c:legend>
+      <c:legendPos val="r"/>
+      <c:overlay val="0"/>
+      <c:spPr>
+        <a:noFill/>
+        <a:ln>
+          <a:noFill/>
+        </a:ln>
+        <a:effectLst/>
+      </c:spPr>
+      <c:txPr>
+        <a:bodyPr rot="0" spcFirstLastPara="1" vertOverflow="ellipsis" vert="horz" wrap="square" anchor="ctr" anchorCtr="1"/>
+        <a:lstStyle/>
+        <a:p>
+          <a:pPr>
+            <a:defRPr sz="900" b="0" i="0" u="none" strike="noStrike" kern="1200" baseline="0">
+              <a:solidFill>
+                <a:schemeClr val="tx1">
+                  <a:lumMod val="65000"/>
+                  <a:lumOff val="35000"/>
+                </a:schemeClr>
+              </a:solidFill>
+              <a:latin typeface="+mn-lt"/>
+              <a:ea typeface="+mn-ea"/>
+              <a:cs typeface="+mn-cs"/>
+            </a:defRPr>
+          </a:pPr>
+          <a:endParaRPr lang="en-US"/>
+        </a:p>
+      </c:txPr>
+    </c:legend>
+    <c:plotVisOnly val="1"/>
+    <c:dispBlanksAs val="gap"/>
+    <c:showDLblsOverMax val="0"/>
+  </c:chart>
+  <c:spPr>
+    <a:solidFill>
+      <a:schemeClr val="bg1"/>
+    </a:solidFill>
+    <a:ln w="9525" cap="flat" cmpd="sng" algn="ctr">
+      <a:solidFill>
+        <a:schemeClr val="tx1">
+          <a:lumMod val="15000"/>
+          <a:lumOff val="85000"/>
+        </a:schemeClr>
+      </a:solidFill>
+      <a:round/>
+    </a:ln>
+    <a:effectLst/>
+  </c:spPr>
+  <c:txPr>
+    <a:bodyPr/>
+    <a:lstStyle/>
+    <a:p>
+      <a:pPr>
+        <a:defRPr/>
+      </a:pPr>
+      <a:endParaRPr lang="en-US"/>
+    </a:p>
+  </c:txPr>
+  <c:externalData r:id="rId3">
+    <c:autoUpdate val="0"/>
+  </c:externalData>
+</c:chartSpace>
+</file>
+
+<file path=word/charts/chart2.xml><?xml version="1.0" encoding="utf-8"?>
+<c:chartSpace xmlns:c="http://schemas.openxmlformats.org/drawingml/2006/chart" xmlns:a="http://schemas.openxmlformats.org/drawingml/2006/main" xmlns:r="http://schemas.openxmlformats.org/officeDocument/2006/relationships" xmlns:c16r2="http://schemas.microsoft.com/office/drawing/2015/06/chart">
+  <c:date1904 val="0"/>
+  <c:lang val="en-US"/>
+  <c:roundedCorners val="0"/>
+  <mc:AlternateContent xmlns:mc="http://schemas.openxmlformats.org/markup-compatibility/2006">
+    <mc:Choice xmlns:c14="http://schemas.microsoft.com/office/drawing/2007/8/2/chart" Requires="c14">
+      <c14:style val="102"/>
+    </mc:Choice>
+    <mc:Fallback>
+      <c:style val="2"/>
+    </mc:Fallback>
+  </mc:AlternateContent>
+  <c:chart>
+    <c:title>
+      <c:tx>
+        <c:rich>
+          <a:bodyPr rot="0" spcFirstLastPara="1" vertOverflow="ellipsis" vert="horz" wrap="square" anchor="ctr" anchorCtr="1"/>
+          <a:lstStyle/>
+          <a:p>
+            <a:pPr>
+              <a:defRPr sz="1400" b="0" i="0" u="none" strike="noStrike" kern="1200" spc="0" baseline="0">
+                <a:solidFill>
+                  <a:schemeClr val="tx1">
+                    <a:lumMod val="65000"/>
+                    <a:lumOff val="35000"/>
+                  </a:schemeClr>
+                </a:solidFill>
+                <a:latin typeface="+mn-lt"/>
+                <a:ea typeface="+mn-ea"/>
+                <a:cs typeface="+mn-cs"/>
+              </a:defRPr>
+            </a:pPr>
+            <a:r>
+              <a:rPr lang="en-AU"/>
+              <a:t>Sort</a:t>
+            </a:r>
+            <a:r>
+              <a:rPr lang="en-AU" baseline="0"/>
+              <a:t> Cocktail optimized</a:t>
+            </a:r>
+            <a:endParaRPr lang="en-AU"/>
+          </a:p>
+        </c:rich>
+      </c:tx>
+      <c:overlay val="0"/>
+      <c:spPr>
+        <a:noFill/>
+        <a:ln>
+          <a:noFill/>
+        </a:ln>
+        <a:effectLst/>
+      </c:spPr>
+      <c:txPr>
+        <a:bodyPr rot="0" spcFirstLastPara="1" vertOverflow="ellipsis" vert="horz" wrap="square" anchor="ctr" anchorCtr="1"/>
+        <a:lstStyle/>
+        <a:p>
+          <a:pPr>
+            <a:defRPr sz="1400" b="0" i="0" u="none" strike="noStrike" kern="1200" spc="0" baseline="0">
+              <a:solidFill>
+                <a:schemeClr val="tx1">
+                  <a:lumMod val="65000"/>
+                  <a:lumOff val="35000"/>
+                </a:schemeClr>
+              </a:solidFill>
+              <a:latin typeface="+mn-lt"/>
+              <a:ea typeface="+mn-ea"/>
+              <a:cs typeface="+mn-cs"/>
+            </a:defRPr>
+          </a:pPr>
+          <a:endParaRPr lang="en-US"/>
+        </a:p>
+      </c:txPr>
+    </c:title>
+    <c:autoTitleDeleted val="0"/>
+    <c:plotArea>
+      <c:layout/>
+      <c:lineChart>
+        <c:grouping val="standard"/>
+        <c:varyColors val="0"/>
+        <c:ser>
+          <c:idx val="0"/>
+          <c:order val="0"/>
+          <c:tx>
+            <c:v>Sort Cocktail</c:v>
+          </c:tx>
+          <c:spPr>
+            <a:ln w="28575" cap="rnd">
+              <a:solidFill>
+                <a:schemeClr val="accent1"/>
+              </a:solidFill>
+              <a:round/>
+            </a:ln>
+            <a:effectLst/>
+          </c:spPr>
+          <c:marker>
+            <c:symbol val="none"/>
+          </c:marker>
+          <c:val>
+            <c:numRef>
+              <c:f>Sheet1!$B$8:$P$8</c:f>
+              <c:numCache>
+                <c:formatCode>0.00E+00</c:formatCode>
+                <c:ptCount val="15"/>
+                <c:pt idx="0">
+                  <c:v>13843800</c:v>
+                </c:pt>
+                <c:pt idx="1">
+                  <c:v>15502200</c:v>
+                </c:pt>
+                <c:pt idx="2">
+                  <c:v>13897800</c:v>
+                </c:pt>
+                <c:pt idx="3" formatCode="General">
+                  <c:v>18183230</c:v>
+                </c:pt>
+                <c:pt idx="4" formatCode="General">
+                  <c:v>18490300</c:v>
+                </c:pt>
+                <c:pt idx="5" formatCode="General">
+                  <c:v>21111650</c:v>
+                </c:pt>
+                <c:pt idx="6" formatCode="General">
+                  <c:v>11986750</c:v>
+                </c:pt>
+                <c:pt idx="7" formatCode="General">
+                  <c:v>14182300</c:v>
+                </c:pt>
+                <c:pt idx="8" formatCode="General">
+                  <c:v>15945210</c:v>
+                </c:pt>
+                <c:pt idx="9" formatCode="General">
+                  <c:v>19135460</c:v>
+                </c:pt>
+                <c:pt idx="10" formatCode="General">
+                  <c:v>17870100</c:v>
+                </c:pt>
+                <c:pt idx="11" formatCode="General">
+                  <c:v>19783990</c:v>
+                </c:pt>
+                <c:pt idx="12" formatCode="General">
+                  <c:v>19841980</c:v>
+                </c:pt>
+                <c:pt idx="13" formatCode="General">
+                  <c:v>15945210</c:v>
+                </c:pt>
+                <c:pt idx="14" formatCode="General">
+                  <c:v>18183230</c:v>
+                </c:pt>
+              </c:numCache>
+            </c:numRef>
+          </c:val>
+          <c:smooth val="0"/>
+          <c:extLst>
+            <c:ext xmlns:c16="http://schemas.microsoft.com/office/drawing/2014/chart" uri="{C3380CC4-5D6E-409C-BE32-E72D297353CC}">
+              <c16:uniqueId val="{00000000-3F27-430F-9EB6-F36ACB9F4A42}"/>
+            </c:ext>
+          </c:extLst>
+        </c:ser>
+        <c:dLbls>
+          <c:showLegendKey val="0"/>
+          <c:showVal val="0"/>
+          <c:showCatName val="0"/>
+          <c:showSerName val="0"/>
+          <c:showPercent val="0"/>
+          <c:showBubbleSize val="0"/>
+        </c:dLbls>
+        <c:smooth val="0"/>
+        <c:axId val="393700376"/>
+        <c:axId val="393700016"/>
+      </c:lineChart>
+      <c:catAx>
+        <c:axId val="393700376"/>
+        <c:scaling>
+          <c:orientation val="minMax"/>
+        </c:scaling>
+        <c:delete val="0"/>
+        <c:axPos val="b"/>
+        <c:title>
+          <c:tx>
+            <c:rich>
+              <a:bodyPr rot="0" spcFirstLastPara="1" vertOverflow="ellipsis" vert="horz" wrap="square" anchor="ctr" anchorCtr="1"/>
+              <a:lstStyle/>
+              <a:p>
+                <a:pPr>
+                  <a:defRPr sz="1000" b="0" i="0" u="none" strike="noStrike" kern="1200" baseline="0">
+                    <a:solidFill>
+                      <a:schemeClr val="tx1">
+                        <a:lumMod val="65000"/>
+                        <a:lumOff val="35000"/>
+                      </a:schemeClr>
+                    </a:solidFill>
+                    <a:latin typeface="+mn-lt"/>
+                    <a:ea typeface="+mn-ea"/>
+                    <a:cs typeface="+mn-cs"/>
+                  </a:defRPr>
+                </a:pPr>
+                <a:r>
+                  <a:rPr lang="en-US"/>
+                  <a:t>Generations</a:t>
+                </a:r>
+              </a:p>
+            </c:rich>
+          </c:tx>
+          <c:overlay val="0"/>
+          <c:spPr>
+            <a:noFill/>
+            <a:ln>
+              <a:noFill/>
+            </a:ln>
+            <a:effectLst/>
+          </c:spPr>
+          <c:txPr>
+            <a:bodyPr rot="0" spcFirstLastPara="1" vertOverflow="ellipsis" vert="horz" wrap="square" anchor="ctr" anchorCtr="1"/>
+            <a:lstStyle/>
+            <a:p>
+              <a:pPr>
+                <a:defRPr sz="1000" b="0" i="0" u="none" strike="noStrike" kern="1200" baseline="0">
+                  <a:solidFill>
+                    <a:schemeClr val="tx1">
+                      <a:lumMod val="65000"/>
+                      <a:lumOff val="35000"/>
+                    </a:schemeClr>
+                  </a:solidFill>
+                  <a:latin typeface="+mn-lt"/>
+                  <a:ea typeface="+mn-ea"/>
+                  <a:cs typeface="+mn-cs"/>
+                </a:defRPr>
+              </a:pPr>
+              <a:endParaRPr lang="en-US"/>
+            </a:p>
+          </c:txPr>
+        </c:title>
+        <c:numFmt formatCode="General" sourceLinked="1"/>
+        <c:majorTickMark val="none"/>
+        <c:minorTickMark val="none"/>
+        <c:tickLblPos val="nextTo"/>
+        <c:spPr>
+          <a:noFill/>
+          <a:ln w="9525" cap="flat" cmpd="sng" algn="ctr">
+            <a:solidFill>
+              <a:schemeClr val="tx1">
+                <a:lumMod val="15000"/>
+                <a:lumOff val="85000"/>
+              </a:schemeClr>
+            </a:solidFill>
+            <a:round/>
+          </a:ln>
+          <a:effectLst/>
+        </c:spPr>
+        <c:txPr>
+          <a:bodyPr rot="-60000000" spcFirstLastPara="1" vertOverflow="ellipsis" vert="horz" wrap="square" anchor="ctr" anchorCtr="1"/>
+          <a:lstStyle/>
+          <a:p>
+            <a:pPr>
+              <a:defRPr sz="900" b="0" i="0" u="none" strike="noStrike" kern="1200" baseline="0">
+                <a:solidFill>
+                  <a:schemeClr val="tx1">
+                    <a:lumMod val="65000"/>
+                    <a:lumOff val="35000"/>
+                  </a:schemeClr>
+                </a:solidFill>
+                <a:latin typeface="+mn-lt"/>
+                <a:ea typeface="+mn-ea"/>
+                <a:cs typeface="+mn-cs"/>
+              </a:defRPr>
+            </a:pPr>
+            <a:endParaRPr lang="en-US"/>
+          </a:p>
+        </c:txPr>
+        <c:crossAx val="393700016"/>
+        <c:crosses val="autoZero"/>
+        <c:auto val="1"/>
+        <c:lblAlgn val="ctr"/>
+        <c:lblOffset val="100"/>
+        <c:noMultiLvlLbl val="0"/>
+      </c:catAx>
+      <c:valAx>
+        <c:axId val="393700016"/>
+        <c:scaling>
+          <c:orientation val="minMax"/>
+        </c:scaling>
+        <c:delete val="0"/>
+        <c:axPos val="l"/>
+        <c:majorGridlines>
+          <c:spPr>
+            <a:ln w="9525" cap="flat" cmpd="sng" algn="ctr">
+              <a:solidFill>
+                <a:schemeClr val="tx1">
+                  <a:lumMod val="15000"/>
+                  <a:lumOff val="85000"/>
+                </a:schemeClr>
+              </a:solidFill>
+              <a:round/>
+            </a:ln>
+            <a:effectLst/>
+          </c:spPr>
+        </c:majorGridlines>
+        <c:title>
+          <c:tx>
+            <c:rich>
+              <a:bodyPr rot="-5400000" spcFirstLastPara="1" vertOverflow="ellipsis" vert="horz" wrap="square" anchor="ctr" anchorCtr="1"/>
+              <a:lstStyle/>
+              <a:p>
+                <a:pPr>
+                  <a:defRPr sz="1000" b="0" i="0" u="none" strike="noStrike" kern="1200" baseline="0">
+                    <a:solidFill>
+                      <a:schemeClr val="tx1">
+                        <a:lumMod val="65000"/>
+                        <a:lumOff val="35000"/>
+                      </a:schemeClr>
+                    </a:solidFill>
+                    <a:latin typeface="+mn-lt"/>
+                    <a:ea typeface="+mn-ea"/>
+                    <a:cs typeface="+mn-cs"/>
+                  </a:defRPr>
+                </a:pPr>
+                <a:r>
+                  <a:rPr lang="en-AU"/>
+                  <a:t>Execution</a:t>
+                </a:r>
+                <a:r>
+                  <a:rPr lang="en-AU" baseline="0"/>
+                  <a:t> Times (ns)</a:t>
+                </a:r>
+                <a:endParaRPr lang="en-AU"/>
+              </a:p>
+            </c:rich>
+          </c:tx>
+          <c:overlay val="0"/>
+          <c:spPr>
+            <a:noFill/>
+            <a:ln>
+              <a:noFill/>
+            </a:ln>
+            <a:effectLst/>
+          </c:spPr>
+          <c:txPr>
+            <a:bodyPr rot="-5400000" spcFirstLastPara="1" vertOverflow="ellipsis" vert="horz" wrap="square" anchor="ctr" anchorCtr="1"/>
+            <a:lstStyle/>
+            <a:p>
+              <a:pPr>
+                <a:defRPr sz="1000" b="0" i="0" u="none" strike="noStrike" kern="1200" baseline="0">
+                  <a:solidFill>
+                    <a:schemeClr val="tx1">
+                      <a:lumMod val="65000"/>
+                      <a:lumOff val="35000"/>
+                    </a:schemeClr>
+                  </a:solidFill>
+                  <a:latin typeface="+mn-lt"/>
+                  <a:ea typeface="+mn-ea"/>
+                  <a:cs typeface="+mn-cs"/>
+                </a:defRPr>
+              </a:pPr>
+              <a:endParaRPr lang="en-US"/>
+            </a:p>
+          </c:txPr>
+        </c:title>
+        <c:numFmt formatCode="0.00E+00" sourceLinked="1"/>
+        <c:majorTickMark val="none"/>
+        <c:minorTickMark val="none"/>
+        <c:tickLblPos val="nextTo"/>
+        <c:spPr>
+          <a:noFill/>
+          <a:ln>
+            <a:noFill/>
+          </a:ln>
+          <a:effectLst/>
+        </c:spPr>
+        <c:txPr>
+          <a:bodyPr rot="-60000000" spcFirstLastPara="1" vertOverflow="ellipsis" vert="horz" wrap="square" anchor="ctr" anchorCtr="1"/>
+          <a:lstStyle/>
+          <a:p>
+            <a:pPr>
+              <a:defRPr sz="900" b="0" i="0" u="none" strike="noStrike" kern="1200" baseline="0">
+                <a:solidFill>
+                  <a:schemeClr val="tx1">
+                    <a:lumMod val="65000"/>
+                    <a:lumOff val="35000"/>
+                  </a:schemeClr>
+                </a:solidFill>
+                <a:latin typeface="+mn-lt"/>
+                <a:ea typeface="+mn-ea"/>
+                <a:cs typeface="+mn-cs"/>
+              </a:defRPr>
+            </a:pPr>
+            <a:endParaRPr lang="en-US"/>
+          </a:p>
+        </c:txPr>
+        <c:crossAx val="393700376"/>
+        <c:crosses val="autoZero"/>
+        <c:crossBetween val="between"/>
+      </c:valAx>
+      <c:spPr>
+        <a:noFill/>
+        <a:ln>
+          <a:noFill/>
+        </a:ln>
+        <a:effectLst/>
+      </c:spPr>
+    </c:plotArea>
+    <c:legend>
+      <c:legendPos val="r"/>
+      <c:overlay val="0"/>
+      <c:spPr>
+        <a:noFill/>
+        <a:ln>
+          <a:noFill/>
+        </a:ln>
+        <a:effectLst/>
+      </c:spPr>
+      <c:txPr>
+        <a:bodyPr rot="0" spcFirstLastPara="1" vertOverflow="ellipsis" vert="horz" wrap="square" anchor="ctr" anchorCtr="1"/>
+        <a:lstStyle/>
+        <a:p>
+          <a:pPr>
+            <a:defRPr sz="900" b="0" i="0" u="none" strike="noStrike" kern="1200" baseline="0">
+              <a:solidFill>
+                <a:schemeClr val="tx1">
+                  <a:lumMod val="65000"/>
+                  <a:lumOff val="35000"/>
+                </a:schemeClr>
+              </a:solidFill>
+              <a:latin typeface="+mn-lt"/>
+              <a:ea typeface="+mn-ea"/>
+              <a:cs typeface="+mn-cs"/>
+            </a:defRPr>
+          </a:pPr>
+          <a:endParaRPr lang="en-US"/>
+        </a:p>
+      </c:txPr>
+    </c:legend>
+    <c:plotVisOnly val="1"/>
+    <c:dispBlanksAs val="gap"/>
+    <c:showDLblsOverMax val="0"/>
+  </c:chart>
+  <c:spPr>
+    <a:solidFill>
+      <a:schemeClr val="bg1"/>
+    </a:solidFill>
+    <a:ln w="9525" cap="flat" cmpd="sng" algn="ctr">
+      <a:solidFill>
+        <a:schemeClr val="tx1">
+          <a:lumMod val="15000"/>
+          <a:lumOff val="85000"/>
+        </a:schemeClr>
+      </a:solidFill>
+      <a:round/>
+    </a:ln>
+    <a:effectLst/>
+  </c:spPr>
+  <c:txPr>
+    <a:bodyPr/>
+    <a:lstStyle/>
+    <a:p>
+      <a:pPr>
+        <a:defRPr/>
+      </a:pPr>
+      <a:endParaRPr lang="en-US"/>
+    </a:p>
+  </c:txPr>
+  <c:externalData r:id="rId3">
+    <c:autoUpdate val="0"/>
+  </c:externalData>
+</c:chartSpace>
+</file>
+
+<file path=word/charts/colors1.xml><?xml version="1.0" encoding="utf-8"?>
+<cs:colorStyle xmlns:cs="http://schemas.microsoft.com/office/drawing/2012/chartStyle" xmlns:a="http://schemas.openxmlformats.org/drawingml/2006/main" meth="cycle" id="10">
+  <a:schemeClr val="accent1"/>
+  <a:schemeClr val="accent2"/>
+  <a:schemeClr val="accent3"/>
+  <a:schemeClr val="accent4"/>
+  <a:schemeClr val="accent5"/>
+  <a:schemeClr val="accent6"/>
+  <cs:variation/>
+  <cs:variation>
+    <a:lumMod val="60000"/>
+  </cs:variation>
+  <cs:variation>
+    <a:lumMod val="80000"/>
+    <a:lumOff val="20000"/>
+  </cs:variation>
+  <cs:variation>
+    <a:lumMod val="80000"/>
+  </cs:variation>
+  <cs:variation>
+    <a:lumMod val="60000"/>
+    <a:lumOff val="40000"/>
+  </cs:variation>
+  <cs:variation>
+    <a:lumMod val="50000"/>
+  </cs:variation>
+  <cs:variation>
+    <a:lumMod val="70000"/>
+    <a:lumOff val="30000"/>
+  </cs:variation>
+  <cs:variation>
+    <a:lumMod val="70000"/>
+  </cs:variation>
+  <cs:variation>
+    <a:lumMod val="50000"/>
+    <a:lumOff val="50000"/>
+  </cs:variation>
+</cs:colorStyle>
+</file>
+
+<file path=word/charts/colors2.xml><?xml version="1.0" encoding="utf-8"?>
+<cs:colorStyle xmlns:cs="http://schemas.microsoft.com/office/drawing/2012/chartStyle" xmlns:a="http://schemas.openxmlformats.org/drawingml/2006/main" meth="cycle" id="10">
+  <a:schemeClr val="accent1"/>
+  <a:schemeClr val="accent2"/>
+  <a:schemeClr val="accent3"/>
+  <a:schemeClr val="accent4"/>
+  <a:schemeClr val="accent5"/>
+  <a:schemeClr val="accent6"/>
+  <cs:variation/>
+  <cs:variation>
+    <a:lumMod val="60000"/>
+  </cs:variation>
+  <cs:variation>
+    <a:lumMod val="80000"/>
+    <a:lumOff val="20000"/>
+  </cs:variation>
+  <cs:variation>
+    <a:lumMod val="80000"/>
+  </cs:variation>
+  <cs:variation>
+    <a:lumMod val="60000"/>
+    <a:lumOff val="40000"/>
+  </cs:variation>
+  <cs:variation>
+    <a:lumMod val="50000"/>
+  </cs:variation>
+  <cs:variation>
+    <a:lumMod val="70000"/>
+    <a:lumOff val="30000"/>
+  </cs:variation>
+  <cs:variation>
+    <a:lumMod val="70000"/>
+  </cs:variation>
+  <cs:variation>
+    <a:lumMod val="50000"/>
+    <a:lumOff val="50000"/>
+  </cs:variation>
+</cs:colorStyle>
+</file>
+
+<file path=word/charts/style1.xml><?xml version="1.0" encoding="utf-8"?>
+<cs:chartStyle xmlns:cs="http://schemas.microsoft.com/office/drawing/2012/chartStyle" xmlns:a="http://schemas.openxmlformats.org/drawingml/2006/main" id="227">
+  <cs:axisTitle>
+    <cs:lnRef idx="0"/>
+    <cs:fillRef idx="0"/>
+    <cs:effectRef idx="0"/>
+    <cs:fontRef idx="minor">
+      <a:schemeClr val="tx1">
+        <a:lumMod val="65000"/>
+        <a:lumOff val="35000"/>
+      </a:schemeClr>
+    </cs:fontRef>
+    <cs:defRPr sz="1000" kern="1200"/>
+  </cs:axisTitle>
+  <cs:categoryAxis>
+    <cs:lnRef idx="0"/>
+    <cs:fillRef idx="0"/>
+    <cs:effectRef idx="0"/>
+    <cs:fontRef idx="minor">
+      <a:schemeClr val="tx1">
+        <a:lumMod val="65000"/>
+        <a:lumOff val="35000"/>
+      </a:schemeClr>
+    </cs:fontRef>
+    <cs:spPr>
+      <a:ln w="9525" cap="flat" cmpd="sng" algn="ctr">
+        <a:solidFill>
+          <a:schemeClr val="tx1">
+            <a:lumMod val="15000"/>
+            <a:lumOff val="85000"/>
+          </a:schemeClr>
+        </a:solidFill>
+        <a:round/>
+      </a:ln>
+    </cs:spPr>
+    <cs:defRPr sz="900" kern="1200"/>
+  </cs:categoryAxis>
+  <cs:chartArea mods="allowNoFillOverride allowNoLineOverride">
+    <cs:lnRef idx="0"/>
+    <cs:fillRef idx="0"/>
+    <cs:effectRef idx="0"/>
+    <cs:fontRef idx="minor">
+      <a:schemeClr val="tx1"/>
+    </cs:fontRef>
+    <cs:spPr>
+      <a:solidFill>
+        <a:schemeClr val="bg1"/>
+      </a:solidFill>
+      <a:ln w="9525" cap="flat" cmpd="sng" algn="ctr">
+        <a:solidFill>
+          <a:schemeClr val="tx1">
+            <a:lumMod val="15000"/>
+            <a:lumOff val="85000"/>
+          </a:schemeClr>
+        </a:solidFill>
+        <a:round/>
+      </a:ln>
+    </cs:spPr>
+    <cs:defRPr sz="1000" kern="1200"/>
+  </cs:chartArea>
+  <cs:dataLabel>
+    <cs:lnRef idx="0"/>
+    <cs:fillRef idx="0"/>
+    <cs:effectRef idx="0"/>
+    <cs:fontRef idx="minor">
+      <a:schemeClr val="tx1">
+        <a:lumMod val="75000"/>
+        <a:lumOff val="25000"/>
+      </a:schemeClr>
+    </cs:fontRef>
+    <cs:defRPr sz="900" kern="1200"/>
+  </cs:dataLabel>
+  <cs:dataLabelCallout>
+    <cs:lnRef idx="0"/>
+    <cs:fillRef idx="0"/>
+    <cs:effectRef idx="0"/>
+    <cs:fontRef idx="minor">
+      <a:schemeClr val="dk1">
+        <a:lumMod val="65000"/>
+        <a:lumOff val="35000"/>
+      </a:schemeClr>
+    </cs:fontRef>
+    <cs:spPr>
+      <a:solidFill>
+        <a:schemeClr val="lt1"/>
+      </a:solidFill>
+      <a:ln>
+        <a:solidFill>
+          <a:schemeClr val="dk1">
+            <a:lumMod val="25000"/>
+            <a:lumOff val="75000"/>
+          </a:schemeClr>
+        </a:solidFill>
+      </a:ln>
+    </cs:spPr>
+    <cs:defRPr sz="900" kern="1200"/>
+    <cs:bodyPr rot="0" spcFirstLastPara="1" vertOverflow="clip" horzOverflow="clip" vert="horz" wrap="square" lIns="36576" tIns="18288" rIns="36576" bIns="18288" anchor="ctr" anchorCtr="1">
+      <a:spAutoFit/>
+    </cs:bodyPr>
+  </cs:dataLabelCallout>
+  <cs:dataPoint>
+    <cs:lnRef idx="0"/>
+    <cs:fillRef idx="1">
+      <cs:styleClr val="auto"/>
+    </cs:fillRef>
+    <cs:effectRef idx="0"/>
+    <cs:fontRef idx="minor">
+      <a:schemeClr val="tx1"/>
+    </cs:fontRef>
+    <cs:spPr>
+      <a:solidFill>
+        <a:schemeClr val="phClr"/>
+      </a:solidFill>
+    </cs:spPr>
+  </cs:dataPoint>
+  <cs:dataPoint3D>
+    <cs:lnRef idx="0"/>
+    <cs:fillRef idx="1">
+      <cs:styleClr val="auto"/>
+    </cs:fillRef>
+    <cs:effectRef idx="0"/>
+    <cs:fontRef idx="minor">
+      <a:schemeClr val="tx1"/>
+    </cs:fontRef>
+    <cs:spPr>
+      <a:solidFill>
+        <a:schemeClr val="phClr"/>
+      </a:solidFill>
+    </cs:spPr>
+  </cs:dataPoint3D>
+  <cs:dataPointLine>
+    <cs:lnRef idx="0">
+      <cs:styleClr val="auto"/>
+    </cs:lnRef>
+    <cs:fillRef idx="1"/>
+    <cs:effectRef idx="0"/>
+    <cs:fontRef idx="minor">
+      <a:schemeClr val="tx1"/>
+    </cs:fontRef>
+    <cs:spPr>
+      <a:ln w="28575" cap="rnd">
+        <a:solidFill>
+          <a:schemeClr val="phClr"/>
+        </a:solidFill>
+        <a:round/>
+      </a:ln>
+    </cs:spPr>
+  </cs:dataPointLine>
+  <cs:dataPointMarker>
+    <cs:lnRef idx="0">
+      <cs:styleClr val="auto"/>
+    </cs:lnRef>
+    <cs:fillRef idx="1">
+      <cs:styleClr val="auto"/>
+    </cs:fillRef>
+    <cs:effectRef idx="0"/>
+    <cs:fontRef idx="minor">
+      <a:schemeClr val="tx1"/>
+    </cs:fontRef>
+    <cs:spPr>
+      <a:solidFill>
+        <a:schemeClr val="phClr"/>
+      </a:solidFill>
+      <a:ln w="9525">
+        <a:solidFill>
+          <a:schemeClr val="phClr"/>
+        </a:solidFill>
+      </a:ln>
+    </cs:spPr>
+  </cs:dataPointMarker>
+  <cs:dataPointMarkerLayout symbol="circle" size="5"/>
+  <cs:dataPointWireframe>
+    <cs:lnRef idx="0">
+      <cs:styleClr val="auto"/>
+    </cs:lnRef>
+    <cs:fillRef idx="1"/>
+    <cs:effectRef idx="0"/>
+    <cs:fontRef idx="minor">
+      <a:schemeClr val="tx1"/>
+    </cs:fontRef>
+    <cs:spPr>
+      <a:ln w="9525" cap="rnd">
+        <a:solidFill>
+          <a:schemeClr val="phClr"/>
+        </a:solidFill>
+        <a:round/>
+      </a:ln>
+    </cs:spPr>
+  </cs:dataPointWireframe>
+  <cs:dataTable>
+    <cs:lnRef idx="0"/>
+    <cs:fillRef idx="0"/>
+    <cs:effectRef idx="0"/>
+    <cs:fontRef idx="minor">
+      <a:schemeClr val="tx1">
+        <a:lumMod val="65000"/>
+        <a:lumOff val="35000"/>
+      </a:schemeClr>
+    </cs:fontRef>
+    <cs:spPr>
+      <a:noFill/>
+      <a:ln w="9525" cap="flat" cmpd="sng" algn="ctr">
+        <a:solidFill>
+          <a:schemeClr val="tx1">
+            <a:lumMod val="15000"/>
+            <a:lumOff val="85000"/>
+          </a:schemeClr>
+        </a:solidFill>
+        <a:round/>
+      </a:ln>
+    </cs:spPr>
+    <cs:defRPr sz="900" kern="1200"/>
+  </cs:dataTable>
+  <cs:downBar>
+    <cs:lnRef idx="0"/>
+    <cs:fillRef idx="0"/>
+    <cs:effectRef idx="0"/>
+    <cs:fontRef idx="minor">
+      <a:schemeClr val="dk1"/>
+    </cs:fontRef>
+    <cs:spPr>
+      <a:solidFill>
+        <a:schemeClr val="dk1">
+          <a:lumMod val="65000"/>
+          <a:lumOff val="35000"/>
+        </a:schemeClr>
+      </a:solidFill>
+      <a:ln w="9525">
+        <a:solidFill>
+          <a:schemeClr val="tx1">
+            <a:lumMod val="65000"/>
+            <a:lumOff val="35000"/>
+          </a:schemeClr>
+        </a:solidFill>
+      </a:ln>
+    </cs:spPr>
+  </cs:downBar>
+  <cs:dropLine>
+    <cs:lnRef idx="0"/>
+    <cs:fillRef idx="0"/>
+    <cs:effectRef idx="0"/>
+    <cs:fontRef idx="minor">
+      <a:schemeClr val="tx1"/>
+    </cs:fontRef>
+    <cs:spPr>
+      <a:ln w="9525" cap="flat" cmpd="sng" algn="ctr">
+        <a:solidFill>
+          <a:schemeClr val="tx1">
+            <a:lumMod val="35000"/>
+            <a:lumOff val="65000"/>
+          </a:schemeClr>
+        </a:solidFill>
+        <a:round/>
+      </a:ln>
+    </cs:spPr>
+  </cs:dropLine>
+  <cs:errorBar>
+    <cs:lnRef idx="0"/>
+    <cs:fillRef idx="0"/>
+    <cs:effectRef idx="0"/>
+    <cs:fontRef idx="minor">
+      <a:schemeClr val="tx1"/>
+    </cs:fontRef>
+    <cs:spPr>
+      <a:ln w="9525" cap="flat" cmpd="sng" algn="ctr">
+        <a:solidFill>
+          <a:schemeClr val="tx1">
+            <a:lumMod val="65000"/>
+            <a:lumOff val="35000"/>
+          </a:schemeClr>
+        </a:solidFill>
+        <a:round/>
+      </a:ln>
+    </cs:spPr>
+  </cs:errorBar>
+  <cs:floor>
+    <cs:lnRef idx="0"/>
+    <cs:fillRef idx="0"/>
+    <cs:effectRef idx="0"/>
+    <cs:fontRef idx="minor">
+      <a:schemeClr val="tx1"/>
+    </cs:fontRef>
+    <cs:spPr>
+      <a:noFill/>
+      <a:ln>
+        <a:noFill/>
+      </a:ln>
+    </cs:spPr>
+  </cs:floor>
+  <cs:gridlineMajor>
+    <cs:lnRef idx="0"/>
+    <cs:fillRef idx="0"/>
+    <cs:effectRef idx="0"/>
+    <cs:fontRef idx="minor">
+      <a:schemeClr val="tx1"/>
+    </cs:fontRef>
+    <cs:spPr>
+      <a:ln w="9525" cap="flat" cmpd="sng" algn="ctr">
+        <a:solidFill>
+          <a:schemeClr val="tx1">
+            <a:lumMod val="15000"/>
+            <a:lumOff val="85000"/>
+          </a:schemeClr>
+        </a:solidFill>
+        <a:round/>
+      </a:ln>
+    </cs:spPr>
+  </cs:gridlineMajor>
+  <cs:gridlineMinor>
+    <cs:lnRef idx="0"/>
+    <cs:fillRef idx="0"/>
+    <cs:effectRef idx="0"/>
+    <cs:fontRef idx="minor">
+      <a:schemeClr val="tx1"/>
+    </cs:fontRef>
+    <cs:spPr>
+      <a:ln w="9525" cap="flat" cmpd="sng" algn="ctr">
+        <a:solidFill>
+          <a:schemeClr val="tx1">
+            <a:lumMod val="5000"/>
+            <a:lumOff val="95000"/>
+          </a:schemeClr>
+        </a:solidFill>
+        <a:round/>
+      </a:ln>
+    </cs:spPr>
+  </cs:gridlineMinor>
+  <cs:hiLoLine>
+    <cs:lnRef idx="0"/>
+    <cs:fillRef idx="0"/>
+    <cs:effectRef idx="0"/>
+    <cs:fontRef idx="minor">
+      <a:schemeClr val="tx1"/>
+    </cs:fontRef>
+    <cs:spPr>
+      <a:ln w="9525" cap="flat" cmpd="sng" algn="ctr">
+        <a:solidFill>
+          <a:schemeClr val="tx1">
+            <a:lumMod val="75000"/>
+            <a:lumOff val="25000"/>
+          </a:schemeClr>
+        </a:solidFill>
+        <a:round/>
+      </a:ln>
+    </cs:spPr>
+  </cs:hiLoLine>
+  <cs:leaderLine>
+    <cs:lnRef idx="0"/>
+    <cs:fillRef idx="0"/>
+    <cs:effectRef idx="0"/>
+    <cs:fontRef idx="minor">
+      <a:schemeClr val="tx1"/>
+    </cs:fontRef>
+    <cs:spPr>
+      <a:ln w="9525" cap="flat" cmpd="sng" algn="ctr">
+        <a:solidFill>
+          <a:schemeClr val="tx1">
+            <a:lumMod val="35000"/>
+            <a:lumOff val="65000"/>
+          </a:schemeClr>
+        </a:solidFill>
+        <a:round/>
+      </a:ln>
+    </cs:spPr>
+  </cs:leaderLine>
+  <cs:legend>
+    <cs:lnRef idx="0"/>
+    <cs:fillRef idx="0"/>
+    <cs:effectRef idx="0"/>
+    <cs:fontRef idx="minor">
+      <a:schemeClr val="tx1">
+        <a:lumMod val="65000"/>
+        <a:lumOff val="35000"/>
+      </a:schemeClr>
+    </cs:fontRef>
+    <cs:defRPr sz="900" kern="1200"/>
+  </cs:legend>
+  <cs:plotArea mods="allowNoFillOverride allowNoLineOverride">
+    <cs:lnRef idx="0"/>
+    <cs:fillRef idx="0"/>
+    <cs:effectRef idx="0"/>
+    <cs:fontRef idx="minor">
+      <a:schemeClr val="tx1"/>
+    </cs:fontRef>
+  </cs:plotArea>
+  <cs:plotArea3D mods="allowNoFillOverride allowNoLineOverride">
+    <cs:lnRef idx="0"/>
+    <cs:fillRef idx="0"/>
+    <cs:effectRef idx="0"/>
+    <cs:fontRef idx="minor">
+      <a:schemeClr val="tx1"/>
+    </cs:fontRef>
+  </cs:plotArea3D>
+  <cs:seriesAxis>
+    <cs:lnRef idx="0"/>
+    <cs:fillRef idx="0"/>
+    <cs:effectRef idx="0"/>
+    <cs:fontRef idx="minor">
+      <a:schemeClr val="tx1">
+        <a:lumMod val="65000"/>
+        <a:lumOff val="35000"/>
+      </a:schemeClr>
+    </cs:fontRef>
+    <cs:defRPr sz="900" kern="1200"/>
+  </cs:seriesAxis>
+  <cs:seriesLine>
+    <cs:lnRef idx="0"/>
+    <cs:fillRef idx="0"/>
+    <cs:effectRef idx="0"/>
+    <cs:fontRef idx="minor">
+      <a:schemeClr val="tx1"/>
+    </cs:fontRef>
+    <cs:spPr>
+      <a:ln w="9525" cap="flat" cmpd="sng" algn="ctr">
+        <a:solidFill>
+          <a:schemeClr val="tx1">
+            <a:lumMod val="35000"/>
+            <a:lumOff val="65000"/>
+          </a:schemeClr>
+        </a:solidFill>
+        <a:round/>
+      </a:ln>
+    </cs:spPr>
+  </cs:seriesLine>
+  <cs:title>
+    <cs:lnRef idx="0"/>
+    <cs:fillRef idx="0"/>
+    <cs:effectRef idx="0"/>
+    <cs:fontRef idx="minor">
+      <a:schemeClr val="tx1">
+        <a:lumMod val="65000"/>
+        <a:lumOff val="35000"/>
+      </a:schemeClr>
+    </cs:fontRef>
+    <cs:defRPr sz="1400" b="0" kern="1200" spc="0" baseline="0"/>
+  </cs:title>
+  <cs:trendline>
+    <cs:lnRef idx="0">
+      <cs:styleClr val="auto"/>
+    </cs:lnRef>
+    <cs:fillRef idx="0"/>
+    <cs:effectRef idx="0"/>
+    <cs:fontRef idx="minor">
+      <a:schemeClr val="tx1"/>
+    </cs:fontRef>
+    <cs:spPr>
+      <a:ln w="19050" cap="rnd">
+        <a:solidFill>
+          <a:schemeClr val="phClr"/>
+        </a:solidFill>
+        <a:prstDash val="sysDot"/>
+      </a:ln>
+    </cs:spPr>
+  </cs:trendline>
+  <cs:trendlineLabel>
+    <cs:lnRef idx="0"/>
+    <cs:fillRef idx="0"/>
+    <cs:effectRef idx="0"/>
+    <cs:fontRef idx="minor">
+      <a:schemeClr val="tx1">
+        <a:lumMod val="65000"/>
+        <a:lumOff val="35000"/>
+      </a:schemeClr>
+    </cs:fontRef>
+    <cs:defRPr sz="900" kern="1200"/>
+  </cs:trendlineLabel>
+  <cs:upBar>
+    <cs:lnRef idx="0"/>
+    <cs:fillRef idx="0"/>
+    <cs:effectRef idx="0"/>
+    <cs:fontRef idx="minor">
+      <a:schemeClr val="dk1"/>
+    </cs:fontRef>
+    <cs:spPr>
+      <a:solidFill>
+        <a:schemeClr val="lt1"/>
+      </a:solidFill>
+      <a:ln w="9525">
+        <a:solidFill>
+          <a:schemeClr val="tx1">
+            <a:lumMod val="15000"/>
+            <a:lumOff val="85000"/>
+          </a:schemeClr>
+        </a:solidFill>
+      </a:ln>
+    </cs:spPr>
+  </cs:upBar>
+  <cs:valueAxis>
+    <cs:lnRef idx="0"/>
+    <cs:fillRef idx="0"/>
+    <cs:effectRef idx="0"/>
+    <cs:fontRef idx="minor">
+      <a:schemeClr val="tx1">
+        <a:lumMod val="65000"/>
+        <a:lumOff val="35000"/>
+      </a:schemeClr>
+    </cs:fontRef>
+    <cs:defRPr sz="900" kern="1200"/>
+  </cs:valueAxis>
+  <cs:wall>
+    <cs:lnRef idx="0"/>
+    <cs:fillRef idx="0"/>
+    <cs:effectRef idx="0"/>
+    <cs:fontRef idx="minor">
+      <a:schemeClr val="tx1"/>
+    </cs:fontRef>
+    <cs:spPr>
+      <a:noFill/>
+      <a:ln>
+        <a:noFill/>
+      </a:ln>
+    </cs:spPr>
+  </cs:wall>
+</cs:chartStyle>
+</file>
+
+<file path=word/charts/style2.xml><?xml version="1.0" encoding="utf-8"?>
+<cs:chartStyle xmlns:cs="http://schemas.microsoft.com/office/drawing/2012/chartStyle" xmlns:a="http://schemas.openxmlformats.org/drawingml/2006/main" id="227">
+  <cs:axisTitle>
+    <cs:lnRef idx="0"/>
+    <cs:fillRef idx="0"/>
+    <cs:effectRef idx="0"/>
+    <cs:fontRef idx="minor">
+      <a:schemeClr val="tx1">
+        <a:lumMod val="65000"/>
+        <a:lumOff val="35000"/>
+      </a:schemeClr>
+    </cs:fontRef>
+    <cs:defRPr sz="1000" kern="1200"/>
+  </cs:axisTitle>
+  <cs:categoryAxis>
+    <cs:lnRef idx="0"/>
+    <cs:fillRef idx="0"/>
+    <cs:effectRef idx="0"/>
+    <cs:fontRef idx="minor">
+      <a:schemeClr val="tx1">
+        <a:lumMod val="65000"/>
+        <a:lumOff val="35000"/>
+      </a:schemeClr>
+    </cs:fontRef>
+    <cs:spPr>
+      <a:ln w="9525" cap="flat" cmpd="sng" algn="ctr">
+        <a:solidFill>
+          <a:schemeClr val="tx1">
+            <a:lumMod val="15000"/>
+            <a:lumOff val="85000"/>
+          </a:schemeClr>
+        </a:solidFill>
+        <a:round/>
+      </a:ln>
+    </cs:spPr>
+    <cs:defRPr sz="900" kern="1200"/>
+  </cs:categoryAxis>
+  <cs:chartArea mods="allowNoFillOverride allowNoLineOverride">
+    <cs:lnRef idx="0"/>
+    <cs:fillRef idx="0"/>
+    <cs:effectRef idx="0"/>
+    <cs:fontRef idx="minor">
+      <a:schemeClr val="tx1"/>
+    </cs:fontRef>
+    <cs:spPr>
+      <a:solidFill>
+        <a:schemeClr val="bg1"/>
+      </a:solidFill>
+      <a:ln w="9525" cap="flat" cmpd="sng" algn="ctr">
+        <a:solidFill>
+          <a:schemeClr val="tx1">
+            <a:lumMod val="15000"/>
+            <a:lumOff val="85000"/>
+          </a:schemeClr>
+        </a:solidFill>
+        <a:round/>
+      </a:ln>
+    </cs:spPr>
+    <cs:defRPr sz="1000" kern="1200"/>
+  </cs:chartArea>
+  <cs:dataLabel>
+    <cs:lnRef idx="0"/>
+    <cs:fillRef idx="0"/>
+    <cs:effectRef idx="0"/>
+    <cs:fontRef idx="minor">
+      <a:schemeClr val="tx1">
+        <a:lumMod val="75000"/>
+        <a:lumOff val="25000"/>
+      </a:schemeClr>
+    </cs:fontRef>
+    <cs:defRPr sz="900" kern="1200"/>
+  </cs:dataLabel>
+  <cs:dataLabelCallout>
+    <cs:lnRef idx="0"/>
+    <cs:fillRef idx="0"/>
+    <cs:effectRef idx="0"/>
+    <cs:fontRef idx="minor">
+      <a:schemeClr val="dk1">
+        <a:lumMod val="65000"/>
+        <a:lumOff val="35000"/>
+      </a:schemeClr>
+    </cs:fontRef>
+    <cs:spPr>
+      <a:solidFill>
+        <a:schemeClr val="lt1"/>
+      </a:solidFill>
+      <a:ln>
+        <a:solidFill>
+          <a:schemeClr val="dk1">
+            <a:lumMod val="25000"/>
+            <a:lumOff val="75000"/>
+          </a:schemeClr>
+        </a:solidFill>
+      </a:ln>
+    </cs:spPr>
+    <cs:defRPr sz="900" kern="1200"/>
+    <cs:bodyPr rot="0" spcFirstLastPara="1" vertOverflow="clip" horzOverflow="clip" vert="horz" wrap="square" lIns="36576" tIns="18288" rIns="36576" bIns="18288" anchor="ctr" anchorCtr="1">
+      <a:spAutoFit/>
+    </cs:bodyPr>
+  </cs:dataLabelCallout>
+  <cs:dataPoint>
+    <cs:lnRef idx="0"/>
+    <cs:fillRef idx="1">
+      <cs:styleClr val="auto"/>
+    </cs:fillRef>
+    <cs:effectRef idx="0"/>
+    <cs:fontRef idx="minor">
+      <a:schemeClr val="tx1"/>
+    </cs:fontRef>
+    <cs:spPr>
+      <a:solidFill>
+        <a:schemeClr val="phClr"/>
+      </a:solidFill>
+    </cs:spPr>
+  </cs:dataPoint>
+  <cs:dataPoint3D>
+    <cs:lnRef idx="0"/>
+    <cs:fillRef idx="1">
+      <cs:styleClr val="auto"/>
+    </cs:fillRef>
+    <cs:effectRef idx="0"/>
+    <cs:fontRef idx="minor">
+      <a:schemeClr val="tx1"/>
+    </cs:fontRef>
+    <cs:spPr>
+      <a:solidFill>
+        <a:schemeClr val="phClr"/>
+      </a:solidFill>
+    </cs:spPr>
+  </cs:dataPoint3D>
+  <cs:dataPointLine>
+    <cs:lnRef idx="0">
+      <cs:styleClr val="auto"/>
+    </cs:lnRef>
+    <cs:fillRef idx="1"/>
+    <cs:effectRef idx="0"/>
+    <cs:fontRef idx="minor">
+      <a:schemeClr val="tx1"/>
+    </cs:fontRef>
+    <cs:spPr>
+      <a:ln w="28575" cap="rnd">
+        <a:solidFill>
+          <a:schemeClr val="phClr"/>
+        </a:solidFill>
+        <a:round/>
+      </a:ln>
+    </cs:spPr>
+  </cs:dataPointLine>
+  <cs:dataPointMarker>
+    <cs:lnRef idx="0">
+      <cs:styleClr val="auto"/>
+    </cs:lnRef>
+    <cs:fillRef idx="1">
+      <cs:styleClr val="auto"/>
+    </cs:fillRef>
+    <cs:effectRef idx="0"/>
+    <cs:fontRef idx="minor">
+      <a:schemeClr val="tx1"/>
+    </cs:fontRef>
+    <cs:spPr>
+      <a:solidFill>
+        <a:schemeClr val="phClr"/>
+      </a:solidFill>
+      <a:ln w="9525">
+        <a:solidFill>
+          <a:schemeClr val="phClr"/>
+        </a:solidFill>
+      </a:ln>
+    </cs:spPr>
+  </cs:dataPointMarker>
+  <cs:dataPointMarkerLayout symbol="circle" size="5"/>
+  <cs:dataPointWireframe>
+    <cs:lnRef idx="0">
+      <cs:styleClr val="auto"/>
+    </cs:lnRef>
+    <cs:fillRef idx="1"/>
+    <cs:effectRef idx="0"/>
+    <cs:fontRef idx="minor">
+      <a:schemeClr val="tx1"/>
+    </cs:fontRef>
+    <cs:spPr>
+      <a:ln w="9525" cap="rnd">
+        <a:solidFill>
+          <a:schemeClr val="phClr"/>
+        </a:solidFill>
+        <a:round/>
+      </a:ln>
+    </cs:spPr>
+  </cs:dataPointWireframe>
+  <cs:dataTable>
+    <cs:lnRef idx="0"/>
+    <cs:fillRef idx="0"/>
+    <cs:effectRef idx="0"/>
+    <cs:fontRef idx="minor">
+      <a:schemeClr val="tx1">
+        <a:lumMod val="65000"/>
+        <a:lumOff val="35000"/>
+      </a:schemeClr>
+    </cs:fontRef>
+    <cs:spPr>
+      <a:noFill/>
+      <a:ln w="9525" cap="flat" cmpd="sng" algn="ctr">
+        <a:solidFill>
+          <a:schemeClr val="tx1">
+            <a:lumMod val="15000"/>
+            <a:lumOff val="85000"/>
+          </a:schemeClr>
+        </a:solidFill>
+        <a:round/>
+      </a:ln>
+    </cs:spPr>
+    <cs:defRPr sz="900" kern="1200"/>
+  </cs:dataTable>
+  <cs:downBar>
+    <cs:lnRef idx="0"/>
+    <cs:fillRef idx="0"/>
+    <cs:effectRef idx="0"/>
+    <cs:fontRef idx="minor">
+      <a:schemeClr val="dk1"/>
+    </cs:fontRef>
+    <cs:spPr>
+      <a:solidFill>
+        <a:schemeClr val="dk1">
+          <a:lumMod val="65000"/>
+          <a:lumOff val="35000"/>
+        </a:schemeClr>
+      </a:solidFill>
+      <a:ln w="9525">
+        <a:solidFill>
+          <a:schemeClr val="tx1">
+            <a:lumMod val="65000"/>
+            <a:lumOff val="35000"/>
+          </a:schemeClr>
+        </a:solidFill>
+      </a:ln>
+    </cs:spPr>
+  </cs:downBar>
+  <cs:dropLine>
+    <cs:lnRef idx="0"/>
+    <cs:fillRef idx="0"/>
+    <cs:effectRef idx="0"/>
+    <cs:fontRef idx="minor">
+      <a:schemeClr val="tx1"/>
+    </cs:fontRef>
+    <cs:spPr>
+      <a:ln w="9525" cap="flat" cmpd="sng" algn="ctr">
+        <a:solidFill>
+          <a:schemeClr val="tx1">
+            <a:lumMod val="35000"/>
+            <a:lumOff val="65000"/>
+          </a:schemeClr>
+        </a:solidFill>
+        <a:round/>
+      </a:ln>
+    </cs:spPr>
+  </cs:dropLine>
+  <cs:errorBar>
+    <cs:lnRef idx="0"/>
+    <cs:fillRef idx="0"/>
+    <cs:effectRef idx="0"/>
+    <cs:fontRef idx="minor">
+      <a:schemeClr val="tx1"/>
+    </cs:fontRef>
+    <cs:spPr>
+      <a:ln w="9525" cap="flat" cmpd="sng" algn="ctr">
+        <a:solidFill>
+          <a:schemeClr val="tx1">
+            <a:lumMod val="65000"/>
+            <a:lumOff val="35000"/>
+          </a:schemeClr>
+        </a:solidFill>
+        <a:round/>
+      </a:ln>
+    </cs:spPr>
+  </cs:errorBar>
+  <cs:floor>
+    <cs:lnRef idx="0"/>
+    <cs:fillRef idx="0"/>
+    <cs:effectRef idx="0"/>
+    <cs:fontRef idx="minor">
+      <a:schemeClr val="tx1"/>
+    </cs:fontRef>
+    <cs:spPr>
+      <a:noFill/>
+      <a:ln>
+        <a:noFill/>
+      </a:ln>
+    </cs:spPr>
+  </cs:floor>
+  <cs:gridlineMajor>
+    <cs:lnRef idx="0"/>
+    <cs:fillRef idx="0"/>
+    <cs:effectRef idx="0"/>
+    <cs:fontRef idx="minor">
+      <a:schemeClr val="tx1"/>
+    </cs:fontRef>
+    <cs:spPr>
+      <a:ln w="9525" cap="flat" cmpd="sng" algn="ctr">
+        <a:solidFill>
+          <a:schemeClr val="tx1">
+            <a:lumMod val="15000"/>
+            <a:lumOff val="85000"/>
+          </a:schemeClr>
+        </a:solidFill>
+        <a:round/>
+      </a:ln>
+    </cs:spPr>
+  </cs:gridlineMajor>
+  <cs:gridlineMinor>
+    <cs:lnRef idx="0"/>
+    <cs:fillRef idx="0"/>
+    <cs:effectRef idx="0"/>
+    <cs:fontRef idx="minor">
+      <a:schemeClr val="tx1"/>
+    </cs:fontRef>
+    <cs:spPr>
+      <a:ln w="9525" cap="flat" cmpd="sng" algn="ctr">
+        <a:solidFill>
+          <a:schemeClr val="tx1">
+            <a:lumMod val="5000"/>
+            <a:lumOff val="95000"/>
+          </a:schemeClr>
+        </a:solidFill>
+        <a:round/>
+      </a:ln>
+    </cs:spPr>
+  </cs:gridlineMinor>
+  <cs:hiLoLine>
+    <cs:lnRef idx="0"/>
+    <cs:fillRef idx="0"/>
+    <cs:effectRef idx="0"/>
+    <cs:fontRef idx="minor">
+      <a:schemeClr val="tx1"/>
+    </cs:fontRef>
+    <cs:spPr>
+      <a:ln w="9525" cap="flat" cmpd="sng" algn="ctr">
+        <a:solidFill>
+          <a:schemeClr val="tx1">
+            <a:lumMod val="75000"/>
+            <a:lumOff val="25000"/>
+          </a:schemeClr>
+        </a:solidFill>
+        <a:round/>
+      </a:ln>
+    </cs:spPr>
+  </cs:hiLoLine>
+  <cs:leaderLine>
+    <cs:lnRef idx="0"/>
+    <cs:fillRef idx="0"/>
+    <cs:effectRef idx="0"/>
+    <cs:fontRef idx="minor">
+      <a:schemeClr val="tx1"/>
+    </cs:fontRef>
+    <cs:spPr>
+      <a:ln w="9525" cap="flat" cmpd="sng" algn="ctr">
+        <a:solidFill>
+          <a:schemeClr val="tx1">
+            <a:lumMod val="35000"/>
+            <a:lumOff val="65000"/>
+          </a:schemeClr>
+        </a:solidFill>
+        <a:round/>
+      </a:ln>
+    </cs:spPr>
+  </cs:leaderLine>
+  <cs:legend>
+    <cs:lnRef idx="0"/>
+    <cs:fillRef idx="0"/>
+    <cs:effectRef idx="0"/>
+    <cs:fontRef idx="minor">
+      <a:schemeClr val="tx1">
+        <a:lumMod val="65000"/>
+        <a:lumOff val="35000"/>
+      </a:schemeClr>
+    </cs:fontRef>
+    <cs:defRPr sz="900" kern="1200"/>
+  </cs:legend>
+  <cs:plotArea mods="allowNoFillOverride allowNoLineOverride">
+    <cs:lnRef idx="0"/>
+    <cs:fillRef idx="0"/>
+    <cs:effectRef idx="0"/>
+    <cs:fontRef idx="minor">
+      <a:schemeClr val="tx1"/>
+    </cs:fontRef>
+  </cs:plotArea>
+  <cs:plotArea3D mods="allowNoFillOverride allowNoLineOverride">
+    <cs:lnRef idx="0"/>
+    <cs:fillRef idx="0"/>
+    <cs:effectRef idx="0"/>
+    <cs:fontRef idx="minor">
+      <a:schemeClr val="tx1"/>
+    </cs:fontRef>
+  </cs:plotArea3D>
+  <cs:seriesAxis>
+    <cs:lnRef idx="0"/>
+    <cs:fillRef idx="0"/>
+    <cs:effectRef idx="0"/>
+    <cs:fontRef idx="minor">
+      <a:schemeClr val="tx1">
+        <a:lumMod val="65000"/>
+        <a:lumOff val="35000"/>
+      </a:schemeClr>
+    </cs:fontRef>
+    <cs:defRPr sz="900" kern="1200"/>
+  </cs:seriesAxis>
+  <cs:seriesLine>
+    <cs:lnRef idx="0"/>
+    <cs:fillRef idx="0"/>
+    <cs:effectRef idx="0"/>
+    <cs:fontRef idx="minor">
+      <a:schemeClr val="tx1"/>
+    </cs:fontRef>
+    <cs:spPr>
+      <a:ln w="9525" cap="flat" cmpd="sng" algn="ctr">
+        <a:solidFill>
+          <a:schemeClr val="tx1">
+            <a:lumMod val="35000"/>
+            <a:lumOff val="65000"/>
+          </a:schemeClr>
+        </a:solidFill>
+        <a:round/>
+      </a:ln>
+    </cs:spPr>
+  </cs:seriesLine>
+  <cs:title>
+    <cs:lnRef idx="0"/>
+    <cs:fillRef idx="0"/>
+    <cs:effectRef idx="0"/>
+    <cs:fontRef idx="minor">
+      <a:schemeClr val="tx1">
+        <a:lumMod val="65000"/>
+        <a:lumOff val="35000"/>
+      </a:schemeClr>
+    </cs:fontRef>
+    <cs:defRPr sz="1400" b="0" kern="1200" spc="0" baseline="0"/>
+  </cs:title>
+  <cs:trendline>
+    <cs:lnRef idx="0">
+      <cs:styleClr val="auto"/>
+    </cs:lnRef>
+    <cs:fillRef idx="0"/>
+    <cs:effectRef idx="0"/>
+    <cs:fontRef idx="minor">
+      <a:schemeClr val="tx1"/>
+    </cs:fontRef>
+    <cs:spPr>
+      <a:ln w="19050" cap="rnd">
+        <a:solidFill>
+          <a:schemeClr val="phClr"/>
+        </a:solidFill>
+        <a:prstDash val="sysDot"/>
+      </a:ln>
+    </cs:spPr>
+  </cs:trendline>
+  <cs:trendlineLabel>
+    <cs:lnRef idx="0"/>
+    <cs:fillRef idx="0"/>
+    <cs:effectRef idx="0"/>
+    <cs:fontRef idx="minor">
+      <a:schemeClr val="tx1">
+        <a:lumMod val="65000"/>
+        <a:lumOff val="35000"/>
+      </a:schemeClr>
+    </cs:fontRef>
+    <cs:defRPr sz="900" kern="1200"/>
+  </cs:trendlineLabel>
+  <cs:upBar>
+    <cs:lnRef idx="0"/>
+    <cs:fillRef idx="0"/>
+    <cs:effectRef idx="0"/>
+    <cs:fontRef idx="minor">
+      <a:schemeClr val="dk1"/>
+    </cs:fontRef>
+    <cs:spPr>
+      <a:solidFill>
+        <a:schemeClr val="lt1"/>
+      </a:solidFill>
+      <a:ln w="9525">
+        <a:solidFill>
+          <a:schemeClr val="tx1">
+            <a:lumMod val="15000"/>
+            <a:lumOff val="85000"/>
+          </a:schemeClr>
+        </a:solidFill>
+      </a:ln>
+    </cs:spPr>
+  </cs:upBar>
+  <cs:valueAxis>
+    <cs:lnRef idx="0"/>
+    <cs:fillRef idx="0"/>
+    <cs:effectRef idx="0"/>
+    <cs:fontRef idx="minor">
+      <a:schemeClr val="tx1">
+        <a:lumMod val="65000"/>
+        <a:lumOff val="35000"/>
+      </a:schemeClr>
+    </cs:fontRef>
+    <cs:defRPr sz="900" kern="1200"/>
+  </cs:valueAxis>
+  <cs:wall>
+    <cs:lnRef idx="0"/>
+    <cs:fillRef idx="0"/>
+    <cs:effectRef idx="0"/>
+    <cs:fontRef idx="minor">
+      <a:schemeClr val="tx1"/>
+    </cs:fontRef>
+    <cs:spPr>
+      <a:noFill/>
+      <a:ln>
+        <a:noFill/>
+      </a:ln>
+    </cs:spPr>
+  </cs:wall>
+</cs:chartStyle>
+</file>
+
 <file path=word/theme/theme1.xml><?xml version="1.0" encoding="utf-8"?>
 <a:theme xmlns:a="http://schemas.openxmlformats.org/drawingml/2006/main" name="Office Theme">
   <a:themeElements>

</xml_diff>

<commit_message>
Proof read and final edits
</commit_message>
<xml_diff>
--- a/Report.docx
+++ b/Report.docx
@@ -105,14 +105,7 @@
           <w:color w:val="102535"/>
           <w:shd w:val="clear" w:color="auto" w:fill="FFFFFF"/>
         </w:rPr>
-        <w:t>enetic improvement</w:t>
-      </w:r>
-      <w:r>
-        <w:rPr>
-          <w:color w:val="102535"/>
-          <w:shd w:val="clear" w:color="auto" w:fill="FFFFFF"/>
-        </w:rPr>
-        <w:t xml:space="preserve"> using GIN</w:t>
+        <w:t>enetic improvement using GIN</w:t>
       </w:r>
     </w:p>
     <w:p>
@@ -402,13 +395,260 @@
         <w:rPr>
           <w:lang w:val="en-US"/>
         </w:rPr>
+        <w:t xml:space="preserve">, </w:t>
+      </w:r>
+      <w:r>
+        <w:rPr>
+          <w:lang w:val="en-US"/>
+        </w:rPr>
+        <w:t>Task</w:t>
+      </w:r>
+      <w:r>
+        <w:rPr>
+          <w:lang w:val="en-US"/>
+        </w:rPr>
+        <w:t xml:space="preserve"> </w:t>
+      </w:r>
+      <w:r>
+        <w:rPr>
+          <w:lang w:val="en-US"/>
+        </w:rPr>
+        <w:t>3</w:t>
+      </w:r>
+      <w:r>
+        <w:rPr>
+          <w:lang w:val="en-US"/>
+        </w:rPr>
+        <w:t>, proof read and final edits.</w:t>
+      </w:r>
+    </w:p>
+    <w:p>
+      <w:pPr>
+        <w:rPr>
+          <w:lang w:val="en-US"/>
+        </w:rPr>
+      </w:pPr>
+    </w:p>
+    <w:p>
+      <w:pPr>
+        <w:pStyle w:val="Heading2"/>
+        <w:rPr>
+          <w:lang w:val="en-US"/>
+        </w:rPr>
+      </w:pPr>
+      <w:r>
+        <w:rPr>
+          <w:lang w:val="en-US"/>
+        </w:rPr>
+        <w:t>Task</w:t>
+      </w:r>
+      <w:r>
+        <w:rPr>
+          <w:lang w:val="en-US"/>
+        </w:rPr>
+        <w:t xml:space="preserve"> </w:t>
+      </w:r>
+      <w:r>
+        <w:rPr>
+          <w:lang w:val="en-US"/>
+        </w:rPr>
+        <w:t>2</w:t>
+      </w:r>
+      <w:r>
+        <w:rPr>
+          <w:lang w:val="en-US"/>
+        </w:rPr>
+        <w:t>:</w:t>
+      </w:r>
+    </w:p>
+    <w:p>
+      <w:pPr>
+        <w:rPr>
+          <w:lang w:val="en-US"/>
+        </w:rPr>
+      </w:pPr>
+      <w:r>
+        <w:rPr>
+          <w:lang w:val="en-US"/>
+        </w:rPr>
+        <w:t>G</w:t>
+      </w:r>
+      <w:r>
+        <w:rPr>
+          <w:lang w:val="en-US"/>
+        </w:rPr>
+        <w:t>IN</w:t>
+      </w:r>
+      <w:r>
+        <w:rPr>
+          <w:lang w:val="en-US"/>
+        </w:rPr>
+        <w:t xml:space="preserve"> is a genetic </w:t>
+      </w:r>
+      <w:r>
+        <w:rPr>
+          <w:lang w:val="en-US"/>
+        </w:rPr>
+        <w:t xml:space="preserve">algorithm that is designed to optimize and improve the </w:t>
+      </w:r>
+      <w:r>
+        <w:rPr>
+          <w:lang w:val="en-US"/>
+        </w:rPr>
+        <w:t>efficiency</w:t>
+      </w:r>
+      <w:r>
+        <w:rPr>
+          <w:lang w:val="en-US"/>
+        </w:rPr>
+        <w:t xml:space="preserve"> of the program passed as an argument. The fitness function used by this genetic algorithm is to optimize </w:t>
+      </w:r>
+      <w:r>
+        <w:rPr>
+          <w:lang w:val="en-US"/>
+        </w:rPr>
+        <w:t xml:space="preserve">the </w:t>
+      </w:r>
+      <w:r>
+        <w:rPr>
+          <w:lang w:val="en-US"/>
+        </w:rPr>
+        <w:t xml:space="preserve">program’s speed. The aim of this experiment is to apply the genetic algorithm </w:t>
+      </w:r>
+      <w:r>
+        <w:rPr>
+          <w:lang w:val="en-US"/>
+        </w:rPr>
+        <w:t xml:space="preserve">GIN </w:t>
+      </w:r>
+      <w:r>
+        <w:rPr>
+          <w:lang w:val="en-US"/>
+        </w:rPr>
+        <w:t xml:space="preserve">to four functions </w:t>
+      </w:r>
+      <w:proofErr w:type="spellStart"/>
+      <w:r>
+        <w:rPr>
+          <w:lang w:val="en-US"/>
+        </w:rPr>
+        <w:t>SortBubbleDouble</w:t>
+      </w:r>
+      <w:proofErr w:type="spellEnd"/>
+      <w:r>
+        <w:rPr>
+          <w:lang w:val="en-US"/>
+        </w:rPr>
+        <w:t xml:space="preserve">, </w:t>
+      </w:r>
+      <w:proofErr w:type="spellStart"/>
+      <w:r>
+        <w:rPr>
+          <w:lang w:val="en-US"/>
+        </w:rPr>
+        <w:t>SortBubbleLoops</w:t>
+      </w:r>
+      <w:proofErr w:type="spellEnd"/>
+      <w:r>
+        <w:rPr>
+          <w:lang w:val="en-US"/>
+        </w:rPr>
+        <w:t xml:space="preserve">, </w:t>
+      </w:r>
+      <w:proofErr w:type="spellStart"/>
+      <w:r>
+        <w:rPr>
+          <w:lang w:val="en-US"/>
+        </w:rPr>
+        <w:t>SortInsertion</w:t>
+      </w:r>
+      <w:proofErr w:type="spellEnd"/>
+      <w:r>
+        <w:rPr>
+          <w:lang w:val="en-US"/>
+        </w:rPr>
         <w:t xml:space="preserve"> and </w:t>
       </w:r>
-      <w:r>
-        <w:rPr>
-          <w:lang w:val="en-US"/>
-        </w:rPr>
-        <w:t>Task</w:t>
+      <w:proofErr w:type="spellStart"/>
+      <w:r>
+        <w:rPr>
+          <w:lang w:val="en-US"/>
+        </w:rPr>
+        <w:t>SortCocktail</w:t>
+      </w:r>
+      <w:proofErr w:type="spellEnd"/>
+      <w:r>
+        <w:rPr>
+          <w:lang w:val="en-US"/>
+        </w:rPr>
+        <w:t xml:space="preserve"> and evaluate their performance upon improvements </w:t>
+      </w:r>
+      <w:r>
+        <w:rPr>
+          <w:lang w:val="en-US"/>
+        </w:rPr>
+        <w:t xml:space="preserve">by the tool. We will compile and run 15 iterations of each of the four sorting functions. The best execution speed from each iteration will be recorded and graphed, this will be completed for all four sorting functions. An evaluation of effectiveness and practicality of the patches will be supplied. Below are the graphs of </w:t>
+      </w:r>
+      <w:r>
+        <w:rPr>
+          <w:lang w:val="en-US"/>
+        </w:rPr>
+        <w:t xml:space="preserve">results obtained from the best execution for all four functions. </w:t>
+      </w:r>
+    </w:p>
+    <w:p>
+      <w:pPr>
+        <w:rPr>
+          <w:lang w:val="en-US"/>
+        </w:rPr>
+      </w:pPr>
+      <w:r>
+        <w:rPr>
+          <w:lang w:val="en-US"/>
+        </w:rPr>
+        <w:t>T</w:t>
+      </w:r>
+      <w:r>
+        <w:rPr>
+          <w:lang w:val="en-US"/>
+        </w:rPr>
+        <w:t xml:space="preserve">he </w:t>
+      </w:r>
+      <w:r>
+        <w:rPr>
+          <w:lang w:val="en-US"/>
+        </w:rPr>
+        <w:t xml:space="preserve">methodology used to obtain the results was </w:t>
+      </w:r>
+      <w:r>
+        <w:rPr>
+          <w:lang w:val="en-US"/>
+        </w:rPr>
+        <w:t>setup</w:t>
+      </w:r>
+      <w:r>
+        <w:rPr>
+          <w:lang w:val="en-US"/>
+        </w:rPr>
+        <w:t xml:space="preserve"> by first downloading the gin-master.tgz folder</w:t>
+      </w:r>
+      <w:r>
+        <w:rPr>
+          <w:lang w:val="en-US"/>
+        </w:rPr>
+        <w:t xml:space="preserve"> from the assignment sheet</w:t>
+      </w:r>
+      <w:r>
+        <w:rPr>
+          <w:lang w:val="en-US"/>
+        </w:rPr>
+        <w:t>. Gradle 3.3 and JDK 1.8 w</w:t>
+      </w:r>
+      <w:r>
+        <w:rPr>
+          <w:lang w:val="en-US"/>
+        </w:rPr>
+        <w:t>ere used in all compilation and running in this assignment,</w:t>
       </w:r>
       <w:r>
         <w:rPr>
@@ -420,255 +660,6 @@
         <w:rPr>
           <w:lang w:val="en-US"/>
         </w:rPr>
-        <w:t>3</w:t>
-      </w:r>
-      <w:r>
-        <w:rPr>
-          <w:lang w:val="en-US"/>
-        </w:rPr>
-        <w:t xml:space="preserve"> </w:t>
-      </w:r>
-    </w:p>
-    <w:p>
-      <w:pPr>
-        <w:rPr>
-          <w:lang w:val="en-US"/>
-        </w:rPr>
-      </w:pPr>
-    </w:p>
-    <w:p>
-      <w:pPr>
-        <w:pStyle w:val="Heading2"/>
-        <w:rPr>
-          <w:lang w:val="en-US"/>
-        </w:rPr>
-      </w:pPr>
-      <w:r>
-        <w:rPr>
-          <w:lang w:val="en-US"/>
-        </w:rPr>
-        <w:t>Task</w:t>
-      </w:r>
-      <w:r>
-        <w:rPr>
-          <w:lang w:val="en-US"/>
-        </w:rPr>
-        <w:t xml:space="preserve"> </w:t>
-      </w:r>
-      <w:r>
-        <w:rPr>
-          <w:lang w:val="en-US"/>
-        </w:rPr>
-        <w:t>2</w:t>
-      </w:r>
-      <w:r>
-        <w:rPr>
-          <w:lang w:val="en-US"/>
-        </w:rPr>
-        <w:t>:</w:t>
-      </w:r>
-    </w:p>
-    <w:p>
-      <w:pPr>
-        <w:rPr>
-          <w:lang w:val="en-US"/>
-        </w:rPr>
-      </w:pPr>
-      <w:r>
-        <w:rPr>
-          <w:lang w:val="en-US"/>
-        </w:rPr>
-        <w:t>G</w:t>
-      </w:r>
-      <w:r>
-        <w:rPr>
-          <w:lang w:val="en-US"/>
-        </w:rPr>
-        <w:t>IN</w:t>
-      </w:r>
-      <w:r>
-        <w:rPr>
-          <w:lang w:val="en-US"/>
-        </w:rPr>
-        <w:t xml:space="preserve"> is a genetic </w:t>
-      </w:r>
-      <w:r>
-        <w:rPr>
-          <w:lang w:val="en-US"/>
-        </w:rPr>
-        <w:t xml:space="preserve">algorithm that is designed to\ optimize and improve the </w:t>
-      </w:r>
-      <w:r>
-        <w:rPr>
-          <w:lang w:val="en-US"/>
-        </w:rPr>
-        <w:t>efficiency</w:t>
-      </w:r>
-      <w:r>
-        <w:rPr>
-          <w:lang w:val="en-US"/>
-        </w:rPr>
-        <w:t xml:space="preserve"> of the program passed as an argument. The fitness function used by this genetic algorithm is to optimize </w:t>
-      </w:r>
-      <w:r>
-        <w:rPr>
-          <w:lang w:val="en-US"/>
-        </w:rPr>
-        <w:t xml:space="preserve">the </w:t>
-      </w:r>
-      <w:r>
-        <w:rPr>
-          <w:lang w:val="en-US"/>
-        </w:rPr>
-        <w:t xml:space="preserve">program’s speed. The aim of this experiment is to apply the genetic algorithm </w:t>
-      </w:r>
-      <w:r>
-        <w:rPr>
-          <w:lang w:val="en-US"/>
-        </w:rPr>
-        <w:t xml:space="preserve">GIN </w:t>
-      </w:r>
-      <w:r>
-        <w:rPr>
-          <w:lang w:val="en-US"/>
-        </w:rPr>
-        <w:t xml:space="preserve">to four functions </w:t>
-      </w:r>
-      <w:proofErr w:type="spellStart"/>
-      <w:r>
-        <w:rPr>
-          <w:lang w:val="en-US"/>
-        </w:rPr>
-        <w:t>SortBubbleDouble</w:t>
-      </w:r>
-      <w:proofErr w:type="spellEnd"/>
-      <w:r>
-        <w:rPr>
-          <w:lang w:val="en-US"/>
-        </w:rPr>
-        <w:t xml:space="preserve">, </w:t>
-      </w:r>
-      <w:proofErr w:type="spellStart"/>
-      <w:r>
-        <w:rPr>
-          <w:lang w:val="en-US"/>
-        </w:rPr>
-        <w:t>SortBubbleLoops</w:t>
-      </w:r>
-      <w:proofErr w:type="spellEnd"/>
-      <w:r>
-        <w:rPr>
-          <w:lang w:val="en-US"/>
-        </w:rPr>
-        <w:t xml:space="preserve">, </w:t>
-      </w:r>
-      <w:proofErr w:type="spellStart"/>
-      <w:r>
-        <w:rPr>
-          <w:lang w:val="en-US"/>
-        </w:rPr>
-        <w:t>SortInsertion</w:t>
-      </w:r>
-      <w:proofErr w:type="spellEnd"/>
-      <w:r>
-        <w:rPr>
-          <w:lang w:val="en-US"/>
-        </w:rPr>
-        <w:t xml:space="preserve"> and </w:t>
-      </w:r>
-      <w:proofErr w:type="spellStart"/>
-      <w:r>
-        <w:rPr>
-          <w:lang w:val="en-US"/>
-        </w:rPr>
-        <w:t>SortCocktail</w:t>
-      </w:r>
-      <w:proofErr w:type="spellEnd"/>
-      <w:r>
-        <w:rPr>
-          <w:lang w:val="en-US"/>
-        </w:rPr>
-        <w:t xml:space="preserve"> and evaluate their performance upon improvements </w:t>
-      </w:r>
-      <w:r>
-        <w:rPr>
-          <w:lang w:val="en-US"/>
-        </w:rPr>
-        <w:t xml:space="preserve">by the tool. We will compile and run 15 iterations of each of the four sorting functions. The best execution speed from each iteration will be recorded and graphed, this will be completed for all four sorting functions. An evaluation of effectiveness and practicality of the patches will be supplied. Below are the graphs of </w:t>
-      </w:r>
-      <w:r>
-        <w:rPr>
-          <w:lang w:val="en-US"/>
-        </w:rPr>
-        <w:t xml:space="preserve">results obtained from the best execution for all four functions. </w:t>
-      </w:r>
-    </w:p>
-    <w:p>
-      <w:pPr>
-        <w:rPr>
-          <w:lang w:val="en-US"/>
-        </w:rPr>
-      </w:pPr>
-      <w:r>
-        <w:rPr>
-          <w:lang w:val="en-US"/>
-        </w:rPr>
-        <w:t>T</w:t>
-      </w:r>
-      <w:r>
-        <w:rPr>
-          <w:lang w:val="en-US"/>
-        </w:rPr>
-        <w:t xml:space="preserve">he </w:t>
-      </w:r>
-      <w:r>
-        <w:rPr>
-          <w:lang w:val="en-US"/>
-        </w:rPr>
-        <w:t xml:space="preserve">methodology used to obtain the results was </w:t>
-      </w:r>
-      <w:proofErr w:type="gramStart"/>
-      <w:r>
-        <w:rPr>
-          <w:lang w:val="en-US"/>
-        </w:rPr>
-        <w:t>setup</w:t>
-      </w:r>
-      <w:proofErr w:type="gramEnd"/>
-      <w:r>
-        <w:rPr>
-          <w:lang w:val="en-US"/>
-        </w:rPr>
-        <w:t xml:space="preserve"> by first downloading the gin-master.tgz folder</w:t>
-      </w:r>
-      <w:r>
-        <w:rPr>
-          <w:lang w:val="en-US"/>
-        </w:rPr>
-        <w:t xml:space="preserve"> from the assignment sheet</w:t>
-      </w:r>
-      <w:r>
-        <w:rPr>
-          <w:lang w:val="en-US"/>
-        </w:rPr>
-        <w:t>. Gradle 3.3 and JDK 1.8 w</w:t>
-      </w:r>
-      <w:r>
-        <w:rPr>
-          <w:lang w:val="en-US"/>
-        </w:rPr>
-        <w:t>ere used in all compilation and running in this assignment,</w:t>
-      </w:r>
-      <w:r>
-        <w:rPr>
-          <w:lang w:val="en-US"/>
-        </w:rPr>
-        <w:t xml:space="preserve"> </w:t>
-      </w:r>
-      <w:r>
-        <w:rPr>
-          <w:lang w:val="en-US"/>
-        </w:rPr>
         <w:t xml:space="preserve">in </w:t>
       </w:r>
       <w:r>
@@ -687,21 +678,7 @@
         <w:rPr>
           <w:lang w:val="en-US"/>
         </w:rPr>
-        <w:t xml:space="preserve"> </w:t>
-      </w:r>
-      <w:proofErr w:type="gramStart"/>
-      <w:r>
-        <w:rPr>
-          <w:lang w:val="en-US"/>
-        </w:rPr>
-        <w:t>to</w:t>
-      </w:r>
-      <w:proofErr w:type="gramEnd"/>
-      <w:r>
-        <w:rPr>
-          <w:lang w:val="en-US"/>
-        </w:rPr>
-        <w:t xml:space="preserve"> the README file.</w:t>
+        <w:t xml:space="preserve"> to the README file.</w:t>
       </w:r>
       <w:r>
         <w:rPr>
@@ -942,7 +919,7 @@
             <wp:cNvGraphicFramePr/>
             <a:graphic xmlns:a="http://schemas.openxmlformats.org/drawingml/2006/main">
               <a:graphicData uri="http://schemas.openxmlformats.org/drawingml/2006/chart">
-                <c:chart xmlns:c="http://schemas.openxmlformats.org/drawingml/2006/chart" xmlns:r="http://schemas.openxmlformats.org/officeDocument/2006/relationships" r:id="rId5"/>
+                <c:chart xmlns:c="http://schemas.openxmlformats.org/drawingml/2006/chart" xmlns:r="http://schemas.openxmlformats.org/officeDocument/2006/relationships" r:id="rId6"/>
               </a:graphicData>
             </a:graphic>
           </wp:inline>
@@ -1132,274 +1109,204 @@
         <w:rPr>
           <w:lang w:val="en-US"/>
         </w:rPr>
-        <w:t xml:space="preserve">, the first case is the function Sort Bubble Double the initial nested loop was kept the same while the second nested loop did not contain the if statement inside. The code </w:t>
+        <w:t xml:space="preserve">, the first case is the function Sort Bubble Double the initial nested loop was kept the same while the second nested loop did not contain the if statement inside. The code still compiled and was more efficient than the original algorithm but the empty nested for loop was redundant and computed nothing. In a similar fashion for the Sort Bubble Loops, the first loop in the three nested loop was moved outside the nested loop, creating a redundant for loop. The algorithm still compiled and passed all test cases and provided the best execution speed. In case of the Sort Insertion </w:t>
+      </w:r>
+      <w:r>
+        <w:rPr>
+          <w:lang w:val="en-US"/>
+        </w:rPr>
+        <w:t>there was a redundant assignment a[j] = index. Finally, in the Sort</w:t>
+      </w:r>
+      <w:r>
+        <w:rPr>
+          <w:lang w:val="en-US"/>
+        </w:rPr>
+        <w:t xml:space="preserve"> </w:t>
+      </w:r>
+      <w:r>
+        <w:rPr>
+          <w:lang w:val="en-US"/>
+        </w:rPr>
+        <w:t>Cocktail function the best patch copied the swapped = false line and subsequent for loop and added later into algorithm creating redundant code. The reason for this is due to the fitness function. The fitness function of the Genetic Algorithm GIN only accounts for the execution speed of the optimized function it is not trying to optimized how the correct the code is and as such as long as it provides the best execution speed the correctness of the code is irrelevant.</w:t>
+      </w:r>
+    </w:p>
+    <w:p>
+      <w:pPr>
+        <w:rPr>
+          <w:lang w:val="en-US"/>
+        </w:rPr>
+      </w:pPr>
+    </w:p>
+    <w:p>
+      <w:pPr>
+        <w:rPr>
+          <w:lang w:val="en-US"/>
+        </w:rPr>
+      </w:pPr>
+    </w:p>
+    <w:p>
+      <w:pPr>
+        <w:rPr>
+          <w:lang w:val="en-US"/>
+        </w:rPr>
+      </w:pPr>
+    </w:p>
+    <w:p>
+      <w:pPr>
+        <w:rPr>
+          <w:lang w:val="en-US"/>
+        </w:rPr>
+      </w:pPr>
+    </w:p>
+    <w:p>
+      <w:pPr>
+        <w:pStyle w:val="Heading2"/>
+        <w:rPr>
+          <w:lang w:val="en-US"/>
+        </w:rPr>
+      </w:pPr>
+      <w:r>
+        <w:rPr>
+          <w:lang w:val="en-US"/>
+        </w:rPr>
+        <w:t>Task</w:t>
+      </w:r>
+      <w:r>
+        <w:rPr>
+          <w:lang w:val="en-US"/>
+        </w:rPr>
+        <w:t xml:space="preserve"> </w:t>
+      </w:r>
+      <w:r>
+        <w:rPr>
+          <w:lang w:val="en-US"/>
+        </w:rPr>
+        <w:t>3</w:t>
+      </w:r>
+      <w:r>
+        <w:rPr>
+          <w:lang w:val="en-US"/>
+        </w:rPr>
+        <w:t>:</w:t>
+      </w:r>
+    </w:p>
+    <w:p>
+      <w:pPr>
+        <w:rPr>
+          <w:lang w:val="en-US"/>
+        </w:rPr>
+      </w:pPr>
+      <w:r>
+        <w:rPr>
+          <w:lang w:val="en-US"/>
+        </w:rPr>
+        <w:t xml:space="preserve">The aim of task 3 is to </w:t>
+      </w:r>
+      <w:r>
+        <w:rPr>
+          <w:lang w:val="en-US"/>
+        </w:rPr>
+        <w:t>analyze</w:t>
+      </w:r>
+      <w:r>
+        <w:rPr>
+          <w:lang w:val="en-US"/>
+        </w:rPr>
+        <w:t xml:space="preserve"> the patches that were </w:t>
+      </w:r>
+      <w:r>
+        <w:rPr>
+          <w:lang w:val="en-US"/>
+        </w:rPr>
+        <w:t>used to provide the best time execution.</w:t>
+      </w:r>
+      <w:r>
+        <w:rPr>
+          <w:lang w:val="en-US"/>
+        </w:rPr>
+        <w:t xml:space="preserve"> Upon each execution of the genetic algorithm, the best final patch was recorded and assessed. </w:t>
+      </w:r>
+      <w:r>
+        <w:rPr>
+          <w:lang w:val="en-US"/>
+        </w:rPr>
+        <w:t>The benchmark program chosen for this part was the Sort Cocktail function.</w:t>
+      </w:r>
+      <w:r>
+        <w:rPr>
+          <w:lang w:val="en-US"/>
+        </w:rPr>
+        <w:t xml:space="preserve"> The benchmark provides patches more than one edit long. By running this benchmark and recording the patches we can analysis the effect of each patch on multiple runs. </w:t>
+      </w:r>
+    </w:p>
+    <w:p>
+      <w:pPr>
+        <w:rPr>
+          <w:lang w:val="en-US"/>
+        </w:rPr>
+      </w:pPr>
+      <w:r>
+        <w:rPr>
+          <w:lang w:val="en-US"/>
+        </w:rPr>
+        <w:t xml:space="preserve">A similar methodology </w:t>
+      </w:r>
+      <w:r>
+        <w:rPr>
+          <w:lang w:val="en-US"/>
+        </w:rPr>
+        <w:t>to above was conducted to obtain the results. In the terminal, inside the gin-master folder the command “</w:t>
+      </w:r>
+      <w:r>
+        <w:rPr>
+          <w:lang w:val="en-US"/>
+        </w:rPr>
+        <w:t>java -jar build/gin.jar</w:t>
+      </w:r>
+      <w:r>
+        <w:rPr>
+          <w:lang w:val="en-US"/>
+        </w:rPr>
+        <w:t xml:space="preserve"> </w:t>
+      </w:r>
+      <w:r>
+        <w:rPr>
+          <w:lang w:val="en-US"/>
+        </w:rPr>
+        <w:t>examples/</w:t>
+      </w:r>
+      <w:proofErr w:type="spellStart"/>
+      <w:r>
+        <w:rPr>
+          <w:lang w:val="en-US"/>
+        </w:rPr>
+        <w:t>locoGP</w:t>
+      </w:r>
+      <w:proofErr w:type="spellEnd"/>
+      <w:r>
+        <w:rPr>
+          <w:lang w:val="en-US"/>
+        </w:rPr>
+        <w:t xml:space="preserve">/SortCocktail.java” was ran and the upon completion of computation the best patches were recorded and analyzed. The program was </w:t>
       </w:r>
       <w:proofErr w:type="gramStart"/>
       <w:r>
         <w:rPr>
           <w:lang w:val="en-US"/>
         </w:rPr>
-        <w:t>still</w:t>
+        <w:t>ran</w:t>
       </w:r>
       <w:proofErr w:type="gramEnd"/>
       <w:r>
         <w:rPr>
           <w:lang w:val="en-US"/>
         </w:rPr>
-        <w:t xml:space="preserve"> compiled and was more efficient than the original algorithm but the empty nested for loop was redundant and computed nothing. In a similar fashion for the Sort Bubble Loops, the first loop in the three nested loop was moved outside the nested loop, creating a redundant for loop. The algorithm still compiled and passed all test cases and provided the best execution speed. In </w:t>
-      </w:r>
-      <w:proofErr w:type="gramStart"/>
-      <w:r>
-        <w:rPr>
-          <w:lang w:val="en-US"/>
-        </w:rPr>
-        <w:t>case</w:t>
-      </w:r>
-      <w:proofErr w:type="gramEnd"/>
-      <w:r>
-        <w:rPr>
-          <w:lang w:val="en-US"/>
-        </w:rPr>
-        <w:t xml:space="preserve"> of the Sort Insertion </w:t>
-      </w:r>
-      <w:r>
-        <w:rPr>
-          <w:lang w:val="en-US"/>
-        </w:rPr>
-        <w:t>there was a redundant assignment a[j] = index. Finally, in the Sort</w:t>
-      </w:r>
-      <w:r>
-        <w:rPr>
-          <w:lang w:val="en-US"/>
-        </w:rPr>
         <w:t xml:space="preserve"> </w:t>
       </w:r>
       <w:r>
         <w:rPr>
           <w:lang w:val="en-US"/>
         </w:rPr>
-        <w:t xml:space="preserve">Cocktail function the best patch copied the swapped = false line and subsequent for loop and added later into algorithm creating redundant code. The reason for this is due to the fitness function. The fitness function of the Genetic Algorithm GIN only accounts for the execution speed of the optimized function it is not trying to </w:t>
-      </w:r>
-      <w:proofErr w:type="gramStart"/>
-      <w:r>
-        <w:rPr>
-          <w:lang w:val="en-US"/>
-        </w:rPr>
-        <w:t>optimized</w:t>
-      </w:r>
-      <w:proofErr w:type="gramEnd"/>
-      <w:r>
-        <w:rPr>
-          <w:lang w:val="en-US"/>
-        </w:rPr>
-        <w:t xml:space="preserve"> how the correct the code is and as such as long as it provides the best execution speed the correctness of the code is irrelevant.</w:t>
-      </w:r>
-    </w:p>
-    <w:p>
-      <w:pPr>
-        <w:rPr>
-          <w:lang w:val="en-US"/>
-        </w:rPr>
-      </w:pPr>
-    </w:p>
-    <w:p>
-      <w:pPr>
-        <w:rPr>
-          <w:lang w:val="en-US"/>
-        </w:rPr>
-      </w:pPr>
-    </w:p>
-    <w:p>
-      <w:pPr>
-        <w:rPr>
-          <w:lang w:val="en-US"/>
-        </w:rPr>
-      </w:pPr>
-    </w:p>
-    <w:p>
-      <w:pPr>
-        <w:rPr>
-          <w:lang w:val="en-US"/>
-        </w:rPr>
-      </w:pPr>
-    </w:p>
-    <w:p>
-      <w:pPr>
-        <w:pStyle w:val="Heading2"/>
-        <w:rPr>
-          <w:lang w:val="en-US"/>
-        </w:rPr>
-      </w:pPr>
-      <w:r>
-        <w:rPr>
-          <w:lang w:val="en-US"/>
-        </w:rPr>
-        <w:t>Task</w:t>
-      </w:r>
-      <w:r>
-        <w:rPr>
-          <w:lang w:val="en-US"/>
-        </w:rPr>
-        <w:t xml:space="preserve"> </w:t>
-      </w:r>
-      <w:r>
-        <w:rPr>
-          <w:lang w:val="en-US"/>
-        </w:rPr>
-        <w:t>3</w:t>
-      </w:r>
-      <w:r>
-        <w:rPr>
-          <w:lang w:val="en-US"/>
-        </w:rPr>
-        <w:t>:</w:t>
-      </w:r>
-    </w:p>
-    <w:p>
-      <w:pPr>
-        <w:rPr>
-          <w:lang w:val="en-US"/>
-        </w:rPr>
-      </w:pPr>
-      <w:r>
-        <w:rPr>
-          <w:lang w:val="en-US"/>
-        </w:rPr>
-        <w:t xml:space="preserve">The aim of task 3 is to </w:t>
-      </w:r>
-      <w:r>
-        <w:rPr>
-          <w:lang w:val="en-US"/>
-        </w:rPr>
-        <w:t>analyze</w:t>
-      </w:r>
-      <w:r>
-        <w:rPr>
-          <w:lang w:val="en-US"/>
-        </w:rPr>
-        <w:t xml:space="preserve"> the patches that were </w:t>
-      </w:r>
-      <w:r>
-        <w:rPr>
-          <w:lang w:val="en-US"/>
-        </w:rPr>
-        <w:t>used to provide the best time execution.</w:t>
-      </w:r>
-      <w:r>
-        <w:rPr>
-          <w:lang w:val="en-US"/>
-        </w:rPr>
-        <w:t xml:space="preserve"> Upon each execution of the genetic algorithm, the best final patch was recorded and assessed. </w:t>
-      </w:r>
-      <w:r>
-        <w:rPr>
-          <w:lang w:val="en-US"/>
-        </w:rPr>
-        <w:t>The benchmark program chosen for this part was the Sort Cocktail function.</w:t>
-      </w:r>
-      <w:r>
-        <w:rPr>
-          <w:lang w:val="en-US"/>
-        </w:rPr>
-        <w:t xml:space="preserve"> The benchmark provides patches more than one edit long. By running this benchmark and recording the patches we can analysis the effect of each patch on multiple runs. </w:t>
-      </w:r>
-    </w:p>
-    <w:p>
-      <w:pPr>
-        <w:rPr>
-          <w:lang w:val="en-US"/>
-        </w:rPr>
-      </w:pPr>
-      <w:r>
-        <w:rPr>
-          <w:lang w:val="en-US"/>
-        </w:rPr>
-        <w:t xml:space="preserve">A similar methodology </w:t>
-      </w:r>
-      <w:r>
-        <w:rPr>
-          <w:lang w:val="en-US"/>
-        </w:rPr>
-        <w:t xml:space="preserve">to </w:t>
-      </w:r>
-      <w:proofErr w:type="gramStart"/>
-      <w:r>
-        <w:rPr>
-          <w:lang w:val="en-US"/>
-        </w:rPr>
-        <w:t>above</w:t>
-      </w:r>
-      <w:proofErr w:type="gramEnd"/>
-      <w:r>
-        <w:rPr>
-          <w:lang w:val="en-US"/>
-        </w:rPr>
-        <w:t xml:space="preserve"> was conducted to obtain the results. In the terminal, inside the gin-master folder the command “</w:t>
-      </w:r>
-      <w:r>
-        <w:rPr>
-          <w:lang w:val="en-US"/>
-        </w:rPr>
-        <w:t>java -jar build/gin.jar</w:t>
-      </w:r>
-      <w:r>
-        <w:rPr>
-          <w:lang w:val="en-US"/>
-        </w:rPr>
-        <w:t xml:space="preserve"> </w:t>
-      </w:r>
-      <w:r>
-        <w:rPr>
-          <w:lang w:val="en-US"/>
-        </w:rPr>
-        <w:t>examples/</w:t>
-      </w:r>
-      <w:proofErr w:type="spellStart"/>
-      <w:r>
-        <w:rPr>
-          <w:lang w:val="en-US"/>
-        </w:rPr>
-        <w:t>locoGP</w:t>
-      </w:r>
-      <w:proofErr w:type="spellEnd"/>
-      <w:r>
-        <w:rPr>
-          <w:lang w:val="en-US"/>
-        </w:rPr>
-        <w:t xml:space="preserve">/SortCocktail.java” was </w:t>
-      </w:r>
-      <w:proofErr w:type="gramStart"/>
-      <w:r>
-        <w:rPr>
-          <w:lang w:val="en-US"/>
-        </w:rPr>
-        <w:t>ran</w:t>
-      </w:r>
-      <w:proofErr w:type="gramEnd"/>
-      <w:r>
-        <w:rPr>
-          <w:lang w:val="en-US"/>
-        </w:rPr>
-        <w:t xml:space="preserve"> and the upon completion of computation the best patches were recorded and analyzed. The program was </w:t>
-      </w:r>
-      <w:proofErr w:type="gramStart"/>
-      <w:r>
-        <w:rPr>
-          <w:lang w:val="en-US"/>
-        </w:rPr>
-        <w:t>ran</w:t>
-      </w:r>
-      <w:proofErr w:type="gramEnd"/>
-      <w:r>
-        <w:rPr>
-          <w:lang w:val="en-US"/>
-        </w:rPr>
-        <w:t xml:space="preserve"> </w:t>
-      </w:r>
-      <w:r>
-        <w:rPr>
-          <w:lang w:val="en-US"/>
-        </w:rPr>
         <w:t>5</w:t>
       </w:r>
       <w:r>
@@ -1412,7 +1319,7 @@
         <w:rPr>
           <w:lang w:val="en-US"/>
         </w:rPr>
-        <w:t>3</w:t>
+        <w:t>5</w:t>
       </w:r>
       <w:r>
         <w:rPr>
@@ -1880,50 +1787,70 @@
         <w:rPr>
           <w:lang w:val="en-US"/>
         </w:rPr>
-        <w:t>From these multiple runs we see that the MOVE edit appears most often, while COPY was 2</w:t>
-      </w:r>
-      <w:r>
-        <w:rPr>
-          <w:vertAlign w:val="superscript"/>
-          <w:lang w:val="en-US"/>
-        </w:rPr>
-        <w:t>n</w:t>
-      </w:r>
-      <w:r>
-        <w:rPr>
-          <w:vertAlign w:val="superscript"/>
-          <w:lang w:val="en-US"/>
-        </w:rPr>
-        <w:t xml:space="preserve">d </w:t>
-      </w:r>
-      <w:r>
-        <w:rPr>
-          <w:lang w:val="en-US"/>
-        </w:rPr>
-        <w:t xml:space="preserve">most and last was DEL. Many of the positions from the bottom of the program </w:t>
-      </w:r>
-      <w:proofErr w:type="gramStart"/>
-      <w:r>
-        <w:rPr>
-          <w:lang w:val="en-US"/>
-        </w:rPr>
-        <w:t>is</w:t>
-      </w:r>
-      <w:proofErr w:type="gramEnd"/>
-      <w:r>
-        <w:rPr>
-          <w:lang w:val="en-US"/>
-        </w:rPr>
-        <w:t xml:space="preserve"> moved up to the top of the program. An example of this we can</w:t>
-      </w:r>
-      <w:r>
-        <w:rPr>
-          <w:lang w:val="en-US"/>
-        </w:rPr>
-        <w:t xml:space="preserve"> from </w:t>
-      </w:r>
-      <w:r>
-        <w:t>best patch found: | COPY 4 -&gt; 0:2 | MOVE 7 -&gt; 2:0 | COPY 8 -&gt; 2:0 produced the algorithm below:</w:t>
+        <w:t xml:space="preserve">From these multiple runs we see that the MOVE edit appears most often, while COPY was </w:t>
+      </w:r>
+      <w:r>
+        <w:rPr>
+          <w:lang w:val="en-US"/>
+        </w:rPr>
+        <w:t xml:space="preserve">second </w:t>
+      </w:r>
+      <w:r>
+        <w:rPr>
+          <w:lang w:val="en-US"/>
+        </w:rPr>
+        <w:t>most and last was DEL. Many of the positions from the bottom of the program is moved up to the top of the program.</w:t>
+      </w:r>
+      <w:r>
+        <w:rPr>
+          <w:lang w:val="en-US"/>
+        </w:rPr>
+        <w:t xml:space="preserve"> This is observable in best patches 1, 2, 3 and 5. </w:t>
+      </w:r>
+      <w:r>
+        <w:rPr>
+          <w:lang w:val="en-US"/>
+        </w:rPr>
+        <w:t>From what can be seen from the other patches it can be seen that edits do not have the same effect as the edits in other patches</w:t>
+      </w:r>
+      <w:r>
+        <w:rPr>
+          <w:lang w:val="en-US"/>
+        </w:rPr>
+        <w:t xml:space="preserve">, as the edits were at different lines and vastly different. </w:t>
+      </w:r>
+      <w:r>
+        <w:rPr>
+          <w:lang w:val="en-US"/>
+        </w:rPr>
+        <w:t xml:space="preserve">An example </w:t>
+      </w:r>
+      <w:r>
+        <w:rPr>
+          <w:lang w:val="en-US"/>
+        </w:rPr>
+        <w:t>we have chosen to shorten was the most interesting</w:t>
+      </w:r>
+      <w:r>
+        <w:rPr>
+          <w:lang w:val="en-US"/>
+        </w:rPr>
+        <w:t xml:space="preserve"> patch</w:t>
+      </w:r>
+      <w:r>
+        <w:rPr>
+          <w:lang w:val="en-US"/>
+        </w:rPr>
+        <w:t xml:space="preserve">, patch 3. Patch 3 contains the following patch, </w:t>
+      </w:r>
+      <w:r>
+        <w:t xml:space="preserve">best patch found: | COPY 4 -&gt; 0:2 | MOVE 7 -&gt; 2:0 | COPY 8 -&gt; 2:0 </w:t>
+      </w:r>
+      <w:r>
+        <w:t xml:space="preserve">which </w:t>
+      </w:r>
+      <w:r>
+        <w:t>produced the algorithm below:</w:t>
       </w:r>
     </w:p>
     <w:p>
@@ -1991,7 +1918,6 @@
         <w:rPr>
           <w:noProof/>
         </w:rPr>
-        <w:lastRenderedPageBreak/>
         <w:drawing>
           <wp:anchor distT="0" distB="0" distL="114300" distR="114300" simplePos="0" relativeHeight="251678720" behindDoc="0" locked="0" layoutInCell="1" allowOverlap="1" wp14:anchorId="5479EE0B" wp14:editId="3C62A3D0">
             <wp:simplePos x="0" y="0"/>
@@ -2016,7 +1942,7 @@
                     <pic:cNvPicPr/>
                   </pic:nvPicPr>
                   <pic:blipFill>
-                    <a:blip r:embed="rId6">
+                    <a:blip r:embed="rId7">
                       <a:extLst>
                         <a:ext uri="{28A0092B-C50C-407E-A947-70E740481C1C}">
                           <a14:useLocalDpi xmlns:a14="http://schemas.microsoft.com/office/drawing/2010/main" val="0"/>
@@ -2311,21 +2237,7 @@
         <w:rPr>
           <w:lang w:val="en-US"/>
         </w:rPr>
-        <w:t xml:space="preserve">From what can be seen from the other patches </w:t>
-      </w:r>
-      <w:proofErr w:type="gramStart"/>
-      <w:r>
-        <w:rPr>
-          <w:lang w:val="en-US"/>
-        </w:rPr>
-        <w:t>it can be seen that edits</w:t>
-      </w:r>
-      <w:proofErr w:type="gramEnd"/>
-      <w:r>
-        <w:rPr>
-          <w:lang w:val="en-US"/>
-        </w:rPr>
-        <w:t xml:space="preserve"> do not have the same effect as the edits in other patches. From my observation it seems that the genetic algorithm is favoring a move edit over </w:t>
+        <w:t xml:space="preserve">From my observation it seems that the genetic algorithm is favoring a move edit over </w:t>
       </w:r>
       <w:r>
         <w:rPr>
@@ -2516,7 +2428,7 @@
                     <pic:cNvPicPr/>
                   </pic:nvPicPr>
                   <pic:blipFill>
-                    <a:blip r:embed="rId7">
+                    <a:blip r:embed="rId8">
                       <a:extLst>
                         <a:ext uri="{28A0092B-C50C-407E-A947-70E740481C1C}">
                           <a14:useLocalDpi xmlns:a14="http://schemas.microsoft.com/office/drawing/2010/main" val="0"/>
@@ -2813,21 +2725,7 @@
         <w:rPr>
           <w:lang w:val="en-US"/>
         </w:rPr>
-        <w:t xml:space="preserve">Resulting in a more optimized algorithm </w:t>
-      </w:r>
-      <w:proofErr w:type="gramStart"/>
-      <w:r>
-        <w:rPr>
-          <w:lang w:val="en-US"/>
-        </w:rPr>
-        <w:t>then</w:t>
-      </w:r>
-      <w:proofErr w:type="gramEnd"/>
-      <w:r>
-        <w:rPr>
-          <w:lang w:val="en-US"/>
-        </w:rPr>
-        <w:t xml:space="preserve"> compared to the previous patch, where there was a redundant swap statement</w:t>
+        <w:t>Resulting in a more optimized algorithm then compared to the previous patch, where there was a redundant swap statement</w:t>
       </w:r>
       <w:r>
         <w:rPr>
@@ -3109,7 +3007,7 @@
                     </pic:cNvPicPr>
                   </pic:nvPicPr>
                   <pic:blipFill>
-                    <a:blip r:embed="rId8">
+                    <a:blip r:embed="rId9">
                       <a:extLst>
                         <a:ext uri="{28A0092B-C50C-407E-A947-70E740481C1C}">
                           <a14:useLocalDpi xmlns:a14="http://schemas.microsoft.com/office/drawing/2010/main" val="0"/>
@@ -3265,7 +3163,7 @@
                     <pic:cNvPicPr/>
                   </pic:nvPicPr>
                   <pic:blipFill>
-                    <a:blip r:embed="rId9">
+                    <a:blip r:embed="rId10">
                       <a:extLst>
                         <a:ext uri="{28A0092B-C50C-407E-A947-70E740481C1C}">
                           <a14:useLocalDpi xmlns:a14="http://schemas.microsoft.com/office/drawing/2010/main" val="0"/>
@@ -3360,21 +3258,7 @@
                                 <w:sz w:val="20"/>
                                 <w:szCs w:val="20"/>
                               </w:rPr>
-                              <w:t>Fig 4</w:t>
-                            </w:r>
-                            <w:r>
-                              <w:rPr>
-                                <w:sz w:val="20"/>
-                                <w:szCs w:val="20"/>
-                              </w:rPr>
-                              <w:t xml:space="preserve">: </w:t>
-                            </w:r>
-                            <w:r>
-                              <w:rPr>
-                                <w:sz w:val="20"/>
-                                <w:szCs w:val="20"/>
-                              </w:rPr>
-                              <w:t>The implementation of the case study algorithm “</w:t>
+                              <w:t>Fig 4: The implementation of the case study algorithm “</w:t>
                             </w:r>
                             <w:proofErr w:type="spellStart"/>
                             <w:r>
@@ -3427,21 +3311,7 @@
                           <w:sz w:val="20"/>
                           <w:szCs w:val="20"/>
                         </w:rPr>
-                        <w:t>Fig 4</w:t>
-                      </w:r>
-                      <w:r>
-                        <w:rPr>
-                          <w:sz w:val="20"/>
-                          <w:szCs w:val="20"/>
-                        </w:rPr>
-                        <w:t xml:space="preserve">: </w:t>
-                      </w:r>
-                      <w:r>
-                        <w:rPr>
-                          <w:sz w:val="20"/>
-                          <w:szCs w:val="20"/>
-                        </w:rPr>
-                        <w:t>The implementation of the case study algorithm “</w:t>
+                        <w:t>Fig 4: The implementation of the case study algorithm “</w:t>
                       </w:r>
                       <w:proofErr w:type="spellStart"/>
                       <w:r>
@@ -3472,21 +3342,67 @@
         <w:rPr>
           <w:lang w:val="en-US"/>
         </w:rPr>
-        <w:t xml:space="preserve">The program that was chosen for this case study, to optimize, was a custom program named ToThePower.java (implementation found in appendix part5). This program takes two numbers and produces the result of one to the power of the other </w:t>
-      </w:r>
-      <w:proofErr w:type="gramStart"/>
-      <w:r>
-        <w:rPr>
-          <w:lang w:val="en-US"/>
-        </w:rPr>
-        <w:t>however,</w:t>
-      </w:r>
-      <w:proofErr w:type="gramEnd"/>
-      <w:r>
-        <w:rPr>
-          <w:lang w:val="en-US"/>
-        </w:rPr>
-        <w:t xml:space="preserve"> to add inefficiencies we add a loop that hogs a bunch of processing time, by just doing a sqrt operation 1000000 times. Removing this will not remove any functionality to the program, so this is what we aim to have gin automatically remove when processing. </w:t>
+        <w:t>The program that was chosen for this case study, to optimize, was a custom program named ToThePower.java (implementation found in appendix part5). This program takes two numbers and produces the result of one to the power of the other</w:t>
+      </w:r>
+      <w:r>
+        <w:rPr>
+          <w:lang w:val="en-US"/>
+        </w:rPr>
+        <w:t>. H</w:t>
+      </w:r>
+      <w:r>
+        <w:rPr>
+          <w:lang w:val="en-US"/>
+        </w:rPr>
+        <w:t xml:space="preserve">owever, to add inefficiencies we add a </w:t>
+      </w:r>
+      <w:r>
+        <w:rPr>
+          <w:lang w:val="en-US"/>
+        </w:rPr>
+        <w:t xml:space="preserve">for </w:t>
+      </w:r>
+      <w:r>
+        <w:rPr>
+          <w:lang w:val="en-US"/>
+        </w:rPr>
+        <w:t>loop that hogs a bunch of processing time, by just doing a sq</w:t>
+      </w:r>
+      <w:r>
+        <w:rPr>
+          <w:lang w:val="en-US"/>
+        </w:rPr>
+        <w:t xml:space="preserve">uare </w:t>
+      </w:r>
+      <w:r>
+        <w:rPr>
+          <w:lang w:val="en-US"/>
+        </w:rPr>
+        <w:t>r</w:t>
+      </w:r>
+      <w:r>
+        <w:rPr>
+          <w:lang w:val="en-US"/>
+        </w:rPr>
+        <w:t>oo</w:t>
+      </w:r>
+      <w:r>
+        <w:rPr>
+          <w:lang w:val="en-US"/>
+        </w:rPr>
+        <w:t xml:space="preserve">t operation 1000000 times. Removing this will not remove any functionality to the program, so this is what we aim to have gin remove when </w:t>
+      </w:r>
+      <w:r>
+        <w:rPr>
+          <w:lang w:val="en-US"/>
+        </w:rPr>
+        <w:t>optimizing the program</w:t>
+      </w:r>
+      <w:r>
+        <w:rPr>
+          <w:lang w:val="en-US"/>
+        </w:rPr>
+        <w:t xml:space="preserve">. </w:t>
       </w:r>
     </w:p>
     <w:p>
@@ -3513,102 +3429,78 @@
         <w:rPr>
           <w:lang w:val="en-US"/>
         </w:rPr>
-        <w:t xml:space="preserve"> And without the extra baggage should run very fast.</w:t>
-      </w:r>
-      <w:r>
-        <w:rPr>
-          <w:lang w:val="en-US"/>
-        </w:rPr>
-        <w:t xml:space="preserve"> This program is tested using some equally simple Junit tests, which test a few simple cases and a few that produce more iteration and a larger number. These test cases can be found in appendix under </w:t>
+        <w:t xml:space="preserve"> W</w:t>
+      </w:r>
+      <w:r>
+        <w:rPr>
+          <w:lang w:val="en-US"/>
+        </w:rPr>
+        <w:t xml:space="preserve">ithout the extra baggage </w:t>
+      </w:r>
+      <w:r>
+        <w:rPr>
+          <w:lang w:val="en-US"/>
+        </w:rPr>
+        <w:t xml:space="preserve">the program </w:t>
+      </w:r>
+      <w:r>
+        <w:rPr>
+          <w:lang w:val="en-US"/>
+        </w:rPr>
+        <w:t>should run very fast.</w:t>
+      </w:r>
+      <w:r>
+        <w:rPr>
+          <w:lang w:val="en-US"/>
+        </w:rPr>
+        <w:t xml:space="preserve"> This program is tested using some equally simple Junit tests, which test a few simple cases and a few that produce more iteration and a larger number. These test cases can be found in appendix under part5.</w:t>
+      </w:r>
+    </w:p>
+    <w:p>
+      <w:pPr>
+        <w:pStyle w:val="Heading3"/>
+        <w:rPr>
+          <w:lang w:val="en-US"/>
+        </w:rPr>
+      </w:pPr>
+      <w:r>
+        <w:rPr>
+          <w:lang w:val="en-US"/>
+        </w:rPr>
+        <w:t>R</w:t>
+      </w:r>
+      <w:r>
+        <w:rPr>
+          <w:lang w:val="en-US"/>
+        </w:rPr>
+        <w:t>esults:</w:t>
+      </w:r>
+    </w:p>
+    <w:p>
+      <w:pPr>
+        <w:rPr>
+          <w:lang w:val="en-US"/>
+        </w:rPr>
+      </w:pPr>
+      <w:r>
+        <w:rPr>
+          <w:lang w:val="en-US"/>
+        </w:rPr>
+        <w:t>Using the same methodology from part 4, we are able to gather results for the best patches and equivalent patches for our “</w:t>
       </w:r>
       <w:proofErr w:type="spellStart"/>
       <w:r>
         <w:rPr>
           <w:lang w:val="en-US"/>
         </w:rPr>
-        <w:t>part</w:t>
+        <w:t>ToThePower</w:t>
       </w:r>
       <w:proofErr w:type="spellEnd"/>
       <w:r>
         <w:rPr>
           <w:lang w:val="en-US"/>
         </w:rPr>
-        <w:t xml:space="preserve"> 5.</w:t>
-      </w:r>
-    </w:p>
-    <w:p>
-      <w:pPr>
-        <w:pStyle w:val="Heading3"/>
-        <w:rPr>
-          <w:lang w:val="en-US"/>
-        </w:rPr>
-      </w:pPr>
-      <w:r>
-        <w:rPr>
-          <w:lang w:val="en-US"/>
-        </w:rPr>
-        <w:t>R</w:t>
-      </w:r>
-      <w:r>
-        <w:rPr>
-          <w:lang w:val="en-US"/>
-        </w:rPr>
-        <w:t>esults:</w:t>
-      </w:r>
-    </w:p>
-    <w:p>
-      <w:pPr>
-        <w:rPr>
-          <w:lang w:val="en-US"/>
-        </w:rPr>
-      </w:pPr>
-      <w:r>
-        <w:rPr>
-          <w:lang w:val="en-US"/>
-        </w:rPr>
-        <w:t xml:space="preserve">Using the same methodology from part 4, we </w:t>
-      </w:r>
-      <w:proofErr w:type="gramStart"/>
-      <w:r>
-        <w:rPr>
-          <w:lang w:val="en-US"/>
-        </w:rPr>
-        <w:t>are able to</w:t>
-      </w:r>
-      <w:proofErr w:type="gramEnd"/>
-      <w:r>
-        <w:rPr>
-          <w:lang w:val="en-US"/>
-        </w:rPr>
-        <w:t xml:space="preserve"> gather results for the best patches and equivalent patches for our “</w:t>
-      </w:r>
-      <w:proofErr w:type="spellStart"/>
-      <w:r>
-        <w:rPr>
-          <w:lang w:val="en-US"/>
-        </w:rPr>
-        <w:t>ToThePower</w:t>
-      </w:r>
-      <w:proofErr w:type="spellEnd"/>
-      <w:r>
-        <w:rPr>
-          <w:lang w:val="en-US"/>
-        </w:rPr>
-        <w:t xml:space="preserve">” program. As can be seen from the table below, almost </w:t>
-      </w:r>
-      <w:proofErr w:type="gramStart"/>
-      <w:r>
-        <w:rPr>
-          <w:lang w:val="en-US"/>
-        </w:rPr>
-        <w:t>all of</w:t>
-      </w:r>
-      <w:proofErr w:type="gramEnd"/>
-      <w:r>
-        <w:rPr>
-          <w:lang w:val="en-US"/>
-        </w:rPr>
-        <w:t xml:space="preserve"> the best patches have | DEL 5 | involved in them. Upon debugging the code, it was found that the “5” was the ‘FOR’ loop that was extraneous to the program, and most other changes that were found to be faster basically made no difference in comparison to only deleting the ‘FOR’ loop.</w:t>
+        <w:t>” program. As can be seen from the table below, almost all of the best patches have | DEL 5 | involved in them. Upon debugging the code, it was found that the “5” was the ‘FOR’ loop that was extraneous to the program, and most other changes that were found to be faster basically made no difference in comparison to only deleting the ‘FOR’ loop.</w:t>
       </w:r>
     </w:p>
     <w:p>
@@ -3680,21 +3572,7 @@
                                 <w:sz w:val="20"/>
                                 <w:szCs w:val="20"/>
                               </w:rPr>
-                              <w:t xml:space="preserve">Table </w:t>
-                            </w:r>
-                            <w:r>
-                              <w:rPr>
-                                <w:sz w:val="20"/>
-                                <w:szCs w:val="20"/>
-                              </w:rPr>
-                              <w:t>3</w:t>
-                            </w:r>
-                            <w:r>
-                              <w:rPr>
-                                <w:sz w:val="20"/>
-                                <w:szCs w:val="20"/>
-                              </w:rPr>
-                              <w:t xml:space="preserve">:  Result from running the updated search with </w:t>
+                              <w:t xml:space="preserve">Table 3:  Result from running the updated search with </w:t>
                             </w:r>
                             <w:r>
                               <w:rPr>
@@ -3768,21 +3646,7 @@
                           <w:sz w:val="20"/>
                           <w:szCs w:val="20"/>
                         </w:rPr>
-                        <w:t xml:space="preserve">Table </w:t>
-                      </w:r>
-                      <w:r>
-                        <w:rPr>
-                          <w:sz w:val="20"/>
-                          <w:szCs w:val="20"/>
-                        </w:rPr>
-                        <w:t>3</w:t>
-                      </w:r>
-                      <w:r>
-                        <w:rPr>
-                          <w:sz w:val="20"/>
-                          <w:szCs w:val="20"/>
-                        </w:rPr>
-                        <w:t xml:space="preserve">:  Result from running the updated search with </w:t>
+                        <w:t xml:space="preserve">Table 3:  Result from running the updated search with </w:t>
                       </w:r>
                       <w:r>
                         <w:rPr>
@@ -3831,6 +3695,9 @@
         </mc:AlternateContent>
       </w:r>
       <w:r>
+        <w:rPr>
+          <w:noProof/>
+        </w:rPr>
         <w:drawing>
           <wp:inline distT="0" distB="0" distL="0" distR="0" wp14:anchorId="276594B6" wp14:editId="63FA244E">
             <wp:extent cx="6429683" cy="1005840"/>
@@ -3849,7 +3716,7 @@
                     </pic:cNvPicPr>
                   </pic:nvPicPr>
                   <pic:blipFill>
-                    <a:blip r:embed="rId10" cstate="print">
+                    <a:blip r:embed="rId11" cstate="print">
                       <a:extLst>
                         <a:ext uri="{28A0092B-C50C-407E-A947-70E740481C1C}">
                           <a14:useLocalDpi xmlns:a14="http://schemas.microsoft.com/office/drawing/2010/main" val="0"/>
@@ -3964,7 +3831,7 @@
                     <pic:cNvPicPr/>
                   </pic:nvPicPr>
                   <pic:blipFill>
-                    <a:blip r:embed="rId11">
+                    <a:blip r:embed="rId12">
                       <a:extLst>
                         <a:ext uri="{28A0092B-C50C-407E-A947-70E740481C1C}">
                           <a14:useLocalDpi xmlns:a14="http://schemas.microsoft.com/office/drawing/2010/main" val="0"/>
@@ -4115,35 +3982,7 @@
                                 <w:sz w:val="20"/>
                                 <w:szCs w:val="20"/>
                               </w:rPr>
-                              <w:t xml:space="preserve">Fig </w:t>
-                            </w:r>
-                            <w:r>
-                              <w:rPr>
-                                <w:sz w:val="20"/>
-                                <w:szCs w:val="20"/>
-                              </w:rPr>
-                              <w:t>5</w:t>
-                            </w:r>
-                            <w:r>
-                              <w:rPr>
-                                <w:sz w:val="20"/>
-                                <w:szCs w:val="20"/>
-                              </w:rPr>
-                              <w:t>: The implementation of the</w:t>
-                            </w:r>
-                            <w:r>
-                              <w:rPr>
-                                <w:sz w:val="20"/>
-                                <w:szCs w:val="20"/>
-                              </w:rPr>
-                              <w:t xml:space="preserve"> </w:t>
-                            </w:r>
-                            <w:r>
-                              <w:rPr>
-                                <w:sz w:val="20"/>
-                                <w:szCs w:val="20"/>
-                              </w:rPr>
-                              <w:t>case study algorithm “</w:t>
+                              <w:t>Fig 5: The implementation of the case study algorithm “</w:t>
                             </w:r>
                             <w:proofErr w:type="spellStart"/>
                             <w:r>
@@ -4159,14 +3998,7 @@
                                 <w:sz w:val="20"/>
                                 <w:szCs w:val="20"/>
                               </w:rPr>
-                              <w:t>”</w:t>
-                            </w:r>
-                            <w:r>
-                              <w:rPr>
-                                <w:sz w:val="20"/>
-                                <w:szCs w:val="20"/>
-                              </w:rPr>
-                              <w:t xml:space="preserve"> extended for extra slowness</w:t>
+                              <w:t>” extended for extra slowness</w:t>
                             </w:r>
                           </w:p>
                           <w:p>
@@ -4211,35 +4043,7 @@
                           <w:sz w:val="20"/>
                           <w:szCs w:val="20"/>
                         </w:rPr>
-                        <w:t xml:space="preserve">Fig </w:t>
-                      </w:r>
-                      <w:r>
-                        <w:rPr>
-                          <w:sz w:val="20"/>
-                          <w:szCs w:val="20"/>
-                        </w:rPr>
-                        <w:t>5</w:t>
-                      </w:r>
-                      <w:r>
-                        <w:rPr>
-                          <w:sz w:val="20"/>
-                          <w:szCs w:val="20"/>
-                        </w:rPr>
-                        <w:t>: The implementation of the</w:t>
-                      </w:r>
-                      <w:r>
-                        <w:rPr>
-                          <w:sz w:val="20"/>
-                          <w:szCs w:val="20"/>
-                        </w:rPr>
-                        <w:t xml:space="preserve"> </w:t>
-                      </w:r>
-                      <w:r>
-                        <w:rPr>
-                          <w:sz w:val="20"/>
-                          <w:szCs w:val="20"/>
-                        </w:rPr>
-                        <w:t>case study algorithm “</w:t>
+                        <w:t>Fig 5: The implementation of the case study algorithm “</w:t>
                       </w:r>
                       <w:proofErr w:type="spellStart"/>
                       <w:r>
@@ -4255,14 +4059,7 @@
                           <w:sz w:val="20"/>
                           <w:szCs w:val="20"/>
                         </w:rPr>
-                        <w:t>”</w:t>
-                      </w:r>
-                      <w:r>
-                        <w:rPr>
-                          <w:sz w:val="20"/>
-                          <w:szCs w:val="20"/>
-                        </w:rPr>
-                        <w:t xml:space="preserve"> extended for extra slowness</w:t>
+                        <w:t>” extended for extra slowness</w:t>
                       </w:r>
                     </w:p>
                     <w:p>
@@ -4312,30 +4109,26 @@
         <w:rPr>
           <w:lang w:val="en-US"/>
         </w:rPr>
-        <w:t xml:space="preserve">is approach, the slow portion should be, in theory, around 1 million times slower (this may not be exactly true due to the compiler doing optimization and caching of operations). </w:t>
-      </w:r>
-      <w:proofErr w:type="gramStart"/>
-      <w:r>
-        <w:rPr>
-          <w:lang w:val="en-US"/>
-        </w:rPr>
-        <w:t>However</w:t>
-      </w:r>
-      <w:proofErr w:type="gramEnd"/>
-      <w:r>
-        <w:rPr>
-          <w:lang w:val="en-US"/>
-        </w:rPr>
-        <w:t xml:space="preserve"> when running this program in the same way as the previous one, although the speedup </w:t>
-      </w:r>
-      <w:proofErr w:type="gramStart"/>
-      <w:r>
-        <w:rPr>
-          <w:lang w:val="en-US"/>
-        </w:rPr>
-        <w:t>it</w:t>
-      </w:r>
-      <w:proofErr w:type="gramEnd"/>
+        <w:t>is approach, the slow portion should be, in theory, around 1 million times slower (this may not be exactly true due to the compiler doing optimization and caching of operations). However</w:t>
+      </w:r>
+      <w:r>
+        <w:rPr>
+          <w:lang w:val="en-US"/>
+        </w:rPr>
+        <w:t>,</w:t>
+      </w:r>
+      <w:r>
+        <w:rPr>
+          <w:lang w:val="en-US"/>
+        </w:rPr>
+        <w:t xml:space="preserve"> when running this program in the same way as the previous one, although the speedup i</w:t>
+      </w:r>
+      <w:r>
+        <w:rPr>
+          <w:lang w:val="en-US"/>
+        </w:rPr>
+        <w:t>s</w:t>
+      </w:r>
       <w:r>
         <w:rPr>
           <w:lang w:val="en-US"/>
@@ -4370,7 +4163,13 @@
         <w:rPr>
           <w:lang w:val="en-US"/>
         </w:rPr>
-        <w:t xml:space="preserve">, this shows that given an even slower program, the speedup will increase proportionally, to around the same compilation speed as the faster program, as they should reduce to effectively the same program. </w:t>
+        <w:t>. T</w:t>
+      </w:r>
+      <w:r>
+        <w:rPr>
+          <w:lang w:val="en-US"/>
+        </w:rPr>
+        <w:t xml:space="preserve">his shows that given an even slower program, the speedup will increase proportionally, to around the same compilation speed as the faster program, as they should reduce to effectively the same program. </w:t>
       </w:r>
     </w:p>
     <w:p>
@@ -4435,7 +4234,7 @@
                     <pic:cNvPicPr/>
                   </pic:nvPicPr>
                   <pic:blipFill>
-                    <a:blip r:embed="rId12">
+                    <a:blip r:embed="rId13">
                       <a:extLst>
                         <a:ext uri="{28A0092B-C50C-407E-A947-70E740481C1C}">
                           <a14:useLocalDpi xmlns:a14="http://schemas.microsoft.com/office/drawing/2010/main" val="0"/>
@@ -4515,7 +4314,7 @@
                     <pic:cNvPicPr/>
                   </pic:nvPicPr>
                   <pic:blipFill>
-                    <a:blip r:embed="rId13"/>
+                    <a:blip r:embed="rId14"/>
                     <a:stretch>
                       <a:fillRect/>
                     </a:stretch>
@@ -4603,7 +4402,7 @@
                     <pic:cNvPicPr/>
                   </pic:nvPicPr>
                   <pic:blipFill>
-                    <a:blip r:embed="rId14"/>
+                    <a:blip r:embed="rId15"/>
                     <a:stretch>
                       <a:fillRect/>
                     </a:stretch>
@@ -4677,7 +4476,7 @@
                     <pic:cNvPicPr/>
                   </pic:nvPicPr>
                   <pic:blipFill>
-                    <a:blip r:embed="rId15"/>
+                    <a:blip r:embed="rId16"/>
                     <a:stretch>
                       <a:fillRect/>
                     </a:stretch>
@@ -4738,7 +4537,7 @@
                     <pic:cNvPicPr/>
                   </pic:nvPicPr>
                   <pic:blipFill>
-                    <a:blip r:embed="rId16"/>
+                    <a:blip r:embed="rId17"/>
                     <a:stretch>
                       <a:fillRect/>
                     </a:stretch>
@@ -4811,7 +4610,7 @@
                     <pic:cNvPicPr/>
                   </pic:nvPicPr>
                   <pic:blipFill>
-                    <a:blip r:embed="rId17"/>
+                    <a:blip r:embed="rId18"/>
                     <a:stretch>
                       <a:fillRect/>
                     </a:stretch>
@@ -4905,7 +4704,7 @@
                     <pic:cNvPicPr/>
                   </pic:nvPicPr>
                   <pic:blipFill>
-                    <a:blip r:embed="rId18"/>
+                    <a:blip r:embed="rId19"/>
                     <a:stretch>
                       <a:fillRect/>
                     </a:stretch>
@@ -7678,4 +7477,16 @@
     </a:ext>
   </a:extLst>
 </a:theme>
+</file>
+
+<file path=customXml/item1.xml><?xml version="1.0" encoding="utf-8"?>
+<b:Sources xmlns:b="http://schemas.openxmlformats.org/officeDocument/2006/bibliography" xmlns="http://schemas.openxmlformats.org/officeDocument/2006/bibliography" SelectedStyle="\APASixthEditionOfficeOnline.xsl" StyleName="APA" Version="6"/>
+</file>
+
+<file path=customXml/itemProps1.xml><?xml version="1.0" encoding="utf-8"?>
+<ds:datastoreItem xmlns:ds="http://schemas.openxmlformats.org/officeDocument/2006/customXml" ds:itemID="{5BD7FA4F-86B2-4F21-BC24-22A17CE0BBFF}">
+  <ds:schemaRefs>
+    <ds:schemaRef ds:uri="http://schemas.openxmlformats.org/officeDocument/2006/bibliography"/>
+  </ds:schemaRefs>
+</ds:datastoreItem>
 </file>
</xml_diff>